<commit_message>
Update sequence diagram use case 2
</commit_message>
<xml_diff>
--- a/doc/PPL/Dokumen Pembangunan ManOverflow (Kel AAA ) v13.docx
+++ b/doc/PPL/Dokumen Pembangunan ManOverflow (Kel AAA ) v13.docx
@@ -10815,10 +10815,10 @@
             <v:path o:extrusionok="f" gradientshapeok="t" o:connecttype="rect"/>
             <o:lock v:ext="edit" aspectratio="t"/>
           </v:shapetype>
-          <v:shape id="_x0000_i1035" type="#_x0000_t75" style="width:453.75pt;height:267.75pt" o:ole="">
+          <v:shape id="_x0000_i1025" type="#_x0000_t75" style="width:453.75pt;height:267.75pt" o:ole="">
             <v:imagedata r:id="rId14" o:title=""/>
           </v:shape>
-          <o:OLEObject Type="Embed" ProgID="Visio.Drawing.15" ShapeID="_x0000_i1035" DrawAspect="Content" ObjectID="_1460086649" r:id="rId15"/>
+          <o:OLEObject Type="Embed" ProgID="Visio.Drawing.15" ShapeID="_x0000_i1025" DrawAspect="Content" ObjectID="_1460089485" r:id="rId15"/>
         </w:object>
       </w:r>
       <w:r>
@@ -10852,10 +10852,10 @@
       </w:pPr>
       <w:r>
         <w:object w:dxaOrig="9226" w:dyaOrig="4996">
-          <v:shape id="_x0000_i1036" type="#_x0000_t75" style="width:453.75pt;height:245.25pt" o:ole="">
+          <v:shape id="_x0000_i1026" type="#_x0000_t75" style="width:453.75pt;height:245.25pt" o:ole="">
             <v:imagedata r:id="rId16" o:title=""/>
           </v:shape>
-          <o:OLEObject Type="Embed" ProgID="Visio.Drawing.15" ShapeID="_x0000_i1036" DrawAspect="Content" ObjectID="_1460086650" r:id="rId17"/>
+          <o:OLEObject Type="Embed" ProgID="Visio.Drawing.15" ShapeID="_x0000_i1026" DrawAspect="Content" ObjectID="_1460089486" r:id="rId17"/>
         </w:object>
       </w:r>
       <w:r>
@@ -11267,8 +11267,6 @@
                 <w:i/>
               </w:rPr>
             </w:pPr>
-            <w:bookmarkStart w:id="28" w:name="_GoBack"/>
-            <w:bookmarkEnd w:id="28"/>
             <w:r>
               <w:rPr>
                 <w:i/>
@@ -11663,11 +11661,11 @@
         </w:rPr>
       </w:pPr>
       <w:r>
-        <w:object w:dxaOrig="12571" w:dyaOrig="5835">
-          <v:shape id="_x0000_i1025" type="#_x0000_t75" style="width:453pt;height:210pt" o:ole="">
+        <w:object w:dxaOrig="10891" w:dyaOrig="5835">
+          <v:shape id="_x0000_i1027" type="#_x0000_t75" style="width:453pt;height:243pt" o:ole="">
             <v:imagedata r:id="rId18" o:title=""/>
           </v:shape>
-          <o:OLEObject Type="Embed" ProgID="Visio.Drawing.15" ShapeID="_x0000_i1025" DrawAspect="Content" ObjectID="_1460086651" r:id="rId19"/>
+          <o:OLEObject Type="Embed" ProgID="Visio.Drawing.15" ShapeID="_x0000_i1027" DrawAspect="Content" ObjectID="_1460089487" r:id="rId19"/>
         </w:object>
       </w:r>
       <w:r>
@@ -11693,11 +11691,11 @@
         <w:jc w:val="center"/>
       </w:pPr>
       <w:r>
-        <w:object w:dxaOrig="12571" w:dyaOrig="4980">
-          <v:shape id="_x0000_i1026" type="#_x0000_t75" style="width:453pt;height:179.25pt" o:ole="">
+        <w:object w:dxaOrig="10891" w:dyaOrig="4695">
+          <v:shape id="_x0000_i1028" type="#_x0000_t75" style="width:453pt;height:195pt" o:ole="">
             <v:imagedata r:id="rId20" o:title=""/>
           </v:shape>
-          <o:OLEObject Type="Embed" ProgID="Visio.Drawing.15" ShapeID="_x0000_i1026" DrawAspect="Content" ObjectID="_1460086652" r:id="rId21"/>
+          <o:OLEObject Type="Embed" ProgID="Visio.Drawing.15" ShapeID="_x0000_i1028" DrawAspect="Content" ObjectID="_1460089488" r:id="rId21"/>
         </w:object>
       </w:r>
       <w:r>
@@ -11733,18 +11731,27 @@
         <w:jc w:val="center"/>
       </w:pPr>
       <w:r>
-        <w:object w:dxaOrig="10921" w:dyaOrig="5835">
-          <v:shape id="_x0000_i1027" type="#_x0000_t75" style="width:453pt;height:242.25pt" o:ole="">
+        <w:object w:dxaOrig="9331" w:dyaOrig="5551">
+          <v:shape id="_x0000_i1029" type="#_x0000_t75" style="width:453.75pt;height:270pt" o:ole="">
             <v:imagedata r:id="rId22" o:title=""/>
           </v:shape>
-          <o:OLEObject Type="Embed" ProgID="Visio.Drawing.15" ShapeID="_x0000_i1027" DrawAspect="Content" ObjectID="_1460086653" r:id="rId23"/>
+          <o:OLEObject Type="Embed" ProgID="Visio.Drawing.15" ShapeID="_x0000_i1029" DrawAspect="Content" ObjectID="_1460089489" r:id="rId23"/>
         </w:object>
       </w:r>
       <w:r>
         <w:t xml:space="preserve"> </w:t>
       </w:r>
       <w:r>
-        <w:t>SQ-D-2-03</w:t>
+        <w:t>SQ-D-</w:t>
+      </w:r>
+      <w:r>
+        <w:rPr>
+          <w:lang w:val="en-US"/>
+        </w:rPr>
+        <w:t>0</w:t>
+      </w:r>
+      <w:r>
+        <w:t>2-03</w:t>
       </w:r>
       <w:r>
         <w:tab/>
@@ -11764,11 +11771,11 @@
         </w:rPr>
       </w:pPr>
       <w:r>
-        <w:object w:dxaOrig="10921" w:dyaOrig="4980">
-          <v:shape id="_x0000_i1028" type="#_x0000_t75" style="width:453pt;height:207pt" o:ole="">
+        <w:object w:dxaOrig="9331" w:dyaOrig="4846">
+          <v:shape id="_x0000_i1030" type="#_x0000_t75" style="width:453.75pt;height:235.5pt" o:ole="">
             <v:imagedata r:id="rId24" o:title=""/>
           </v:shape>
-          <o:OLEObject Type="Embed" ProgID="Visio.Drawing.15" ShapeID="_x0000_i1028" DrawAspect="Content" ObjectID="_1460086654" r:id="rId25"/>
+          <o:OLEObject Type="Embed" ProgID="Visio.Drawing.15" ShapeID="_x0000_i1030" DrawAspect="Content" ObjectID="_1460089490" r:id="rId25"/>
         </w:object>
       </w:r>
       <w:r>
@@ -11798,11 +11805,11 @@
         <w:jc w:val="center"/>
       </w:pPr>
       <w:r>
-        <w:object w:dxaOrig="12571" w:dyaOrig="6975">
-          <v:shape id="_x0000_i1029" type="#_x0000_t75" style="width:453pt;height:251.25pt" o:ole="">
+        <w:object w:dxaOrig="10891" w:dyaOrig="6121">
+          <v:shape id="_x0000_i1031" type="#_x0000_t75" style="width:453pt;height:255pt" o:ole="">
             <v:imagedata r:id="rId26" o:title=""/>
           </v:shape>
-          <o:OLEObject Type="Embed" ProgID="Visio.Drawing.15" ShapeID="_x0000_i1029" DrawAspect="Content" ObjectID="_1460086655" r:id="rId27"/>
+          <o:OLEObject Type="Embed" ProgID="Visio.Drawing.15" ShapeID="_x0000_i1031" DrawAspect="Content" ObjectID="_1460089491" r:id="rId27"/>
         </w:object>
       </w:r>
       <w:r>
@@ -11826,11 +11833,11 @@
         <w:jc w:val="center"/>
       </w:pPr>
       <w:r>
-        <w:object w:dxaOrig="12571" w:dyaOrig="5716">
-          <v:shape id="_x0000_i1030" type="#_x0000_t75" style="width:453pt;height:206.25pt" o:ole="">
+        <w:object w:dxaOrig="10891" w:dyaOrig="5101">
+          <v:shape id="_x0000_i1032" type="#_x0000_t75" style="width:453pt;height:212.25pt" o:ole="">
             <v:imagedata r:id="rId28" o:title=""/>
           </v:shape>
-          <o:OLEObject Type="Embed" ProgID="Visio.Drawing.15" ShapeID="_x0000_i1030" DrawAspect="Content" ObjectID="_1460086656" r:id="rId29"/>
+          <o:OLEObject Type="Embed" ProgID="Visio.Drawing.15" ShapeID="_x0000_i1032" DrawAspect="Content" ObjectID="_1460089492" r:id="rId29"/>
         </w:object>
       </w:r>
       <w:r>
@@ -11859,11 +11866,11 @@
         <w:jc w:val="center"/>
       </w:pPr>
       <w:r>
-        <w:object w:dxaOrig="9286" w:dyaOrig="4980">
-          <v:shape id="_x0000_i1031" type="#_x0000_t75" style="width:453pt;height:243pt" o:ole="">
+        <w:object w:dxaOrig="7635" w:dyaOrig="4980">
+          <v:shape id="_x0000_i1033" type="#_x0000_t75" style="width:444pt;height:290.25pt" o:ole="">
             <v:imagedata r:id="rId30" o:title=""/>
           </v:shape>
-          <o:OLEObject Type="Embed" ProgID="Visio.Drawing.15" ShapeID="_x0000_i1031" DrawAspect="Content" ObjectID="_1460086657" r:id="rId31"/>
+          <o:OLEObject Type="Embed" ProgID="Visio.Drawing.15" ShapeID="_x0000_i1033" DrawAspect="Content" ObjectID="_1460089493" r:id="rId31"/>
         </w:object>
       </w:r>
       <w:r>
@@ -11884,11 +11891,11 @@
         <w:jc w:val="center"/>
       </w:pPr>
       <w:r>
-        <w:object w:dxaOrig="9286" w:dyaOrig="4980">
-          <v:shape id="_x0000_i1032" type="#_x0000_t75" style="width:453pt;height:243pt" o:ole="">
+        <w:object w:dxaOrig="7635" w:dyaOrig="4980">
+          <v:shape id="_x0000_i1034" type="#_x0000_t75" style="width:442.5pt;height:288.75pt" o:ole="">
             <v:imagedata r:id="rId32" o:title=""/>
           </v:shape>
-          <o:OLEObject Type="Embed" ProgID="Visio.Drawing.15" ShapeID="_x0000_i1032" DrawAspect="Content" ObjectID="_1460086658" r:id="rId33"/>
+          <o:OLEObject Type="Embed" ProgID="Visio.Drawing.15" ShapeID="_x0000_i1034" DrawAspect="Content" ObjectID="_1460089494" r:id="rId33"/>
         </w:object>
       </w:r>
       <w:r>
@@ -11927,11 +11934,11 @@
         <w:jc w:val="center"/>
       </w:pPr>
       <w:r>
-        <w:object w:dxaOrig="7635" w:dyaOrig="4816">
-          <v:shape id="_x0000_i1033" type="#_x0000_t75" style="width:381.75pt;height:240.75pt" o:ole="">
+        <w:object w:dxaOrig="5941" w:dyaOrig="4816">
+          <v:shape id="_x0000_i1035" type="#_x0000_t75" style="width:372pt;height:302.25pt" o:ole="">
             <v:imagedata r:id="rId34" o:title=""/>
           </v:shape>
-          <o:OLEObject Type="Embed" ProgID="Visio.Drawing.15" ShapeID="_x0000_i1033" DrawAspect="Content" ObjectID="_1460086659" r:id="rId35"/>
+          <o:OLEObject Type="Embed" ProgID="Visio.Drawing.15" ShapeID="_x0000_i1035" DrawAspect="Content" ObjectID="_1460089495" r:id="rId35"/>
         </w:object>
       </w:r>
       <w:r>
@@ -11958,11 +11965,11 @@
         <w:jc w:val="center"/>
       </w:pPr>
       <w:r>
-        <w:object w:dxaOrig="7635" w:dyaOrig="4141">
-          <v:shape id="_x0000_i1034" type="#_x0000_t75" style="width:381.75pt;height:207pt" o:ole="">
+        <w:object w:dxaOrig="5941" w:dyaOrig="3961">
+          <v:shape id="_x0000_i1036" type="#_x0000_t75" style="width:362.25pt;height:241.5pt" o:ole="">
             <v:imagedata r:id="rId36" o:title=""/>
           </v:shape>
-          <o:OLEObject Type="Embed" ProgID="Visio.Drawing.15" ShapeID="_x0000_i1034" DrawAspect="Content" ObjectID="_1460086660" r:id="rId37"/>
+          <o:OLEObject Type="Embed" ProgID="Visio.Drawing.15" ShapeID="_x0000_i1036" DrawAspect="Content" ObjectID="_1460089496" r:id="rId37"/>
         </w:object>
       </w:r>
       <w:r>
@@ -11985,16 +11992,16 @@
       <w:pPr>
         <w:pStyle w:val="Heading3"/>
       </w:pPr>
-      <w:bookmarkStart w:id="29" w:name="_Toc384567521"/>
-      <w:bookmarkStart w:id="30" w:name="_Toc384921812"/>
+      <w:bookmarkStart w:id="28" w:name="_Toc384567521"/>
+      <w:bookmarkStart w:id="29" w:name="_Toc384921812"/>
       <w:r>
         <w:t xml:space="preserve">Use Case </w:t>
       </w:r>
+      <w:bookmarkEnd w:id="28"/>
+      <w:r>
+        <w:t>Mengelola Posting Pengetahuan</w:t>
+      </w:r>
       <w:bookmarkEnd w:id="29"/>
-      <w:r>
-        <w:t>Mengelola Posting Pengetahuan</w:t>
-      </w:r>
-      <w:bookmarkEnd w:id="30"/>
     </w:p>
     <w:p>
       <w:pPr>
@@ -13034,6 +13041,7 @@
         <w:pStyle w:val="Heading4"/>
       </w:pPr>
       <w:r>
+        <w:lastRenderedPageBreak/>
         <w:t xml:space="preserve">Identifikasi Kelas </w:t>
       </w:r>
     </w:p>
@@ -13083,7 +13091,6 @@
               <w:rPr>
                 <w:i/>
               </w:rPr>
-              <w:lastRenderedPageBreak/>
               <w:t>No</w:t>
             </w:r>
           </w:p>
@@ -13275,6 +13282,8 @@
                 <w:i/>
               </w:rPr>
             </w:pPr>
+            <w:bookmarkStart w:id="30" w:name="_GoBack"/>
+            <w:bookmarkEnd w:id="30"/>
           </w:p>
         </w:tc>
       </w:tr>
@@ -14262,6 +14271,7 @@
         <w:rPr>
           <w:color w:val="FF0000"/>
         </w:rPr>
+        <w:lastRenderedPageBreak/>
         <w:t xml:space="preserve">Diagram Kelas </w:t>
       </w:r>
     </w:p>
@@ -14286,7 +14296,6 @@
       </w:pPr>
       <w:bookmarkStart w:id="33" w:name="_Toc384921814"/>
       <w:r>
-        <w:lastRenderedPageBreak/>
         <w:t xml:space="preserve">Use Case </w:t>
       </w:r>
       <w:r>
@@ -15989,6 +15998,7 @@
     <w:p/>
     <w:p>
       <w:r>
+        <w:lastRenderedPageBreak/>
         <w:t>Tabel 3.73</w:t>
       </w:r>
       <w:r>
@@ -16141,7 +16151,6 @@
               <w:rPr>
                 <w:i/>
               </w:rPr>
-              <w:lastRenderedPageBreak/>
               <w:t>WAE-S-01</w:t>
             </w:r>
           </w:p>
@@ -18601,6 +18610,7 @@
               <w:rPr>
                 <w:i/>
               </w:rPr>
+              <w:lastRenderedPageBreak/>
               <w:t>WAE-H-1</w:t>
             </w:r>
             <w:r>
@@ -18751,7 +18761,6 @@
               <w:rPr>
                 <w:i/>
               </w:rPr>
-              <w:lastRenderedPageBreak/>
               <w:t>WAE-H-18</w:t>
             </w:r>
           </w:p>
@@ -20389,7 +20398,6 @@
                 <w:i/>
                 <w:color w:val="FF0000"/>
               </w:rPr>
-              <w:lastRenderedPageBreak/>
               <w:t>Diisi dengan nama atribut</w:t>
             </w:r>
           </w:p>
@@ -21497,7 +21505,6 @@
         <w:rPr>
           <w:color w:val="FF0000"/>
         </w:rPr>
-        <w:lastRenderedPageBreak/>
         <w:t>Kelas &lt;nama kelas&gt;</w:t>
       </w:r>
       <w:bookmarkEnd w:id="44"/>
@@ -31304,7 +31311,7 @@
               <w:sz w:val="18"/>
               <w:szCs w:val="18"/>
             </w:rPr>
-            <w:t>27</w:t>
+            <w:t>33</w:t>
           </w:r>
           <w:r>
             <w:rPr>

</xml_diff>

<commit_message>
Update sequence diagram UC3
</commit_message>
<xml_diff>
--- a/doc/PPL/Dokumen Pembangunan ManOverflow (Kel AAA ) v13.docx
+++ b/doc/PPL/Dokumen Pembangunan ManOverflow (Kel AAA ) v13.docx
@@ -10818,7 +10818,7 @@
           <v:shape id="_x0000_i1025" type="#_x0000_t75" style="width:453.75pt;height:267.75pt" o:ole="">
             <v:imagedata r:id="rId14" o:title=""/>
           </v:shape>
-          <o:OLEObject Type="Embed" ProgID="Visio.Drawing.15" ShapeID="_x0000_i1025" DrawAspect="Content" ObjectID="_1460089485" r:id="rId15"/>
+          <o:OLEObject Type="Embed" ProgID="Visio.Drawing.15" ShapeID="_x0000_i1025" DrawAspect="Content" ObjectID="_1460098176" r:id="rId15"/>
         </w:object>
       </w:r>
       <w:r>
@@ -10855,7 +10855,7 @@
           <v:shape id="_x0000_i1026" type="#_x0000_t75" style="width:453.75pt;height:245.25pt" o:ole="">
             <v:imagedata r:id="rId16" o:title=""/>
           </v:shape>
-          <o:OLEObject Type="Embed" ProgID="Visio.Drawing.15" ShapeID="_x0000_i1026" DrawAspect="Content" ObjectID="_1460089486" r:id="rId17"/>
+          <o:OLEObject Type="Embed" ProgID="Visio.Drawing.15" ShapeID="_x0000_i1026" DrawAspect="Content" ObjectID="_1460098177" r:id="rId17"/>
         </w:object>
       </w:r>
       <w:r>
@@ -11665,7 +11665,7 @@
           <v:shape id="_x0000_i1027" type="#_x0000_t75" style="width:453pt;height:243pt" o:ole="">
             <v:imagedata r:id="rId18" o:title=""/>
           </v:shape>
-          <o:OLEObject Type="Embed" ProgID="Visio.Drawing.15" ShapeID="_x0000_i1027" DrawAspect="Content" ObjectID="_1460089487" r:id="rId19"/>
+          <o:OLEObject Type="Embed" ProgID="Visio.Drawing.15" ShapeID="_x0000_i1027" DrawAspect="Content" ObjectID="_1460098178" r:id="rId19"/>
         </w:object>
       </w:r>
       <w:r>
@@ -11695,7 +11695,7 @@
           <v:shape id="_x0000_i1028" type="#_x0000_t75" style="width:453pt;height:195pt" o:ole="">
             <v:imagedata r:id="rId20" o:title=""/>
           </v:shape>
-          <o:OLEObject Type="Embed" ProgID="Visio.Drawing.15" ShapeID="_x0000_i1028" DrawAspect="Content" ObjectID="_1460089488" r:id="rId21"/>
+          <o:OLEObject Type="Embed" ProgID="Visio.Drawing.15" ShapeID="_x0000_i1028" DrawAspect="Content" ObjectID="_1460098179" r:id="rId21"/>
         </w:object>
       </w:r>
       <w:r>
@@ -11735,7 +11735,7 @@
           <v:shape id="_x0000_i1029" type="#_x0000_t75" style="width:453.75pt;height:270pt" o:ole="">
             <v:imagedata r:id="rId22" o:title=""/>
           </v:shape>
-          <o:OLEObject Type="Embed" ProgID="Visio.Drawing.15" ShapeID="_x0000_i1029" DrawAspect="Content" ObjectID="_1460089489" r:id="rId23"/>
+          <o:OLEObject Type="Embed" ProgID="Visio.Drawing.15" ShapeID="_x0000_i1029" DrawAspect="Content" ObjectID="_1460098180" r:id="rId23"/>
         </w:object>
       </w:r>
       <w:r>
@@ -11775,7 +11775,7 @@
           <v:shape id="_x0000_i1030" type="#_x0000_t75" style="width:453.75pt;height:235.5pt" o:ole="">
             <v:imagedata r:id="rId24" o:title=""/>
           </v:shape>
-          <o:OLEObject Type="Embed" ProgID="Visio.Drawing.15" ShapeID="_x0000_i1030" DrawAspect="Content" ObjectID="_1460089490" r:id="rId25"/>
+          <o:OLEObject Type="Embed" ProgID="Visio.Drawing.15" ShapeID="_x0000_i1030" DrawAspect="Content" ObjectID="_1460098181" r:id="rId25"/>
         </w:object>
       </w:r>
       <w:r>
@@ -11791,6 +11791,13 @@
         <w:tab/>
         <w:t>Sequence Diagram untuk skenario edit karyawan yang tidak valid</w:t>
       </w:r>
+    </w:p>
+    <w:p>
+      <w:pPr>
+        <w:rPr>
+          <w:color w:val="FF0000"/>
+        </w:rPr>
+      </w:pPr>
     </w:p>
     <w:p>
       <w:pPr>
@@ -11809,7 +11816,7 @@
           <v:shape id="_x0000_i1031" type="#_x0000_t75" style="width:453pt;height:255pt" o:ole="">
             <v:imagedata r:id="rId26" o:title=""/>
           </v:shape>
-          <o:OLEObject Type="Embed" ProgID="Visio.Drawing.15" ShapeID="_x0000_i1031" DrawAspect="Content" ObjectID="_1460089491" r:id="rId27"/>
+          <o:OLEObject Type="Embed" ProgID="Visio.Drawing.15" ShapeID="_x0000_i1031" DrawAspect="Content" ObjectID="_1460098182" r:id="rId27"/>
         </w:object>
       </w:r>
       <w:r>
@@ -11837,7 +11844,7 @@
           <v:shape id="_x0000_i1032" type="#_x0000_t75" style="width:453pt;height:212.25pt" o:ole="">
             <v:imagedata r:id="rId28" o:title=""/>
           </v:shape>
-          <o:OLEObject Type="Embed" ProgID="Visio.Drawing.15" ShapeID="_x0000_i1032" DrawAspect="Content" ObjectID="_1460089492" r:id="rId29"/>
+          <o:OLEObject Type="Embed" ProgID="Visio.Drawing.15" ShapeID="_x0000_i1032" DrawAspect="Content" ObjectID="_1460098183" r:id="rId29"/>
         </w:object>
       </w:r>
       <w:r>
@@ -11870,7 +11877,7 @@
           <v:shape id="_x0000_i1033" type="#_x0000_t75" style="width:444pt;height:290.25pt" o:ole="">
             <v:imagedata r:id="rId30" o:title=""/>
           </v:shape>
-          <o:OLEObject Type="Embed" ProgID="Visio.Drawing.15" ShapeID="_x0000_i1033" DrawAspect="Content" ObjectID="_1460089493" r:id="rId31"/>
+          <o:OLEObject Type="Embed" ProgID="Visio.Drawing.15" ShapeID="_x0000_i1033" DrawAspect="Content" ObjectID="_1460098184" r:id="rId31"/>
         </w:object>
       </w:r>
       <w:r>
@@ -11895,7 +11902,7 @@
           <v:shape id="_x0000_i1034" type="#_x0000_t75" style="width:442.5pt;height:288.75pt" o:ole="">
             <v:imagedata r:id="rId32" o:title=""/>
           </v:shape>
-          <o:OLEObject Type="Embed" ProgID="Visio.Drawing.15" ShapeID="_x0000_i1034" DrawAspect="Content" ObjectID="_1460089494" r:id="rId33"/>
+          <o:OLEObject Type="Embed" ProgID="Visio.Drawing.15" ShapeID="_x0000_i1034" DrawAspect="Content" ObjectID="_1460098185" r:id="rId33"/>
         </w:object>
       </w:r>
       <w:r>
@@ -11938,7 +11945,7 @@
           <v:shape id="_x0000_i1035" type="#_x0000_t75" style="width:372pt;height:302.25pt" o:ole="">
             <v:imagedata r:id="rId34" o:title=""/>
           </v:shape>
-          <o:OLEObject Type="Embed" ProgID="Visio.Drawing.15" ShapeID="_x0000_i1035" DrawAspect="Content" ObjectID="_1460089495" r:id="rId35"/>
+          <o:OLEObject Type="Embed" ProgID="Visio.Drawing.15" ShapeID="_x0000_i1035" DrawAspect="Content" ObjectID="_1460098186" r:id="rId35"/>
         </w:object>
       </w:r>
       <w:r>
@@ -11969,11 +11976,13 @@
           <v:shape id="_x0000_i1036" type="#_x0000_t75" style="width:362.25pt;height:241.5pt" o:ole="">
             <v:imagedata r:id="rId36" o:title=""/>
           </v:shape>
-          <o:OLEObject Type="Embed" ProgID="Visio.Drawing.15" ShapeID="_x0000_i1036" DrawAspect="Content" ObjectID="_1460089496" r:id="rId37"/>
+          <o:OLEObject Type="Embed" ProgID="Visio.Drawing.15" ShapeID="_x0000_i1036" DrawAspect="Content" ObjectID="_1460098187" r:id="rId37"/>
         </w:object>
       </w:r>
       <w:r>
         <w:br/>
+      </w:r>
+      <w:r>
         <w:t>SQ-D-02-10</w:t>
       </w:r>
       <w:r>
@@ -13282,8 +13291,6 @@
                 <w:i/>
               </w:rPr>
             </w:pPr>
-            <w:bookmarkStart w:id="30" w:name="_GoBack"/>
-            <w:bookmarkEnd w:id="30"/>
           </w:p>
         </w:tc>
       </w:tr>
@@ -13299,31 +13306,823 @@
     <w:p>
       <w:pPr>
         <w:pStyle w:val="Heading4"/>
+      </w:pPr>
+      <w:r>
+        <w:t xml:space="preserve">Sequence Diagram </w:t>
+      </w:r>
+    </w:p>
+    <w:p/>
+    <w:p>
+      <w:pPr>
+        <w:jc w:val="center"/>
+        <w:rPr>
+          <w:lang w:val="en-US"/>
+        </w:rPr>
+      </w:pPr>
+      <w:r>
+        <w:object w:dxaOrig="7606" w:dyaOrig="5266">
+          <v:shape id="_x0000_i1037" type="#_x0000_t75" style="width:434.25pt;height:300.75pt" o:ole="">
+            <v:imagedata r:id="rId38" o:title=""/>
+          </v:shape>
+          <o:OLEObject Type="Embed" ProgID="Visio.Drawing.15" ShapeID="_x0000_i1037" DrawAspect="Content" ObjectID="_1460098188" r:id="rId39"/>
+        </w:object>
+      </w:r>
+      <w:r>
+        <w:t>SQ-D-03-</w:t>
+      </w:r>
+      <w:r>
+        <w:rPr>
+          <w:lang w:val="en-US"/>
+        </w:rPr>
+        <w:t>0</w:t>
+      </w:r>
+      <w:r>
+        <w:t>1</w:t>
+      </w:r>
+      <w:r>
+        <w:tab/>
+        <w:t xml:space="preserve">Sequence Diagram untuk skenario </w:t>
+      </w:r>
+      <w:r>
+        <w:rPr>
+          <w:lang w:val="en-US"/>
+        </w:rPr>
+        <w:t>menambah pengetahuan dan berhasil</w:t>
+      </w:r>
+    </w:p>
+    <w:p>
+      <w:pPr>
         <w:rPr>
           <w:color w:val="FF0000"/>
         </w:rPr>
       </w:pPr>
-      <w:r>
+    </w:p>
+    <w:bookmarkStart w:id="30" w:name="_GoBack"/>
+    <w:bookmarkEnd w:id="30"/>
+    <w:p>
+      <w:pPr>
+        <w:jc w:val="center"/>
+        <w:rPr>
+          <w:lang w:val="en-US"/>
+        </w:rPr>
+      </w:pPr>
+      <w:r>
+        <w:object w:dxaOrig="7606" w:dyaOrig="4695">
+          <v:shape id="_x0000_i1038" type="#_x0000_t75" style="width:437.25pt;height:270pt" o:ole="">
+            <v:imagedata r:id="rId40" o:title=""/>
+          </v:shape>
+          <o:OLEObject Type="Embed" ProgID="Visio.Drawing.15" ShapeID="_x0000_i1038" DrawAspect="Content" ObjectID="_1460098189" r:id="rId41"/>
+        </w:object>
+      </w:r>
+      <w:r>
+        <w:t>SQ-D-03-</w:t>
+      </w:r>
+      <w:r>
+        <w:rPr>
+          <w:lang w:val="en-US"/>
+        </w:rPr>
+        <w:t>0</w:t>
+      </w:r>
+      <w:r>
+        <w:t>2</w:t>
+      </w:r>
+      <w:r>
+        <w:tab/>
+        <w:t xml:space="preserve">Sequence Diagram untuk skenario </w:t>
+      </w:r>
+      <w:r>
+        <w:rPr>
+          <w:lang w:val="en-US"/>
+        </w:rPr>
+        <w:t xml:space="preserve">menambah pengetahuan dan </w:t>
+      </w:r>
+      <w:r>
+        <w:rPr>
+          <w:lang w:val="en-US"/>
+        </w:rPr>
+        <w:t>gagal</w:t>
+      </w:r>
+    </w:p>
+    <w:p>
+      <w:pPr>
+        <w:jc w:val="center"/>
+        <w:rPr>
+          <w:lang w:val="en-US"/>
+        </w:rPr>
+      </w:pPr>
+    </w:p>
+    <w:p>
+      <w:pPr>
+        <w:jc w:val="center"/>
+        <w:rPr>
+          <w:lang w:val="en-US"/>
+        </w:rPr>
+      </w:pPr>
+      <w:r>
+        <w:t>SQ-D-03-</w:t>
+      </w:r>
+      <w:r>
+        <w:rPr>
+          <w:lang w:val="en-US"/>
+        </w:rPr>
+        <w:t>0</w:t>
+      </w:r>
+      <w:r>
+        <w:t>3</w:t>
+      </w:r>
+      <w:r>
+        <w:tab/>
+        <w:t xml:space="preserve">Sequence Diagram untuk skenario </w:t>
+      </w:r>
+      <w:r>
+        <w:rPr>
+          <w:lang w:val="en-US"/>
+        </w:rPr>
+        <w:t>menghapus</w:t>
+      </w:r>
+      <w:r>
+        <w:rPr>
+          <w:lang w:val="en-US"/>
+        </w:rPr>
+        <w:t xml:space="preserve"> pengetahuan </w:t>
+      </w:r>
+      <w:r>
+        <w:rPr>
+          <w:lang w:val="en-US"/>
+        </w:rPr>
+        <w:t>dan dikonfirmasi iya</w:t>
+      </w:r>
+    </w:p>
+    <w:p>
+      <w:pPr>
+        <w:jc w:val="center"/>
+        <w:rPr>
+          <w:lang w:val="en-US"/>
+        </w:rPr>
+      </w:pPr>
+    </w:p>
+    <w:p>
+      <w:pPr>
+        <w:jc w:val="center"/>
+        <w:rPr>
+          <w:lang w:val="en-US"/>
+        </w:rPr>
+      </w:pPr>
+      <w:r>
+        <w:t>SQ-D-03-</w:t>
+      </w:r>
+      <w:r>
+        <w:rPr>
+          <w:lang w:val="en-US"/>
+        </w:rPr>
+        <w:t>0</w:t>
+      </w:r>
+      <w:r>
+        <w:t>4</w:t>
+      </w:r>
+      <w:r>
+        <w:tab/>
+        <w:t xml:space="preserve">Sequence Diagram untuk skenario </w:t>
+      </w:r>
+      <w:r>
+        <w:rPr>
+          <w:lang w:val="en-US"/>
+        </w:rPr>
+        <w:t>menghapus pengetahuan dan dikonfirmasi tidak</w:t>
+      </w:r>
+    </w:p>
+    <w:p>
+      <w:pPr>
+        <w:jc w:val="center"/>
+        <w:rPr>
+          <w:lang w:val="en-US"/>
+        </w:rPr>
+      </w:pPr>
+    </w:p>
+    <w:p>
+      <w:pPr>
+        <w:jc w:val="center"/>
+        <w:rPr>
+          <w:lang w:val="en-US"/>
+        </w:rPr>
+      </w:pPr>
+      <w:r>
+        <w:t>SQ-D-03-</w:t>
+      </w:r>
+      <w:r>
+        <w:rPr>
+          <w:lang w:val="en-US"/>
+        </w:rPr>
+        <w:t>0</w:t>
+      </w:r>
+      <w:r>
+        <w:t>5</w:t>
+      </w:r>
+      <w:r>
+        <w:tab/>
+        <w:t xml:space="preserve">Sequence Diagram untuk skenario </w:t>
+      </w:r>
+      <w:r>
+        <w:rPr>
+          <w:lang w:val="en-US"/>
+        </w:rPr>
+        <w:t>mengedit pengetahuan dan berhasil</w:t>
+      </w:r>
+    </w:p>
+    <w:p>
+      <w:pPr>
+        <w:jc w:val="center"/>
+        <w:rPr>
+          <w:lang w:val="en-US"/>
+        </w:rPr>
+      </w:pPr>
+    </w:p>
+    <w:p>
+      <w:pPr>
+        <w:jc w:val="center"/>
+        <w:rPr>
+          <w:lang w:val="en-US"/>
+        </w:rPr>
+      </w:pPr>
+      <w:r>
+        <w:t>SQ-D-03-</w:t>
+      </w:r>
+      <w:r>
+        <w:rPr>
+          <w:lang w:val="en-US"/>
+        </w:rPr>
+        <w:t>0</w:t>
+      </w:r>
+      <w:r>
+        <w:t>6</w:t>
+      </w:r>
+      <w:r>
+        <w:tab/>
+        <w:t xml:space="preserve">Sequence Diagram untuk skenario </w:t>
+      </w:r>
+      <w:r>
+        <w:rPr>
+          <w:lang w:val="en-US"/>
+        </w:rPr>
+        <w:t>mengedit</w:t>
+      </w:r>
+      <w:r>
+        <w:rPr>
+          <w:lang w:val="en-US"/>
+        </w:rPr>
+        <w:t xml:space="preserve"> pengetahuan dan </w:t>
+      </w:r>
+      <w:r>
+        <w:rPr>
+          <w:lang w:val="en-US"/>
+        </w:rPr>
+        <w:t>gagal</w:t>
+      </w:r>
+    </w:p>
+    <w:p>
+      <w:pPr>
+        <w:jc w:val="center"/>
+        <w:rPr>
+          <w:lang w:val="en-US"/>
+        </w:rPr>
+      </w:pPr>
+    </w:p>
+    <w:p>
+      <w:pPr>
+        <w:jc w:val="center"/>
+        <w:rPr>
+          <w:lang w:val="en-US"/>
+        </w:rPr>
+      </w:pPr>
+      <w:r>
+        <w:t>SQ-D-03-</w:t>
+      </w:r>
+      <w:r>
+        <w:rPr>
+          <w:lang w:val="en-US"/>
+        </w:rPr>
+        <w:t>0</w:t>
+      </w:r>
+      <w:r>
+        <w:t>7</w:t>
+      </w:r>
+      <w:r>
+        <w:tab/>
+        <w:t xml:space="preserve">Sequence Diagram untuk skenario </w:t>
+      </w:r>
+      <w:r>
+        <w:rPr>
+          <w:lang w:val="en-US"/>
+        </w:rPr>
+        <w:t>mencari pengetahuan dan ditemukan</w:t>
+      </w:r>
+    </w:p>
+    <w:p>
+      <w:pPr>
+        <w:jc w:val="center"/>
+        <w:rPr>
+          <w:lang w:val="en-US"/>
+        </w:rPr>
+      </w:pPr>
+    </w:p>
+    <w:p>
+      <w:pPr>
+        <w:jc w:val="center"/>
+        <w:rPr>
+          <w:lang w:val="en-US"/>
+        </w:rPr>
+      </w:pPr>
+      <w:r>
+        <w:t>SQ-D-03-</w:t>
+      </w:r>
+      <w:r>
+        <w:rPr>
+          <w:lang w:val="en-US"/>
+        </w:rPr>
+        <w:t>0</w:t>
+      </w:r>
+      <w:r>
+        <w:t>8</w:t>
+      </w:r>
+      <w:r>
+        <w:tab/>
+        <w:t xml:space="preserve">Sequence Diagram untuk skenario </w:t>
+      </w:r>
+      <w:r>
+        <w:rPr>
+          <w:lang w:val="en-US"/>
+        </w:rPr>
+        <w:t>mencari</w:t>
+      </w:r>
+      <w:r>
+        <w:rPr>
+          <w:lang w:val="en-US"/>
+        </w:rPr>
+        <w:t xml:space="preserve"> pengetahuan dan </w:t>
+      </w:r>
+      <w:r>
+        <w:rPr>
+          <w:lang w:val="en-US"/>
+        </w:rPr>
+        <w:t>tidak ditemukan</w:t>
+      </w:r>
+    </w:p>
+    <w:p>
+      <w:pPr>
+        <w:jc w:val="center"/>
+        <w:rPr>
+          <w:lang w:val="en-US"/>
+        </w:rPr>
+      </w:pPr>
+    </w:p>
+    <w:p>
+      <w:pPr>
+        <w:jc w:val="center"/>
+        <w:rPr>
+          <w:lang w:val="en-US"/>
+        </w:rPr>
+      </w:pPr>
+      <w:r>
+        <w:t>SQ-D-03-</w:t>
+      </w:r>
+      <w:r>
+        <w:rPr>
+          <w:lang w:val="en-US"/>
+        </w:rPr>
+        <w:t>0</w:t>
+      </w:r>
+      <w:r>
+        <w:t>9</w:t>
+      </w:r>
+      <w:r>
+        <w:tab/>
+        <w:t xml:space="preserve">Sequence Diagram untuk skenario </w:t>
+      </w:r>
+      <w:r>
+        <w:rPr>
+          <w:lang w:val="en-US"/>
+        </w:rPr>
+        <w:t>melihat pengetahuan</w:t>
+      </w:r>
+    </w:p>
+    <w:p>
+      <w:pPr>
+        <w:jc w:val="center"/>
+        <w:rPr>
+          <w:lang w:val="en-US"/>
+        </w:rPr>
+      </w:pPr>
+    </w:p>
+    <w:p>
+      <w:pPr>
+        <w:jc w:val="center"/>
+        <w:rPr>
+          <w:lang w:val="en-US"/>
+        </w:rPr>
+      </w:pPr>
+      <w:r>
+        <w:t>SQ-D-03-</w:t>
+      </w:r>
+      <w:r>
+        <w:rPr>
+          <w:lang w:val="en-US"/>
+        </w:rPr>
+        <w:t>10</w:t>
+      </w:r>
+      <w:r>
+        <w:tab/>
+        <w:t xml:space="preserve">Sequence Diagram untuk skenario </w:t>
+      </w:r>
+      <w:r>
+        <w:rPr>
+          <w:lang w:val="en-US"/>
+        </w:rPr>
+        <w:t xml:space="preserve">menambah </w:t>
+      </w:r>
+      <w:r>
+        <w:rPr>
+          <w:lang w:val="en-US"/>
+        </w:rPr>
+        <w:t>komentar</w:t>
+      </w:r>
+    </w:p>
+    <w:p>
+      <w:pPr>
+        <w:jc w:val="center"/>
+        <w:rPr>
+          <w:lang w:val="en-US"/>
+        </w:rPr>
+      </w:pPr>
+    </w:p>
+    <w:p>
+      <w:pPr>
+        <w:jc w:val="center"/>
+        <w:rPr>
+          <w:lang w:val="en-US"/>
+        </w:rPr>
+      </w:pPr>
+      <w:r>
+        <w:t>SQ-D-03-</w:t>
+      </w:r>
+      <w:r>
+        <w:rPr>
+          <w:lang w:val="en-US"/>
+        </w:rPr>
+        <w:t>11</w:t>
+      </w:r>
+      <w:r>
+        <w:tab/>
+        <w:t xml:space="preserve">Sequence Diagram untuk skenario </w:t>
+      </w:r>
+      <w:r>
+        <w:rPr>
+          <w:lang w:val="en-US"/>
+        </w:rPr>
+        <w:t>menghapus</w:t>
+      </w:r>
+      <w:r>
+        <w:rPr>
+          <w:lang w:val="en-US"/>
+        </w:rPr>
+        <w:t xml:space="preserve"> komentar</w:t>
+      </w:r>
+    </w:p>
+    <w:p>
+      <w:pPr>
+        <w:jc w:val="center"/>
+        <w:rPr>
+          <w:lang w:val="en-US"/>
+        </w:rPr>
+      </w:pPr>
+    </w:p>
+    <w:p>
+      <w:pPr>
+        <w:jc w:val="center"/>
+        <w:rPr>
+          <w:lang w:val="en-US"/>
+        </w:rPr>
+      </w:pPr>
+      <w:r>
+        <w:t>SQ-D-03-</w:t>
+      </w:r>
+      <w:r>
+        <w:rPr>
+          <w:lang w:val="en-US"/>
+        </w:rPr>
+        <w:t>12</w:t>
+      </w:r>
+      <w:r>
+        <w:tab/>
+        <w:t xml:space="preserve">Sequence Diagram untuk skenario </w:t>
+      </w:r>
+      <w:r>
+        <w:rPr>
+          <w:lang w:val="en-US"/>
+        </w:rPr>
+        <w:t>mengedit</w:t>
+      </w:r>
+      <w:r>
+        <w:rPr>
+          <w:lang w:val="en-US"/>
+        </w:rPr>
+        <w:t xml:space="preserve"> komentar</w:t>
+      </w:r>
+    </w:p>
+    <w:p>
+      <w:pPr>
+        <w:jc w:val="center"/>
+        <w:rPr>
+          <w:lang w:val="en-US"/>
+        </w:rPr>
+      </w:pPr>
+    </w:p>
+    <w:p>
+      <w:pPr>
+        <w:jc w:val="center"/>
+        <w:rPr>
+          <w:lang w:val="en-US"/>
+        </w:rPr>
+      </w:pPr>
+      <w:r>
+        <w:t>SQ-D-03-</w:t>
+      </w:r>
+      <w:r>
+        <w:rPr>
+          <w:lang w:val="en-US"/>
+        </w:rPr>
+        <w:t>10</w:t>
+      </w:r>
+      <w:r>
+        <w:tab/>
+        <w:t xml:space="preserve">Sequence Diagram untuk skenario </w:t>
+      </w:r>
+      <w:r>
+        <w:rPr>
+          <w:lang w:val="en-US"/>
+        </w:rPr>
+        <w:t xml:space="preserve">menambah </w:t>
+      </w:r>
+      <w:r>
+        <w:rPr>
+          <w:lang w:val="en-US"/>
+        </w:rPr>
+        <w:t>file dan berhasil</w:t>
+      </w:r>
+    </w:p>
+    <w:p>
+      <w:pPr>
+        <w:jc w:val="center"/>
+        <w:rPr>
+          <w:lang w:val="en-US"/>
+        </w:rPr>
+      </w:pPr>
+    </w:p>
+    <w:p>
+      <w:pPr>
+        <w:jc w:val="center"/>
+        <w:rPr>
+          <w:lang w:val="en-US"/>
+        </w:rPr>
+      </w:pPr>
+      <w:r>
+        <w:t>SQ-D-03-</w:t>
+      </w:r>
+      <w:r>
+        <w:rPr>
+          <w:lang w:val="en-US"/>
+        </w:rPr>
+        <w:t>11</w:t>
+      </w:r>
+      <w:r>
+        <w:tab/>
+        <w:t xml:space="preserve">Sequence Diagram untuk skenario </w:t>
+      </w:r>
+      <w:r>
+        <w:rPr>
+          <w:lang w:val="en-US"/>
+        </w:rPr>
+        <w:t xml:space="preserve">menambah </w:t>
+      </w:r>
+      <w:r>
+        <w:rPr>
+          <w:lang w:val="en-US"/>
+        </w:rPr>
+        <w:t>file dan gagal</w:t>
+      </w:r>
+    </w:p>
+    <w:p>
+      <w:pPr>
+        <w:jc w:val="center"/>
+        <w:rPr>
+          <w:lang w:val="en-US"/>
+        </w:rPr>
+      </w:pPr>
+    </w:p>
+    <w:p>
+      <w:pPr>
+        <w:jc w:val="center"/>
+        <w:rPr>
+          <w:lang w:val="en-US"/>
+        </w:rPr>
+      </w:pPr>
+      <w:r>
+        <w:t>SQ-D-03-</w:t>
+      </w:r>
+      <w:r>
+        <w:rPr>
+          <w:lang w:val="en-US"/>
+        </w:rPr>
+        <w:t>12</w:t>
+      </w:r>
+      <w:r>
+        <w:tab/>
+        <w:t xml:space="preserve">Sequence Diagram untuk skenario </w:t>
+      </w:r>
+      <w:r>
+        <w:rPr>
+          <w:lang w:val="en-US"/>
+        </w:rPr>
+        <w:t>menghapus</w:t>
+      </w:r>
+      <w:r>
+        <w:rPr>
+          <w:lang w:val="en-US"/>
+        </w:rPr>
+        <w:t xml:space="preserve"> </w:t>
+      </w:r>
+      <w:r>
+        <w:rPr>
+          <w:lang w:val="en-US"/>
+        </w:rPr>
+        <w:t>file</w:t>
+      </w:r>
+    </w:p>
+    <w:p>
+      <w:pPr>
+        <w:jc w:val="center"/>
+        <w:rPr>
+          <w:lang w:val="en-US"/>
+        </w:rPr>
+      </w:pPr>
+    </w:p>
+    <w:p>
+      <w:pPr>
+        <w:jc w:val="center"/>
+        <w:rPr>
+          <w:lang w:val="en-US"/>
+        </w:rPr>
+      </w:pPr>
+      <w:r>
+        <w:lastRenderedPageBreak/>
+        <w:t>SQ-D-03-</w:t>
+      </w:r>
+      <w:r>
+        <w:rPr>
+          <w:lang w:val="en-US"/>
+        </w:rPr>
+        <w:t>13</w:t>
+      </w:r>
+      <w:r>
+        <w:tab/>
+        <w:t xml:space="preserve">Sequence Diagram untuk skenario </w:t>
+      </w:r>
+      <w:r>
+        <w:rPr>
+          <w:lang w:val="en-US"/>
+        </w:rPr>
+        <w:t>melihat</w:t>
+      </w:r>
+      <w:r>
+        <w:rPr>
+          <w:lang w:val="en-US"/>
+        </w:rPr>
+        <w:t xml:space="preserve"> </w:t>
+      </w:r>
+      <w:r>
+        <w:rPr>
+          <w:lang w:val="en-US"/>
+        </w:rPr>
+        <w:t>file</w:t>
+      </w:r>
+    </w:p>
+    <w:p>
+      <w:pPr>
+        <w:jc w:val="center"/>
+        <w:rPr>
+          <w:lang w:val="en-US"/>
+        </w:rPr>
+      </w:pPr>
+    </w:p>
+    <w:p>
+      <w:pPr>
+        <w:jc w:val="center"/>
+        <w:rPr>
+          <w:lang w:val="en-US"/>
+        </w:rPr>
+      </w:pPr>
+    </w:p>
+    <w:p>
+      <w:pPr>
+        <w:jc w:val="center"/>
+        <w:rPr>
+          <w:lang w:val="en-US"/>
+        </w:rPr>
+      </w:pPr>
+    </w:p>
+    <w:p>
+      <w:pPr>
+        <w:jc w:val="center"/>
+        <w:rPr>
+          <w:lang w:val="en-US"/>
+        </w:rPr>
+      </w:pPr>
+    </w:p>
+    <w:p>
+      <w:pPr>
+        <w:jc w:val="center"/>
+        <w:rPr>
+          <w:lang w:val="en-US"/>
+        </w:rPr>
+      </w:pPr>
+    </w:p>
+    <w:p>
+      <w:pPr>
+        <w:jc w:val="center"/>
+        <w:rPr>
+          <w:lang w:val="en-US"/>
+        </w:rPr>
+      </w:pPr>
+    </w:p>
+    <w:p>
+      <w:pPr>
+        <w:jc w:val="center"/>
+        <w:rPr>
+          <w:lang w:val="en-US"/>
+        </w:rPr>
+      </w:pPr>
+    </w:p>
+    <w:p>
+      <w:pPr>
+        <w:jc w:val="center"/>
+        <w:rPr>
+          <w:lang w:val="en-US"/>
+        </w:rPr>
+      </w:pPr>
+    </w:p>
+    <w:p>
+      <w:pPr>
+        <w:jc w:val="center"/>
+        <w:rPr>
+          <w:lang w:val="en-US"/>
+        </w:rPr>
+      </w:pPr>
+    </w:p>
+    <w:p>
+      <w:pPr>
+        <w:jc w:val="center"/>
+        <w:rPr>
+          <w:lang w:val="en-US"/>
+        </w:rPr>
+      </w:pPr>
+    </w:p>
+    <w:p>
+      <w:pPr>
+        <w:jc w:val="center"/>
+        <w:rPr>
+          <w:lang w:val="en-US"/>
+        </w:rPr>
+      </w:pPr>
+    </w:p>
+    <w:p>
+      <w:pPr>
+        <w:jc w:val="center"/>
+        <w:rPr>
+          <w:lang w:val="en-US"/>
+        </w:rPr>
+      </w:pPr>
+    </w:p>
+    <w:p>
+      <w:pPr>
+        <w:jc w:val="center"/>
+        <w:rPr>
+          <w:lang w:val="en-US"/>
+        </w:rPr>
+      </w:pPr>
+    </w:p>
+    <w:p>
+      <w:pPr>
+        <w:jc w:val="center"/>
+        <w:rPr>
+          <w:lang w:val="en-US"/>
+        </w:rPr>
+      </w:pPr>
+    </w:p>
+    <w:p>
+      <w:pPr>
         <w:rPr>
           <w:color w:val="FF0000"/>
         </w:rPr>
-        <w:t xml:space="preserve">Sequence Diagram </w:t>
-      </w:r>
-    </w:p>
-    <w:p>
-      <w:pPr>
-        <w:rPr>
-          <w:color w:val="FF0000"/>
-          <w:szCs w:val="24"/>
-        </w:rPr>
-      </w:pPr>
-      <w:r>
-        <w:rPr>
-          <w:color w:val="FF0000"/>
-          <w:szCs w:val="24"/>
-        </w:rPr>
-        <w:t xml:space="preserve">Buatlah diagram sequence untuk setiap skenario use case. Skenario MELIBATKAN elemen WAE Logical View (jika berbasis web) dan Kelas </w:t>
-      </w:r>
+      </w:pPr>
     </w:p>
     <w:p>
       <w:pPr>
@@ -14235,6 +15034,7 @@
         <w:rPr>
           <w:color w:val="FF0000"/>
         </w:rPr>
+        <w:lastRenderedPageBreak/>
         <w:t xml:space="preserve">Sequence Diagram </w:t>
       </w:r>
     </w:p>
@@ -14271,7 +15071,6 @@
         <w:rPr>
           <w:color w:val="FF0000"/>
         </w:rPr>
-        <w:lastRenderedPageBreak/>
         <w:t xml:space="preserve">Diagram Kelas </w:t>
       </w:r>
     </w:p>
@@ -15956,6 +16755,7 @@
         <w:rPr>
           <w:color w:val="FF0000"/>
         </w:rPr>
+        <w:lastRenderedPageBreak/>
         <w:t xml:space="preserve">Diagram Kelas </w:t>
       </w:r>
     </w:p>
@@ -15998,7 +16798,6 @@
     <w:p/>
     <w:p>
       <w:r>
-        <w:lastRenderedPageBreak/>
         <w:t>Tabel 3.73</w:t>
       </w:r>
       <w:r>
@@ -18298,6 +19097,7 @@
               <w:rPr>
                 <w:i/>
               </w:rPr>
+              <w:lastRenderedPageBreak/>
               <w:t>WAE-H-</w:t>
             </w:r>
             <w:r>
@@ -18610,7 +19410,6 @@
               <w:rPr>
                 <w:i/>
               </w:rPr>
-              <w:lastRenderedPageBreak/>
               <w:t>WAE-H-1</w:t>
             </w:r>
             <w:r>
@@ -21363,6 +22162,7 @@
                 <w:i/>
                 <w:color w:val="FF0000"/>
               </w:rPr>
+              <w:lastRenderedPageBreak/>
               <w:t>Diisi dengan nama atribut</w:t>
             </w:r>
           </w:p>
@@ -22091,21 +22891,6 @@
       <w:r>
         <w:t>Berikut adalah rancangan prototipe antarmuka diurutkan sesuai use case.</w:t>
       </w:r>
-      <w:r>
-        <w:br/>
-      </w:r>
-      <w:r>
-        <w:rPr>
-          <w:color w:val="FF0000"/>
-        </w:rPr>
-        <w:t xml:space="preserve">BELUM </w:t>
-      </w:r>
-      <w:r>
-        <w:rPr>
-          <w:color w:val="FF0000"/>
-        </w:rPr>
-        <w:t>SELURUHNYA</w:t>
-      </w:r>
     </w:p>
     <w:p>
       <w:pPr>
@@ -22145,7 +22930,7 @@
                     <pic:cNvPicPr/>
                   </pic:nvPicPr>
                   <pic:blipFill rotWithShape="1">
-                    <a:blip r:embed="rId38"/>
+                    <a:blip r:embed="rId42"/>
                     <a:srcRect l="14715" t="6176" r="15509" b="7371"/>
                     <a:stretch/>
                   </pic:blipFill>
@@ -22225,7 +23010,7 @@
                     <pic:cNvPicPr/>
                   </pic:nvPicPr>
                   <pic:blipFill rotWithShape="1">
-                    <a:blip r:embed="rId39"/>
+                    <a:blip r:embed="rId43"/>
                     <a:srcRect l="14881" t="5881" r="15344" b="7077"/>
                     <a:stretch/>
                   </pic:blipFill>
@@ -22312,7 +23097,7 @@
                     <pic:cNvPicPr/>
                   </pic:nvPicPr>
                   <pic:blipFill rotWithShape="1">
-                    <a:blip r:embed="rId40"/>
+                    <a:blip r:embed="rId44"/>
                     <a:srcRect l="15047" t="6176" r="15509" b="7665"/>
                     <a:stretch/>
                   </pic:blipFill>
@@ -22413,7 +23198,7 @@
                     <pic:cNvPicPr/>
                   </pic:nvPicPr>
                   <pic:blipFill rotWithShape="1">
-                    <a:blip r:embed="rId41"/>
+                    <a:blip r:embed="rId45"/>
                     <a:srcRect l="14881" t="6176" r="15510" b="7371"/>
                     <a:stretch/>
                   </pic:blipFill>
@@ -22496,7 +23281,7 @@
                     <pic:cNvPicPr/>
                   </pic:nvPicPr>
                   <pic:blipFill rotWithShape="1">
-                    <a:blip r:embed="rId42"/>
+                    <a:blip r:embed="rId46"/>
                     <a:srcRect l="14550" t="5881" r="15178" b="7371"/>
                     <a:stretch/>
                   </pic:blipFill>
@@ -22578,7 +23363,7 @@
                     <pic:cNvPicPr/>
                   </pic:nvPicPr>
                   <pic:blipFill rotWithShape="1">
-                    <a:blip r:embed="rId43"/>
+                    <a:blip r:embed="rId47"/>
                     <a:srcRect l="14715" t="6176" r="15509" b="7371"/>
                     <a:stretch/>
                   </pic:blipFill>
@@ -22665,7 +23450,7 @@
                     <pic:cNvPicPr/>
                   </pic:nvPicPr>
                   <pic:blipFill rotWithShape="1">
-                    <a:blip r:embed="rId44"/>
+                    <a:blip r:embed="rId48"/>
                     <a:srcRect l="14550" t="6176" r="15509" b="7371"/>
                     <a:stretch/>
                   </pic:blipFill>
@@ -22744,7 +23529,7 @@
                     <pic:cNvPicPr/>
                   </pic:nvPicPr>
                   <pic:blipFill rotWithShape="1">
-                    <a:blip r:embed="rId45"/>
+                    <a:blip r:embed="rId49"/>
                     <a:srcRect l="14715" t="5293" r="15179" b="7372"/>
                     <a:stretch/>
                   </pic:blipFill>
@@ -22812,7 +23597,7 @@
                     <pic:cNvPicPr/>
                   </pic:nvPicPr>
                   <pic:blipFill rotWithShape="1">
-                    <a:blip r:embed="rId46"/>
+                    <a:blip r:embed="rId50"/>
                     <a:srcRect l="14715" t="6176" r="15179" b="7078"/>
                     <a:stretch/>
                   </pic:blipFill>
@@ -22890,7 +23675,7 @@
                     <pic:cNvPicPr/>
                   </pic:nvPicPr>
                   <pic:blipFill rotWithShape="1">
-                    <a:blip r:embed="rId47"/>
+                    <a:blip r:embed="rId51"/>
                     <a:srcRect l="14881" t="5881" r="15344" b="7077"/>
                     <a:stretch/>
                   </pic:blipFill>
@@ -22951,18 +23736,105 @@
     </w:p>
     <w:p>
       <w:pPr>
+        <w:pStyle w:val="Heading3"/>
+        <w:rPr>
+          <w:lang w:val="en-US"/>
+        </w:rPr>
+      </w:pPr>
+      <w:r>
+        <w:t xml:space="preserve">Use Case </w:t>
+      </w:r>
+      <w:r>
+        <w:rPr>
+          <w:lang w:val="en-US"/>
+        </w:rPr>
+        <w:t>Mengelola</w:t>
+      </w:r>
+      <w:r>
+        <w:t xml:space="preserve"> </w:t>
+      </w:r>
+      <w:r>
+        <w:rPr>
+          <w:lang w:val="en-US"/>
+        </w:rPr>
+        <w:t>Posting Pengetahuan</w:t>
+      </w:r>
+    </w:p>
+    <w:p>
+      <w:pPr>
+        <w:rPr>
+          <w:lang w:val="en-US"/>
+        </w:rPr>
+      </w:pPr>
+    </w:p>
+    <w:p>
+      <w:pPr>
+        <w:pStyle w:val="Heading3"/>
+      </w:pPr>
+      <w:r>
+        <w:lastRenderedPageBreak/>
+        <w:t xml:space="preserve">Use Case </w:t>
+      </w:r>
+      <w:r>
+        <w:rPr>
+          <w:lang w:val="en-US"/>
+        </w:rPr>
+        <w:t>Data Jadwal Karyawan</w:t>
+      </w:r>
+    </w:p>
+    <w:p>
+      <w:pPr>
+        <w:rPr>
+          <w:lang w:val="en-US"/>
+        </w:rPr>
+      </w:pPr>
+    </w:p>
+    <w:p>
+      <w:pPr>
+        <w:pStyle w:val="Heading3"/>
+      </w:pPr>
+      <w:r>
+        <w:t xml:space="preserve">Use Case </w:t>
+      </w:r>
+      <w:r>
+        <w:rPr>
+          <w:lang w:val="en-US"/>
+        </w:rPr>
+        <w:t>Track Record Karyawan</w:t>
+      </w:r>
+    </w:p>
+    <w:p>
+      <w:pPr>
+        <w:rPr>
+          <w:lang w:val="en-US"/>
+        </w:rPr>
+      </w:pPr>
+    </w:p>
+    <w:p>
+      <w:pPr>
         <w:pStyle w:val="BodyText"/>
         <w:jc w:val="center"/>
       </w:pPr>
     </w:p>
     <w:p>
       <w:pPr>
+        <w:pStyle w:val="BodyText"/>
+        <w:jc w:val="center"/>
+      </w:pPr>
+    </w:p>
+    <w:p>
+      <w:pPr>
+        <w:pStyle w:val="BodyText"/>
+        <w:jc w:val="center"/>
+      </w:pPr>
+    </w:p>
+    <w:p>
+      <w:pPr>
         <w:pStyle w:val="Heading2"/>
       </w:pPr>
       <w:bookmarkStart w:id="51" w:name="_Toc215319397"/>
       <w:bookmarkStart w:id="52" w:name="_Toc384921825"/>
       <w:r>
-        <w:lastRenderedPageBreak/>
         <w:t>Perancangan Representasi Persistensi Kelas</w:t>
       </w:r>
       <w:bookmarkEnd w:id="51"/>
@@ -23004,7 +23876,7 @@
                     <pic:cNvPicPr/>
                   </pic:nvPicPr>
                   <pic:blipFill>
-                    <a:blip r:embed="rId48">
+                    <a:blip r:embed="rId52">
                       <a:extLst>
                         <a:ext uri="{28A0092B-C50C-407E-A947-70E740481C1C}">
                           <a14:useLocalDpi xmlns:a14="http://schemas.microsoft.com/office/drawing/2010/main" val="0"/>
@@ -31077,7 +31949,7 @@
       </w:pPr>
     </w:p>
     <w:sectPr>
-      <w:footerReference w:type="default" r:id="rId49"/>
+      <w:footerReference w:type="default" r:id="rId53"/>
       <w:pgSz w:w="11907" w:h="16840" w:code="9"/>
       <w:pgMar w:top="1134" w:right="1134" w:bottom="1134" w:left="1701" w:header="720" w:footer="720" w:gutter="0"/>
       <w:cols w:space="720"/>
@@ -31311,7 +32183,7 @@
               <w:sz w:val="18"/>
               <w:szCs w:val="18"/>
             </w:rPr>
-            <w:t>33</w:t>
+            <w:t>26</w:t>
           </w:r>
           <w:r>
             <w:rPr>
@@ -31383,7 +32255,7 @@
               <w:sz w:val="18"/>
               <w:szCs w:val="18"/>
             </w:rPr>
-            <w:t>41</w:t>
+            <w:t>43</w:t>
           </w:r>
           <w:r>
             <w:rPr>

</xml_diff>

<commit_message>
Sequence diagram for UC3 finish
</commit_message>
<xml_diff>
--- a/doc/PPL/Dokumen Pembangunan ManOverflow (Kel AAA ) v13.docx
+++ b/doc/PPL/Dokumen Pembangunan ManOverflow (Kel AAA ) v13.docx
@@ -10818,7 +10818,7 @@
           <v:shape id="_x0000_i1025" type="#_x0000_t75" style="width:453.75pt;height:267.75pt" o:ole="">
             <v:imagedata r:id="rId14" o:title=""/>
           </v:shape>
-          <o:OLEObject Type="Embed" ProgID="Visio.Drawing.15" ShapeID="_x0000_i1025" DrawAspect="Content" ObjectID="_1460099937" r:id="rId15"/>
+          <o:OLEObject Type="Embed" ProgID="Visio.Drawing.15" ShapeID="_x0000_i1025" DrawAspect="Content" ObjectID="_1460100644" r:id="rId15"/>
         </w:object>
       </w:r>
       <w:r>
@@ -10855,7 +10855,7 @@
           <v:shape id="_x0000_i1026" type="#_x0000_t75" style="width:453.75pt;height:245.25pt" o:ole="">
             <v:imagedata r:id="rId16" o:title=""/>
           </v:shape>
-          <o:OLEObject Type="Embed" ProgID="Visio.Drawing.15" ShapeID="_x0000_i1026" DrawAspect="Content" ObjectID="_1460099938" r:id="rId17"/>
+          <o:OLEObject Type="Embed" ProgID="Visio.Drawing.15" ShapeID="_x0000_i1026" DrawAspect="Content" ObjectID="_1460100645" r:id="rId17"/>
         </w:object>
       </w:r>
       <w:r>
@@ -10889,7 +10889,9 @@
         <w:lastRenderedPageBreak/>
         <w:t xml:space="preserve">Diagram Kelas </w:t>
       </w:r>
+      <w:bookmarkStart w:id="27" w:name="_GoBack"/>
       <w:bookmarkEnd w:id="24"/>
+      <w:bookmarkEnd w:id="27"/>
     </w:p>
     <w:bookmarkEnd w:id="25"/>
     <w:bookmarkEnd w:id="26"/>
@@ -10920,14 +10922,14 @@
       <w:pPr>
         <w:pStyle w:val="Heading3"/>
       </w:pPr>
-      <w:bookmarkStart w:id="27" w:name="_Toc384921811"/>
+      <w:bookmarkStart w:id="28" w:name="_Toc384921811"/>
       <w:r>
         <w:t xml:space="preserve">Use Case </w:t>
       </w:r>
       <w:r>
         <w:t>Mengelola Data Profil Karyawan</w:t>
       </w:r>
-      <w:bookmarkEnd w:id="27"/>
+      <w:bookmarkEnd w:id="28"/>
     </w:p>
     <w:p>
       <w:pPr>
@@ -11665,7 +11667,7 @@
           <v:shape id="_x0000_i1027" type="#_x0000_t75" style="width:453pt;height:243pt" o:ole="">
             <v:imagedata r:id="rId18" o:title=""/>
           </v:shape>
-          <o:OLEObject Type="Embed" ProgID="Visio.Drawing.15" ShapeID="_x0000_i1027" DrawAspect="Content" ObjectID="_1460099939" r:id="rId19"/>
+          <o:OLEObject Type="Embed" ProgID="Visio.Drawing.15" ShapeID="_x0000_i1027" DrawAspect="Content" ObjectID="_1460100646" r:id="rId19"/>
         </w:object>
       </w:r>
       <w:r>
@@ -11695,7 +11697,7 @@
           <v:shape id="_x0000_i1028" type="#_x0000_t75" style="width:453pt;height:195pt" o:ole="">
             <v:imagedata r:id="rId20" o:title=""/>
           </v:shape>
-          <o:OLEObject Type="Embed" ProgID="Visio.Drawing.15" ShapeID="_x0000_i1028" DrawAspect="Content" ObjectID="_1460099940" r:id="rId21"/>
+          <o:OLEObject Type="Embed" ProgID="Visio.Drawing.15" ShapeID="_x0000_i1028" DrawAspect="Content" ObjectID="_1460100647" r:id="rId21"/>
         </w:object>
       </w:r>
       <w:r>
@@ -11735,7 +11737,7 @@
           <v:shape id="_x0000_i1029" type="#_x0000_t75" style="width:453.75pt;height:270pt" o:ole="">
             <v:imagedata r:id="rId22" o:title=""/>
           </v:shape>
-          <o:OLEObject Type="Embed" ProgID="Visio.Drawing.15" ShapeID="_x0000_i1029" DrawAspect="Content" ObjectID="_1460099941" r:id="rId23"/>
+          <o:OLEObject Type="Embed" ProgID="Visio.Drawing.15" ShapeID="_x0000_i1029" DrawAspect="Content" ObjectID="_1460100648" r:id="rId23"/>
         </w:object>
       </w:r>
       <w:r>
@@ -11775,7 +11777,7 @@
           <v:shape id="_x0000_i1030" type="#_x0000_t75" style="width:453.75pt;height:235.5pt" o:ole="">
             <v:imagedata r:id="rId24" o:title=""/>
           </v:shape>
-          <o:OLEObject Type="Embed" ProgID="Visio.Drawing.15" ShapeID="_x0000_i1030" DrawAspect="Content" ObjectID="_1460099942" r:id="rId25"/>
+          <o:OLEObject Type="Embed" ProgID="Visio.Drawing.15" ShapeID="_x0000_i1030" DrawAspect="Content" ObjectID="_1460100649" r:id="rId25"/>
         </w:object>
       </w:r>
       <w:r>
@@ -11816,7 +11818,7 @@
           <v:shape id="_x0000_i1031" type="#_x0000_t75" style="width:453pt;height:255pt" o:ole="">
             <v:imagedata r:id="rId26" o:title=""/>
           </v:shape>
-          <o:OLEObject Type="Embed" ProgID="Visio.Drawing.15" ShapeID="_x0000_i1031" DrawAspect="Content" ObjectID="_1460099943" r:id="rId27"/>
+          <o:OLEObject Type="Embed" ProgID="Visio.Drawing.15" ShapeID="_x0000_i1031" DrawAspect="Content" ObjectID="_1460100650" r:id="rId27"/>
         </w:object>
       </w:r>
       <w:r>
@@ -11844,7 +11846,7 @@
           <v:shape id="_x0000_i1032" type="#_x0000_t75" style="width:453pt;height:212.25pt" o:ole="">
             <v:imagedata r:id="rId28" o:title=""/>
           </v:shape>
-          <o:OLEObject Type="Embed" ProgID="Visio.Drawing.15" ShapeID="_x0000_i1032" DrawAspect="Content" ObjectID="_1460099944" r:id="rId29"/>
+          <o:OLEObject Type="Embed" ProgID="Visio.Drawing.15" ShapeID="_x0000_i1032" DrawAspect="Content" ObjectID="_1460100651" r:id="rId29"/>
         </w:object>
       </w:r>
       <w:r>
@@ -11877,7 +11879,7 @@
           <v:shape id="_x0000_i1033" type="#_x0000_t75" style="width:444pt;height:290.25pt" o:ole="">
             <v:imagedata r:id="rId30" o:title=""/>
           </v:shape>
-          <o:OLEObject Type="Embed" ProgID="Visio.Drawing.15" ShapeID="_x0000_i1033" DrawAspect="Content" ObjectID="_1460099945" r:id="rId31"/>
+          <o:OLEObject Type="Embed" ProgID="Visio.Drawing.15" ShapeID="_x0000_i1033" DrawAspect="Content" ObjectID="_1460100652" r:id="rId31"/>
         </w:object>
       </w:r>
       <w:r>
@@ -11902,7 +11904,7 @@
           <v:shape id="_x0000_i1034" type="#_x0000_t75" style="width:442.5pt;height:288.75pt" o:ole="">
             <v:imagedata r:id="rId32" o:title=""/>
           </v:shape>
-          <o:OLEObject Type="Embed" ProgID="Visio.Drawing.15" ShapeID="_x0000_i1034" DrawAspect="Content" ObjectID="_1460099946" r:id="rId33"/>
+          <o:OLEObject Type="Embed" ProgID="Visio.Drawing.15" ShapeID="_x0000_i1034" DrawAspect="Content" ObjectID="_1460100653" r:id="rId33"/>
         </w:object>
       </w:r>
       <w:r>
@@ -11945,7 +11947,7 @@
           <v:shape id="_x0000_i1035" type="#_x0000_t75" style="width:372pt;height:302.25pt" o:ole="">
             <v:imagedata r:id="rId34" o:title=""/>
           </v:shape>
-          <o:OLEObject Type="Embed" ProgID="Visio.Drawing.15" ShapeID="_x0000_i1035" DrawAspect="Content" ObjectID="_1460099947" r:id="rId35"/>
+          <o:OLEObject Type="Embed" ProgID="Visio.Drawing.15" ShapeID="_x0000_i1035" DrawAspect="Content" ObjectID="_1460100654" r:id="rId35"/>
         </w:object>
       </w:r>
       <w:r>
@@ -11976,7 +11978,7 @@
           <v:shape id="_x0000_i1036" type="#_x0000_t75" style="width:362.25pt;height:241.5pt" o:ole="">
             <v:imagedata r:id="rId36" o:title=""/>
           </v:shape>
-          <o:OLEObject Type="Embed" ProgID="Visio.Drawing.15" ShapeID="_x0000_i1036" DrawAspect="Content" ObjectID="_1460099948" r:id="rId37"/>
+          <o:OLEObject Type="Embed" ProgID="Visio.Drawing.15" ShapeID="_x0000_i1036" DrawAspect="Content" ObjectID="_1460100655" r:id="rId37"/>
         </w:object>
       </w:r>
       <w:r>
@@ -12001,16 +12003,16 @@
       <w:pPr>
         <w:pStyle w:val="Heading3"/>
       </w:pPr>
-      <w:bookmarkStart w:id="28" w:name="_Toc384567521"/>
-      <w:bookmarkStart w:id="29" w:name="_Toc384921812"/>
+      <w:bookmarkStart w:id="29" w:name="_Toc384567521"/>
+      <w:bookmarkStart w:id="30" w:name="_Toc384921812"/>
       <w:r>
         <w:t xml:space="preserve">Use Case </w:t>
       </w:r>
-      <w:bookmarkEnd w:id="28"/>
+      <w:bookmarkEnd w:id="29"/>
       <w:r>
         <w:t>Mengelola Posting Pengetahuan</w:t>
       </w:r>
-      <w:bookmarkEnd w:id="29"/>
+      <w:bookmarkEnd w:id="30"/>
     </w:p>
     <w:p>
       <w:pPr>
@@ -13324,7 +13326,7 @@
           <v:shape id="_x0000_i1037" type="#_x0000_t75" style="width:434.25pt;height:300.75pt" o:ole="">
             <v:imagedata r:id="rId38" o:title=""/>
           </v:shape>
-          <o:OLEObject Type="Embed" ProgID="Visio.Drawing.15" ShapeID="_x0000_i1037" DrawAspect="Content" ObjectID="_1460099949" r:id="rId39"/>
+          <o:OLEObject Type="Embed" ProgID="Visio.Drawing.15" ShapeID="_x0000_i1037" DrawAspect="Content" ObjectID="_1460100656" r:id="rId39"/>
         </w:object>
       </w:r>
       <w:r>
@@ -13369,7 +13371,7 @@
           <v:shape id="_x0000_i1038" type="#_x0000_t75" style="width:437.25pt;height:270pt" o:ole="">
             <v:imagedata r:id="rId40" o:title=""/>
           </v:shape>
-          <o:OLEObject Type="Embed" ProgID="Visio.Drawing.15" ShapeID="_x0000_i1038" DrawAspect="Content" ObjectID="_1460099950" r:id="rId41"/>
+          <o:OLEObject Type="Embed" ProgID="Visio.Drawing.15" ShapeID="_x0000_i1038" DrawAspect="Content" ObjectID="_1460100657" r:id="rId41"/>
         </w:object>
       </w:r>
       <w:r>
@@ -13421,7 +13423,7 @@
           <v:shape id="_x0000_i1039" type="#_x0000_t75" style="width:453.75pt;height:300pt" o:ole="">
             <v:imagedata r:id="rId42" o:title=""/>
           </v:shape>
-          <o:OLEObject Type="Embed" ProgID="Visio.Drawing.15" ShapeID="_x0000_i1039" DrawAspect="Content" ObjectID="_1460099951" r:id="rId43"/>
+          <o:OLEObject Type="Embed" ProgID="Visio.Drawing.15" ShapeID="_x0000_i1039" DrawAspect="Content" ObjectID="_1460100658" r:id="rId43"/>
         </w:object>
       </w:r>
       <w:r>
@@ -13485,7 +13487,7 @@
           <v:shape id="_x0000_i1040" type="#_x0000_t75" style="width:453.75pt;height:254.25pt" o:ole="">
             <v:imagedata r:id="rId44" o:title=""/>
           </v:shape>
-          <o:OLEObject Type="Embed" ProgID="Visio.Drawing.15" ShapeID="_x0000_i1040" DrawAspect="Content" ObjectID="_1460099952" r:id="rId45"/>
+          <o:OLEObject Type="Embed" ProgID="Visio.Drawing.15" ShapeID="_x0000_i1040" DrawAspect="Content" ObjectID="_1460100659" r:id="rId45"/>
         </w:object>
       </w:r>
       <w:r>
@@ -13531,7 +13533,7 @@
           <v:shape id="_x0000_i1041" type="#_x0000_t75" style="width:434.25pt;height:300.75pt" o:ole="">
             <v:imagedata r:id="rId46" o:title=""/>
           </v:shape>
-          <o:OLEObject Type="Embed" ProgID="Visio.Drawing.15" ShapeID="_x0000_i1041" DrawAspect="Content" ObjectID="_1460099953" r:id="rId47"/>
+          <o:OLEObject Type="Embed" ProgID="Visio.Drawing.15" ShapeID="_x0000_i1041" DrawAspect="Content" ObjectID="_1460100660" r:id="rId47"/>
         </w:object>
       </w:r>
       <w:r>
@@ -13580,7 +13582,7 @@
           <v:shape id="_x0000_i1042" type="#_x0000_t75" style="width:429.75pt;height:265.5pt" o:ole="">
             <v:imagedata r:id="rId48" o:title=""/>
           </v:shape>
-          <o:OLEObject Type="Embed" ProgID="Visio.Drawing.15" ShapeID="_x0000_i1042" DrawAspect="Content" ObjectID="_1460099954" r:id="rId49"/>
+          <o:OLEObject Type="Embed" ProgID="Visio.Drawing.15" ShapeID="_x0000_i1042" DrawAspect="Content" ObjectID="_1460100661" r:id="rId49"/>
         </w:object>
       </w:r>
       <w:r>
@@ -13649,7 +13651,7 @@
           <v:shape id="_x0000_i1043" type="#_x0000_t75" style="width:432.75pt;height:282pt" o:ole="">
             <v:imagedata r:id="rId50" o:title=""/>
           </v:shape>
-          <o:OLEObject Type="Embed" ProgID="Visio.Drawing.15" ShapeID="_x0000_i1043" DrawAspect="Content" ObjectID="_1460099955" r:id="rId51"/>
+          <o:OLEObject Type="Embed" ProgID="Visio.Drawing.15" ShapeID="_x0000_i1043" DrawAspect="Content" ObjectID="_1460100662" r:id="rId51"/>
         </w:object>
       </w:r>
       <w:r>
@@ -13703,7 +13705,7 @@
           <v:shape id="_x0000_i1044" type="#_x0000_t75" style="width:433.5pt;height:282.75pt" o:ole="">
             <v:imagedata r:id="rId52" o:title=""/>
           </v:shape>
-          <o:OLEObject Type="Embed" ProgID="Visio.Drawing.15" ShapeID="_x0000_i1044" DrawAspect="Content" ObjectID="_1460099956" r:id="rId53"/>
+          <o:OLEObject Type="Embed" ProgID="Visio.Drawing.15" ShapeID="_x0000_i1044" DrawAspect="Content" ObjectID="_1460100663" r:id="rId53"/>
         </w:object>
       </w:r>
       <w:r>
@@ -13769,7 +13771,7 @@
           <v:shape id="_x0000_i1045" type="#_x0000_t75" style="width:435.75pt;height:287.25pt" o:ole="">
             <v:imagedata r:id="rId54" o:title=""/>
           </v:shape>
-          <o:OLEObject Type="Embed" ProgID="Visio.Drawing.15" ShapeID="_x0000_i1045" DrawAspect="Content" ObjectID="_1460099957" r:id="rId55"/>
+          <o:OLEObject Type="Embed" ProgID="Visio.Drawing.15" ShapeID="_x0000_i1045" DrawAspect="Content" ObjectID="_1460100664" r:id="rId55"/>
         </w:object>
       </w:r>
       <w:r>
@@ -13817,10 +13819,10 @@
       </w:pPr>
       <w:r>
         <w:object w:dxaOrig="7635" w:dyaOrig="4591">
-          <v:shape id="_x0000_i1046" type="#_x0000_t75" style="width:6in;height:259.5pt" o:ole="">
+          <v:shape id="_x0000_i1049" type="#_x0000_t75" style="width:441.75pt;height:265.5pt" o:ole="">
             <v:imagedata r:id="rId56" o:title=""/>
           </v:shape>
-          <o:OLEObject Type="Embed" ProgID="Visio.Drawing.15" ShapeID="_x0000_i1046" DrawAspect="Content" ObjectID="_1460099958" r:id="rId57"/>
+          <o:OLEObject Type="Embed" ProgID="Visio.Drawing.15" ShapeID="_x0000_i1049" DrawAspect="Content" ObjectID="_1460100665" r:id="rId57"/>
         </w:object>
       </w:r>
       <w:r>
@@ -13874,10 +13876,10 @@
       </w:pPr>
       <w:r>
         <w:object w:dxaOrig="7635" w:dyaOrig="4591">
-          <v:shape id="_x0000_i1047" type="#_x0000_t75" style="width:445.5pt;height:267.75pt" o:ole="">
+          <v:shape id="_x0000_i1050" type="#_x0000_t75" style="width:441.75pt;height:265.5pt" o:ole="">
             <v:imagedata r:id="rId58" o:title=""/>
           </v:shape>
-          <o:OLEObject Type="Embed" ProgID="Visio.Drawing.15" ShapeID="_x0000_i1047" DrawAspect="Content" ObjectID="_1460099959" r:id="rId59"/>
+          <o:OLEObject Type="Embed" ProgID="Visio.Drawing.15" ShapeID="_x0000_i1050" DrawAspect="Content" ObjectID="_1460100666" r:id="rId59"/>
         </w:object>
       </w:r>
       <w:r>
@@ -13928,10 +13930,10 @@
       </w:pPr>
       <w:r>
         <w:object w:dxaOrig="7635" w:dyaOrig="4591">
-          <v:shape id="_x0000_i1048" type="#_x0000_t75" style="width:435.75pt;height:261.75pt" o:ole="">
+          <v:shape id="_x0000_i1051" type="#_x0000_t75" style="width:437.25pt;height:263.25pt" o:ole="">
             <v:imagedata r:id="rId60" o:title=""/>
           </v:shape>
-          <o:OLEObject Type="Embed" ProgID="Visio.Drawing.15" ShapeID="_x0000_i1048" DrawAspect="Content" ObjectID="_1460099960" r:id="rId61"/>
+          <o:OLEObject Type="Embed" ProgID="Visio.Drawing.15" ShapeID="_x0000_i1051" DrawAspect="Content" ObjectID="_1460100667" r:id="rId61"/>
         </w:object>
       </w:r>
       <w:r>
@@ -13967,16 +13969,27 @@
           <w:lang w:val="en-US"/>
         </w:rPr>
       </w:pPr>
-      <w:bookmarkStart w:id="30" w:name="_GoBack"/>
-      <w:bookmarkEnd w:id="30"/>
     </w:p>
     <w:p>
       <w:pPr>
         <w:jc w:val="center"/>
+      </w:pPr>
+    </w:p>
+    <w:p>
+      <w:pPr>
+        <w:jc w:val="center"/>
         <w:rPr>
           <w:lang w:val="en-US"/>
         </w:rPr>
       </w:pPr>
+      <w:r>
+        <w:object w:dxaOrig="7606" w:dyaOrig="5266">
+          <v:shape id="_x0000_i1046" type="#_x0000_t75" style="width:446.25pt;height:309pt" o:ole="">
+            <v:imagedata r:id="rId62" o:title=""/>
+          </v:shape>
+          <o:OLEObject Type="Embed" ProgID="Visio.Drawing.15" ShapeID="_x0000_i1046" DrawAspect="Content" ObjectID="_1460100668" r:id="rId63"/>
+        </w:object>
+      </w:r>
       <w:r>
         <w:t>SQ-D-03-</w:t>
       </w:r>
@@ -14014,10 +14027,23 @@
     <w:p>
       <w:pPr>
         <w:jc w:val="center"/>
+      </w:pPr>
+    </w:p>
+    <w:p>
+      <w:pPr>
+        <w:jc w:val="center"/>
         <w:rPr>
           <w:lang w:val="en-US"/>
         </w:rPr>
       </w:pPr>
+      <w:r>
+        <w:object w:dxaOrig="7606" w:dyaOrig="4816">
+          <v:shape id="_x0000_i1047" type="#_x0000_t75" style="width:434.25pt;height:275.25pt" o:ole="">
+            <v:imagedata r:id="rId64" o:title=""/>
+          </v:shape>
+          <o:OLEObject Type="Embed" ProgID="Visio.Drawing.15" ShapeID="_x0000_i1047" DrawAspect="Content" ObjectID="_1460100669" r:id="rId65"/>
+        </w:object>
+      </w:r>
       <w:r>
         <w:t>SQ-D-03-</w:t>
       </w:r>
@@ -14053,6 +14079,7 @@
     </w:p>
     <w:p>
       <w:pPr>
+        <w:jc w:val="center"/>
         <w:rPr>
           <w:lang w:val="en-US"/>
         </w:rPr>
@@ -14065,14 +14092,14 @@
           <w:lang w:val="en-US"/>
         </w:rPr>
       </w:pPr>
-    </w:p>
-    <w:p>
-      <w:pPr>
-        <w:jc w:val="center"/>
-        <w:rPr>
-          <w:lang w:val="en-US"/>
-        </w:rPr>
-      </w:pPr>
+      <w:r>
+        <w:object w:dxaOrig="7635" w:dyaOrig="4876">
+          <v:shape id="_x0000_i1048" type="#_x0000_t75" style="width:439.5pt;height:280.5pt" o:ole="">
+            <v:imagedata r:id="rId66" o:title=""/>
+          </v:shape>
+          <o:OLEObject Type="Embed" ProgID="Visio.Drawing.15" ShapeID="_x0000_i1048" DrawAspect="Content" ObjectID="_1460100670" r:id="rId67"/>
+        </w:object>
+      </w:r>
       <w:r>
         <w:t>SQ-D-03-</w:t>
       </w:r>
@@ -14113,21 +14140,6 @@
     </w:p>
     <w:p>
       <w:pPr>
-        <w:jc w:val="center"/>
-        <w:rPr>
-          <w:lang w:val="en-US"/>
-        </w:rPr>
-      </w:pPr>
-    </w:p>
-    <w:p>
-      <w:pPr>
-        <w:rPr>
-          <w:color w:val="FF0000"/>
-        </w:rPr>
-      </w:pPr>
-    </w:p>
-    <w:p>
-      <w:pPr>
         <w:rPr>
           <w:color w:val="FF0000"/>
         </w:rPr>
@@ -14169,6 +14181,7 @@
       <w:bookmarkStart w:id="31" w:name="_Toc384567522"/>
       <w:bookmarkStart w:id="32" w:name="_Toc384921813"/>
       <w:r>
+        <w:lastRenderedPageBreak/>
         <w:t xml:space="preserve">Use Case </w:t>
       </w:r>
       <w:bookmarkEnd w:id="31"/>
@@ -14724,7 +14737,6 @@
               <w:rPr>
                 <w:i/>
               </w:rPr>
-              <w:lastRenderedPageBreak/>
               <w:t>WAE-H-07</w:t>
             </w:r>
           </w:p>
@@ -15843,6 +15855,7 @@
               <w:rPr>
                 <w:i/>
               </w:rPr>
+              <w:lastRenderedPageBreak/>
               <w:t>WAE-C-22</w:t>
             </w:r>
           </w:p>
@@ -16504,7 +16517,6 @@
         </w:rPr>
       </w:pPr>
       <w:r>
-        <w:lastRenderedPageBreak/>
         <w:t>Tabel 3.</w:t>
       </w:r>
       <w:r>
@@ -17745,6 +17757,7 @@
               <w:rPr>
                 <w:i/>
               </w:rPr>
+              <w:lastRenderedPageBreak/>
               <w:t>WAE-C-09</w:t>
             </w:r>
           </w:p>
@@ -18650,7 +18663,6 @@
               <w:rPr>
                 <w:i/>
               </w:rPr>
-              <w:lastRenderedPageBreak/>
               <w:t>WAE-H-00</w:t>
             </w:r>
           </w:p>
@@ -21553,6 +21565,7 @@
               <w:rPr>
                 <w:i/>
               </w:rPr>
+              <w:lastRenderedPageBreak/>
               <w:t>CL-0</w:t>
             </w:r>
             <w:r>
@@ -22914,7 +22927,6 @@
           <w:noProof/>
           <w:lang w:val="en-US"/>
         </w:rPr>
-        <w:lastRenderedPageBreak/>
         <w:drawing>
           <wp:inline distT="0" distB="0" distL="0" distR="0" wp14:anchorId="276E389E" wp14:editId="51A39128">
             <wp:extent cx="5040000" cy="3511280"/>
@@ -22931,7 +22943,7 @@
                     <pic:cNvPicPr/>
                   </pic:nvPicPr>
                   <pic:blipFill rotWithShape="1">
-                    <a:blip r:embed="rId62"/>
+                    <a:blip r:embed="rId68"/>
                     <a:srcRect l="14715" t="6176" r="15509" b="7371"/>
                     <a:stretch/>
                   </pic:blipFill>
@@ -22995,6 +23007,7 @@
           <w:noProof/>
           <w:lang w:val="en-US"/>
         </w:rPr>
+        <w:lastRenderedPageBreak/>
         <w:drawing>
           <wp:inline distT="0" distB="0" distL="0" distR="0" wp14:anchorId="4AA119FF" wp14:editId="5B7BFDB8">
             <wp:extent cx="5040000" cy="3535166"/>
@@ -23011,7 +23024,7 @@
                     <pic:cNvPicPr/>
                   </pic:nvPicPr>
                   <pic:blipFill rotWithShape="1">
-                    <a:blip r:embed="rId63"/>
+                    <a:blip r:embed="rId69"/>
                     <a:srcRect l="14881" t="5881" r="15344" b="7077"/>
                     <a:stretch/>
                   </pic:blipFill>
@@ -23064,7 +23077,6 @@
       </w:pPr>
       <w:bookmarkStart w:id="50" w:name="_Toc384921824"/>
       <w:r>
-        <w:lastRenderedPageBreak/>
         <w:t>Use Case Mengelola Data Profil Karyawan</w:t>
       </w:r>
       <w:bookmarkEnd w:id="50"/>
@@ -23098,7 +23110,7 @@
                     <pic:cNvPicPr/>
                   </pic:nvPicPr>
                   <pic:blipFill rotWithShape="1">
-                    <a:blip r:embed="rId64"/>
+                    <a:blip r:embed="rId70"/>
                     <a:srcRect l="15047" t="6176" r="15509" b="7665"/>
                     <a:stretch/>
                   </pic:blipFill>
@@ -23183,6 +23195,7 @@
           <w:noProof/>
           <w:lang w:val="en-US"/>
         </w:rPr>
+        <w:lastRenderedPageBreak/>
         <w:drawing>
           <wp:inline distT="0" distB="0" distL="0" distR="0" wp14:anchorId="305FC4F3" wp14:editId="4E07CCE6">
             <wp:extent cx="5040000" cy="3519620"/>
@@ -23199,7 +23212,7 @@
                     <pic:cNvPicPr/>
                   </pic:nvPicPr>
                   <pic:blipFill rotWithShape="1">
-                    <a:blip r:embed="rId65"/>
+                    <a:blip r:embed="rId71"/>
                     <a:srcRect l="14881" t="6176" r="15510" b="7371"/>
                     <a:stretch/>
                   </pic:blipFill>
@@ -23265,7 +23278,6 @@
           <w:noProof/>
           <w:lang w:val="en-US"/>
         </w:rPr>
-        <w:lastRenderedPageBreak/>
         <w:drawing>
           <wp:inline distT="0" distB="0" distL="0" distR="0" wp14:anchorId="7CE6157C" wp14:editId="4287EA37">
             <wp:extent cx="5040000" cy="3498353"/>
@@ -23282,7 +23294,7 @@
                     <pic:cNvPicPr/>
                   </pic:nvPicPr>
                   <pic:blipFill rotWithShape="1">
-                    <a:blip r:embed="rId66"/>
+                    <a:blip r:embed="rId72"/>
                     <a:srcRect l="14550" t="5881" r="15178" b="7371"/>
                     <a:stretch/>
                   </pic:blipFill>
@@ -23348,6 +23360,7 @@
           <w:noProof/>
           <w:lang w:val="en-US"/>
         </w:rPr>
+        <w:lastRenderedPageBreak/>
         <w:drawing>
           <wp:inline distT="0" distB="0" distL="0" distR="0" wp14:anchorId="6CC01220" wp14:editId="34931C61">
             <wp:extent cx="5040000" cy="3511280"/>
@@ -23364,7 +23377,7 @@
                     <pic:cNvPicPr/>
                   </pic:nvPicPr>
                   <pic:blipFill rotWithShape="1">
-                    <a:blip r:embed="rId67"/>
+                    <a:blip r:embed="rId73"/>
                     <a:srcRect l="14715" t="6176" r="15509" b="7371"/>
                     <a:stretch/>
                   </pic:blipFill>
@@ -23420,7 +23433,6 @@
         <w:rPr>
           <w:noProof/>
         </w:rPr>
-        <w:lastRenderedPageBreak/>
         <w:t>\</w:t>
       </w:r>
       <w:r>
@@ -23451,7 +23463,7 @@
                     <pic:cNvPicPr/>
                   </pic:nvPicPr>
                   <pic:blipFill rotWithShape="1">
-                    <a:blip r:embed="rId68"/>
+                    <a:blip r:embed="rId74"/>
                     <a:srcRect l="14550" t="6176" r="15509" b="7371"/>
                     <a:stretch/>
                   </pic:blipFill>
@@ -23514,6 +23526,7 @@
           <w:noProof/>
           <w:lang w:val="en-US"/>
         </w:rPr>
+        <w:lastRenderedPageBreak/>
         <w:drawing>
           <wp:inline distT="0" distB="0" distL="0" distR="0" wp14:anchorId="019FF368" wp14:editId="4A859F99">
             <wp:extent cx="5040000" cy="3530377"/>
@@ -23530,7 +23543,7 @@
                     <pic:cNvPicPr/>
                   </pic:nvPicPr>
                   <pic:blipFill rotWithShape="1">
-                    <a:blip r:embed="rId69"/>
+                    <a:blip r:embed="rId75"/>
                     <a:srcRect l="14715" t="5293" r="15179" b="7372"/>
                     <a:stretch/>
                   </pic:blipFill>
@@ -23581,7 +23594,6 @@
           <w:noProof/>
           <w:lang w:val="en-US"/>
         </w:rPr>
-        <w:lastRenderedPageBreak/>
         <w:drawing>
           <wp:inline distT="0" distB="0" distL="0" distR="0" wp14:anchorId="72871AF6" wp14:editId="34029B6A">
             <wp:extent cx="5040000" cy="3506604"/>
@@ -23598,7 +23610,7 @@
                     <pic:cNvPicPr/>
                   </pic:nvPicPr>
                   <pic:blipFill rotWithShape="1">
-                    <a:blip r:embed="rId70"/>
+                    <a:blip r:embed="rId76"/>
                     <a:srcRect l="14715" t="6176" r="15179" b="7078"/>
                     <a:stretch/>
                   </pic:blipFill>
@@ -23660,6 +23672,7 @@
           <w:noProof/>
           <w:lang w:val="en-US"/>
         </w:rPr>
+        <w:lastRenderedPageBreak/>
         <w:drawing>
           <wp:inline distT="0" distB="0" distL="0" distR="0" wp14:anchorId="265BAA6E" wp14:editId="54822E64">
             <wp:extent cx="5040000" cy="3535166"/>
@@ -23676,7 +23689,7 @@
                     <pic:cNvPicPr/>
                   </pic:nvPicPr>
                   <pic:blipFill rotWithShape="1">
-                    <a:blip r:embed="rId71"/>
+                    <a:blip r:embed="rId77"/>
                     <a:srcRect l="14881" t="5881" r="15344" b="7077"/>
                     <a:stretch/>
                   </pic:blipFill>
@@ -23773,7 +23786,6 @@
         <w:pStyle w:val="Heading3"/>
       </w:pPr>
       <w:r>
-        <w:lastRenderedPageBreak/>
         <w:t xml:space="preserve">Use Case </w:t>
       </w:r>
       <w:r>
@@ -23861,6 +23873,7 @@
           <w:noProof/>
           <w:lang w:val="en-US"/>
         </w:rPr>
+        <w:lastRenderedPageBreak/>
         <w:drawing>
           <wp:inline distT="0" distB="0" distL="0" distR="0">
             <wp:extent cx="5760720" cy="2997835"/>
@@ -23877,7 +23890,7 @@
                     <pic:cNvPicPr/>
                   </pic:nvPicPr>
                   <pic:blipFill>
-                    <a:blip r:embed="rId72">
+                    <a:blip r:embed="rId78">
                       <a:extLst>
                         <a:ext uri="{28A0092B-C50C-407E-A947-70E740481C1C}">
                           <a14:useLocalDpi xmlns:a14="http://schemas.microsoft.com/office/drawing/2010/main" val="0"/>
@@ -31950,7 +31963,7 @@
       </w:pPr>
     </w:p>
     <w:sectPr>
-      <w:footerReference w:type="default" r:id="rId73"/>
+      <w:footerReference w:type="default" r:id="rId79"/>
       <w:pgSz w:w="11907" w:h="16840" w:code="9"/>
       <w:pgMar w:top="1134" w:right="1134" w:bottom="1134" w:left="1701" w:header="720" w:footer="720" w:gutter="0"/>
       <w:cols w:space="720"/>
@@ -32184,7 +32197,7 @@
               <w:sz w:val="18"/>
               <w:szCs w:val="18"/>
             </w:rPr>
-            <w:t>31</w:t>
+            <w:t>19</w:t>
           </w:r>
           <w:r>
             <w:rPr>
@@ -32256,7 +32269,7 @@
               <w:sz w:val="18"/>
               <w:szCs w:val="18"/>
             </w:rPr>
-            <w:t>47</w:t>
+            <w:t>49</w:t>
           </w:r>
           <w:r>
             <w:rPr>

</xml_diff>

<commit_message>
Add class diagram UC1
</commit_message>
<xml_diff>
--- a/doc/PPL/Dokumen Pembangunan ManOverflow (Kel AAA ) v13.docx
+++ b/doc/PPL/Dokumen Pembangunan ManOverflow (Kel AAA ) v13.docx
@@ -718,7 +718,7 @@
                 <w:noProof/>
                 <w:sz w:val="24"/>
               </w:rPr>
-              <w:t>43</w:t>
+              <w:t>50</w:t>
             </w:r>
             <w:r>
               <w:rPr>
@@ -2197,7 +2197,7 @@
         <w:rPr>
           <w:noProof/>
         </w:rPr>
-        <w:instrText xml:space="preserve"> PAGEREF _Toc384921794 \h </w:instrText>
+        <w:instrText xml:space="preserve"> PAGEREF _Toc386358553 \h </w:instrText>
       </w:r>
       <w:r>
         <w:rPr>
@@ -2214,7 +2214,7 @@
         <w:rPr>
           <w:noProof/>
         </w:rPr>
-        <w:t>5</w:t>
+        <w:t>6</w:t>
       </w:r>
       <w:r>
         <w:rPr>
@@ -2276,7 +2276,7 @@
         <w:rPr>
           <w:noProof/>
         </w:rPr>
-        <w:instrText xml:space="preserve"> PAGEREF _Toc384921795 \h </w:instrText>
+        <w:instrText xml:space="preserve"> PAGEREF _Toc386358554 \h </w:instrText>
       </w:r>
       <w:r>
         <w:rPr>
@@ -2293,7 +2293,7 @@
         <w:rPr>
           <w:noProof/>
         </w:rPr>
-        <w:t>5</w:t>
+        <w:t>6</w:t>
       </w:r>
       <w:r>
         <w:rPr>
@@ -2355,7 +2355,7 @@
         <w:rPr>
           <w:noProof/>
         </w:rPr>
-        <w:instrText xml:space="preserve"> PAGEREF _Toc384921796 \h </w:instrText>
+        <w:instrText xml:space="preserve"> PAGEREF _Toc386358555 \h </w:instrText>
       </w:r>
       <w:r>
         <w:rPr>
@@ -2372,7 +2372,7 @@
         <w:rPr>
           <w:noProof/>
         </w:rPr>
-        <w:t>5</w:t>
+        <w:t>6</w:t>
       </w:r>
       <w:r>
         <w:rPr>
@@ -2434,7 +2434,7 @@
         <w:rPr>
           <w:noProof/>
         </w:rPr>
-        <w:instrText xml:space="preserve"> PAGEREF _Toc384921797 \h </w:instrText>
+        <w:instrText xml:space="preserve"> PAGEREF _Toc386358556 \h </w:instrText>
       </w:r>
       <w:r>
         <w:rPr>
@@ -2451,7 +2451,7 @@
         <w:rPr>
           <w:noProof/>
         </w:rPr>
-        <w:t>5</w:t>
+        <w:t>6</w:t>
       </w:r>
       <w:r>
         <w:rPr>
@@ -2513,7 +2513,7 @@
         <w:rPr>
           <w:noProof/>
         </w:rPr>
-        <w:instrText xml:space="preserve"> PAGEREF _Toc384921798 \h </w:instrText>
+        <w:instrText xml:space="preserve"> PAGEREF _Toc386358557 \h </w:instrText>
       </w:r>
       <w:r>
         <w:rPr>
@@ -2530,7 +2530,7 @@
         <w:rPr>
           <w:noProof/>
         </w:rPr>
-        <w:t>6</w:t>
+        <w:t>7</w:t>
       </w:r>
       <w:r>
         <w:rPr>
@@ -2592,7 +2592,7 @@
         <w:rPr>
           <w:noProof/>
         </w:rPr>
-        <w:instrText xml:space="preserve"> PAGEREF _Toc384921799 \h </w:instrText>
+        <w:instrText xml:space="preserve"> PAGEREF _Toc386358558 \h </w:instrText>
       </w:r>
       <w:r>
         <w:rPr>
@@ -2609,7 +2609,7 @@
         <w:rPr>
           <w:noProof/>
         </w:rPr>
-        <w:t>6</w:t>
+        <w:t>7</w:t>
       </w:r>
       <w:r>
         <w:rPr>
@@ -2671,7 +2671,7 @@
         <w:rPr>
           <w:noProof/>
         </w:rPr>
-        <w:instrText xml:space="preserve"> PAGEREF _Toc384921800 \h </w:instrText>
+        <w:instrText xml:space="preserve"> PAGEREF _Toc386358559 \h </w:instrText>
       </w:r>
       <w:r>
         <w:rPr>
@@ -2688,7 +2688,7 @@
         <w:rPr>
           <w:noProof/>
         </w:rPr>
-        <w:t>7</w:t>
+        <w:t>8</w:t>
       </w:r>
       <w:r>
         <w:rPr>
@@ -2750,7 +2750,7 @@
         <w:rPr>
           <w:noProof/>
         </w:rPr>
-        <w:instrText xml:space="preserve"> PAGEREF _Toc384921801 \h </w:instrText>
+        <w:instrText xml:space="preserve"> PAGEREF _Toc386358560 \h </w:instrText>
       </w:r>
       <w:r>
         <w:rPr>
@@ -2767,7 +2767,7 @@
         <w:rPr>
           <w:noProof/>
         </w:rPr>
-        <w:t>7</w:t>
+        <w:t>8</w:t>
       </w:r>
       <w:r>
         <w:rPr>
@@ -2829,7 +2829,7 @@
         <w:rPr>
           <w:noProof/>
         </w:rPr>
-        <w:instrText xml:space="preserve"> PAGEREF _Toc384921802 \h </w:instrText>
+        <w:instrText xml:space="preserve"> PAGEREF _Toc386358561 \h </w:instrText>
       </w:r>
       <w:r>
         <w:rPr>
@@ -2846,7 +2846,7 @@
         <w:rPr>
           <w:noProof/>
         </w:rPr>
-        <w:t>8</w:t>
+        <w:t>9</w:t>
       </w:r>
       <w:r>
         <w:rPr>
@@ -2908,7 +2908,7 @@
         <w:rPr>
           <w:noProof/>
         </w:rPr>
-        <w:instrText xml:space="preserve"> PAGEREF _Toc384921803 \h </w:instrText>
+        <w:instrText xml:space="preserve"> PAGEREF _Toc386358562 \h </w:instrText>
       </w:r>
       <w:r>
         <w:rPr>
@@ -2925,7 +2925,7 @@
         <w:rPr>
           <w:noProof/>
         </w:rPr>
-        <w:t>13</w:t>
+        <w:t>14</w:t>
       </w:r>
       <w:r>
         <w:rPr>
@@ -2987,7 +2987,7 @@
         <w:rPr>
           <w:noProof/>
         </w:rPr>
-        <w:instrText xml:space="preserve"> PAGEREF _Toc384921804 \h </w:instrText>
+        <w:instrText xml:space="preserve"> PAGEREF _Toc386358563 \h </w:instrText>
       </w:r>
       <w:r>
         <w:rPr>
@@ -3004,7 +3004,7 @@
         <w:rPr>
           <w:noProof/>
         </w:rPr>
-        <w:t>13</w:t>
+        <w:t>14</w:t>
       </w:r>
       <w:r>
         <w:rPr>
@@ -3066,7 +3066,7 @@
         <w:rPr>
           <w:noProof/>
         </w:rPr>
-        <w:instrText xml:space="preserve"> PAGEREF _Toc384921805 \h </w:instrText>
+        <w:instrText xml:space="preserve"> PAGEREF _Toc386358564 \h </w:instrText>
       </w:r>
       <w:r>
         <w:rPr>
@@ -3083,7 +3083,7 @@
         <w:rPr>
           <w:noProof/>
         </w:rPr>
-        <w:t>15</w:t>
+        <w:t>16</w:t>
       </w:r>
       <w:r>
         <w:rPr>
@@ -3145,7 +3145,7 @@
         <w:rPr>
           <w:noProof/>
         </w:rPr>
-        <w:instrText xml:space="preserve"> PAGEREF _Toc384921806 \h </w:instrText>
+        <w:instrText xml:space="preserve"> PAGEREF _Toc386358565 \h </w:instrText>
       </w:r>
       <w:r>
         <w:rPr>
@@ -3162,7 +3162,7 @@
         <w:rPr>
           <w:noProof/>
         </w:rPr>
-        <w:t>16</w:t>
+        <w:t>17</w:t>
       </w:r>
       <w:r>
         <w:rPr>
@@ -3224,7 +3224,7 @@
         <w:rPr>
           <w:noProof/>
         </w:rPr>
-        <w:instrText xml:space="preserve"> PAGEREF _Toc384921807 \h </w:instrText>
+        <w:instrText xml:space="preserve"> PAGEREF _Toc386358566 \h </w:instrText>
       </w:r>
       <w:r>
         <w:rPr>
@@ -3241,7 +3241,7 @@
         <w:rPr>
           <w:noProof/>
         </w:rPr>
-        <w:t>16</w:t>
+        <w:t>17</w:t>
       </w:r>
       <w:r>
         <w:rPr>
@@ -3303,7 +3303,7 @@
         <w:rPr>
           <w:noProof/>
         </w:rPr>
-        <w:instrText xml:space="preserve"> PAGEREF _Toc384921808 \h </w:instrText>
+        <w:instrText xml:space="preserve"> PAGEREF _Toc386358567 \h </w:instrText>
       </w:r>
       <w:r>
         <w:rPr>
@@ -3320,7 +3320,7 @@
         <w:rPr>
           <w:noProof/>
         </w:rPr>
-        <w:t>16</w:t>
+        <w:t>17</w:t>
       </w:r>
       <w:r>
         <w:rPr>
@@ -3382,7 +3382,7 @@
         <w:rPr>
           <w:noProof/>
         </w:rPr>
-        <w:instrText xml:space="preserve"> PAGEREF _Toc384921809 \h </w:instrText>
+        <w:instrText xml:space="preserve"> PAGEREF _Toc386358568 \h </w:instrText>
       </w:r>
       <w:r>
         <w:rPr>
@@ -3399,7 +3399,7 @@
         <w:rPr>
           <w:noProof/>
         </w:rPr>
-        <w:t>17</w:t>
+        <w:t>18</w:t>
       </w:r>
       <w:r>
         <w:rPr>
@@ -3461,7 +3461,7 @@
         <w:rPr>
           <w:noProof/>
         </w:rPr>
-        <w:instrText xml:space="preserve"> PAGEREF _Toc384921810 \h </w:instrText>
+        <w:instrText xml:space="preserve"> PAGEREF _Toc386358569 \h </w:instrText>
       </w:r>
       <w:r>
         <w:rPr>
@@ -3478,7 +3478,7 @@
         <w:rPr>
           <w:noProof/>
         </w:rPr>
-        <w:t>17</w:t>
+        <w:t>18</w:t>
       </w:r>
       <w:r>
         <w:rPr>
@@ -3540,7 +3540,7 @@
         <w:rPr>
           <w:noProof/>
         </w:rPr>
-        <w:instrText xml:space="preserve"> PAGEREF _Toc384921811 \h </w:instrText>
+        <w:instrText xml:space="preserve"> PAGEREF _Toc386358570 \h </w:instrText>
       </w:r>
       <w:r>
         <w:rPr>
@@ -3557,7 +3557,7 @@
         <w:rPr>
           <w:noProof/>
         </w:rPr>
-        <w:t>19</w:t>
+        <w:t>20</w:t>
       </w:r>
       <w:r>
         <w:rPr>
@@ -3619,7 +3619,7 @@
         <w:rPr>
           <w:noProof/>
         </w:rPr>
-        <w:instrText xml:space="preserve"> PAGEREF _Toc384921812 \h </w:instrText>
+        <w:instrText xml:space="preserve"> PAGEREF _Toc386358571 \h </w:instrText>
       </w:r>
       <w:r>
         <w:rPr>
@@ -3636,7 +3636,7 @@
         <w:rPr>
           <w:noProof/>
         </w:rPr>
-        <w:t>24</w:t>
+        <w:t>25</w:t>
       </w:r>
       <w:r>
         <w:rPr>
@@ -3698,7 +3698,7 @@
         <w:rPr>
           <w:noProof/>
         </w:rPr>
-        <w:instrText xml:space="preserve"> PAGEREF _Toc384921813 \h </w:instrText>
+        <w:instrText xml:space="preserve"> PAGEREF _Toc386358572 \h </w:instrText>
       </w:r>
       <w:r>
         <w:rPr>
@@ -3715,7 +3715,7 @@
         <w:rPr>
           <w:noProof/>
         </w:rPr>
-        <w:t>25</w:t>
+        <w:t>34</w:t>
       </w:r>
       <w:r>
         <w:rPr>
@@ -3759,7 +3759,7 @@
         <w:rPr>
           <w:noProof/>
         </w:rPr>
-        <w:t>Use Case Mengelola Track Record Karyawn</w:t>
+        <w:t>Use Case Mengelola Track Record Karyawan</w:t>
       </w:r>
       <w:r>
         <w:rPr>
@@ -3777,7 +3777,7 @@
         <w:rPr>
           <w:noProof/>
         </w:rPr>
-        <w:instrText xml:space="preserve"> PAGEREF _Toc384921814 \h </w:instrText>
+        <w:instrText xml:space="preserve"> PAGEREF _Toc386358573 \h </w:instrText>
       </w:r>
       <w:r>
         <w:rPr>
@@ -3794,7 +3794,7 @@
         <w:rPr>
           <w:noProof/>
         </w:rPr>
-        <w:t>26</w:t>
+        <w:t>34</w:t>
       </w:r>
       <w:r>
         <w:rPr>
@@ -3856,7 +3856,7 @@
         <w:rPr>
           <w:noProof/>
         </w:rPr>
-        <w:instrText xml:space="preserve"> PAGEREF _Toc384921815 \h </w:instrText>
+        <w:instrText xml:space="preserve"> PAGEREF _Toc386358574 \h </w:instrText>
       </w:r>
       <w:r>
         <w:rPr>
@@ -3873,7 +3873,7 @@
         <w:rPr>
           <w:noProof/>
         </w:rPr>
-        <w:t>26</w:t>
+        <w:t>35</w:t>
       </w:r>
       <w:r>
         <w:rPr>
@@ -3937,7 +3937,7 @@
         <w:rPr>
           <w:noProof/>
         </w:rPr>
-        <w:instrText xml:space="preserve"> PAGEREF _Toc384921816 \h </w:instrText>
+        <w:instrText xml:space="preserve"> PAGEREF _Toc386358575 \h </w:instrText>
       </w:r>
       <w:r>
         <w:rPr>
@@ -3954,7 +3954,7 @@
         <w:rPr>
           <w:noProof/>
         </w:rPr>
-        <w:t>28</w:t>
+        <w:t>36</w:t>
       </w:r>
       <w:r>
         <w:rPr>
@@ -4018,7 +4018,7 @@
         <w:rPr>
           <w:noProof/>
         </w:rPr>
-        <w:instrText xml:space="preserve"> PAGEREF _Toc384921817 \h </w:instrText>
+        <w:instrText xml:space="preserve"> PAGEREF _Toc386358576 \h </w:instrText>
       </w:r>
       <w:r>
         <w:rPr>
@@ -4035,7 +4035,7 @@
         <w:rPr>
           <w:noProof/>
         </w:rPr>
-        <w:t>28</w:t>
+        <w:t>37</w:t>
       </w:r>
       <w:r>
         <w:rPr>
@@ -4097,7 +4097,7 @@
         <w:rPr>
           <w:noProof/>
         </w:rPr>
-        <w:instrText xml:space="preserve"> PAGEREF _Toc384921818 \h </w:instrText>
+        <w:instrText xml:space="preserve"> PAGEREF _Toc386358577 \h </w:instrText>
       </w:r>
       <w:r>
         <w:rPr>
@@ -4114,7 +4114,7 @@
         <w:rPr>
           <w:noProof/>
         </w:rPr>
-        <w:t>29</w:t>
+        <w:t>37</w:t>
       </w:r>
       <w:r>
         <w:rPr>
@@ -4178,7 +4178,7 @@
         <w:rPr>
           <w:noProof/>
         </w:rPr>
-        <w:instrText xml:space="preserve"> PAGEREF _Toc384921819 \h </w:instrText>
+        <w:instrText xml:space="preserve"> PAGEREF _Toc386358578 \h </w:instrText>
       </w:r>
       <w:r>
         <w:rPr>
@@ -4195,7 +4195,7 @@
         <w:rPr>
           <w:noProof/>
         </w:rPr>
-        <w:t>29</w:t>
+        <w:t>38</w:t>
       </w:r>
       <w:r>
         <w:rPr>
@@ -4259,7 +4259,7 @@
         <w:rPr>
           <w:noProof/>
         </w:rPr>
-        <w:instrText xml:space="preserve"> PAGEREF _Toc384921820 \h </w:instrText>
+        <w:instrText xml:space="preserve"> PAGEREF _Toc386358579 \h </w:instrText>
       </w:r>
       <w:r>
         <w:rPr>
@@ -4276,7 +4276,7 @@
         <w:rPr>
           <w:noProof/>
         </w:rPr>
-        <w:t>30</w:t>
+        <w:t>38</w:t>
       </w:r>
       <w:r>
         <w:rPr>
@@ -4340,7 +4340,7 @@
         <w:rPr>
           <w:noProof/>
         </w:rPr>
-        <w:instrText xml:space="preserve"> PAGEREF _Toc384921821 \h </w:instrText>
+        <w:instrText xml:space="preserve"> PAGEREF _Toc386358580 \h </w:instrText>
       </w:r>
       <w:r>
         <w:rPr>
@@ -4357,7 +4357,7 @@
         <w:rPr>
           <w:noProof/>
         </w:rPr>
-        <w:t>30</w:t>
+        <w:t>39</w:t>
       </w:r>
       <w:r>
         <w:rPr>
@@ -4419,7 +4419,7 @@
         <w:rPr>
           <w:noProof/>
         </w:rPr>
-        <w:instrText xml:space="preserve"> PAGEREF _Toc384921822 \h </w:instrText>
+        <w:instrText xml:space="preserve"> PAGEREF _Toc386358581 \h </w:instrText>
       </w:r>
       <w:r>
         <w:rPr>
@@ -4436,7 +4436,7 @@
         <w:rPr>
           <w:noProof/>
         </w:rPr>
-        <w:t>30</w:t>
+        <w:t>39</w:t>
       </w:r>
       <w:r>
         <w:rPr>
@@ -4498,7 +4498,7 @@
         <w:rPr>
           <w:noProof/>
         </w:rPr>
-        <w:instrText xml:space="preserve"> PAGEREF _Toc384921823 \h </w:instrText>
+        <w:instrText xml:space="preserve"> PAGEREF _Toc386358582 \h </w:instrText>
       </w:r>
       <w:r>
         <w:rPr>
@@ -4515,7 +4515,7 @@
         <w:rPr>
           <w:noProof/>
         </w:rPr>
-        <w:t>30</w:t>
+        <w:t>39</w:t>
       </w:r>
       <w:r>
         <w:rPr>
@@ -4577,7 +4577,7 @@
         <w:rPr>
           <w:noProof/>
         </w:rPr>
-        <w:instrText xml:space="preserve"> PAGEREF _Toc384921824 \h </w:instrText>
+        <w:instrText xml:space="preserve"> PAGEREF _Toc386358583 \h </w:instrText>
       </w:r>
       <w:r>
         <w:rPr>
@@ -4594,7 +4594,279 @@
         <w:rPr>
           <w:noProof/>
         </w:rPr>
-        <w:t>32</w:t>
+        <w:t>40</w:t>
+      </w:r>
+      <w:r>
+        <w:rPr>
+          <w:noProof/>
+        </w:rPr>
+        <w:fldChar w:fldCharType="end"/>
+      </w:r>
+    </w:p>
+    <w:p>
+      <w:pPr>
+        <w:pStyle w:val="TOC3"/>
+        <w:tabs>
+          <w:tab w:val="left" w:pos="1200"/>
+          <w:tab w:val="right" w:leader="dot" w:pos="9062"/>
+        </w:tabs>
+        <w:rPr>
+          <w:rFonts w:asciiTheme="minorHAnsi" w:eastAsiaTheme="minorEastAsia" w:hAnsiTheme="minorHAnsi" w:cstheme="minorBidi"/>
+          <w:noProof/>
+          <w:sz w:val="22"/>
+          <w:szCs w:val="22"/>
+          <w:lang w:val="en-US"/>
+        </w:rPr>
+      </w:pPr>
+      <w:r>
+        <w:rPr>
+          <w:noProof/>
+          <w:lang w:val="en-US"/>
+        </w:rPr>
+        <w:t>3.7.3</w:t>
+      </w:r>
+      <w:r>
+        <w:rPr>
+          <w:rFonts w:asciiTheme="minorHAnsi" w:eastAsiaTheme="minorEastAsia" w:hAnsiTheme="minorHAnsi" w:cstheme="minorBidi"/>
+          <w:noProof/>
+          <w:sz w:val="22"/>
+          <w:szCs w:val="22"/>
+          <w:lang w:val="en-US"/>
+        </w:rPr>
+        <w:tab/>
+      </w:r>
+      <w:r>
+        <w:rPr>
+          <w:noProof/>
+        </w:rPr>
+        <w:t xml:space="preserve">Use Case </w:t>
+      </w:r>
+      <w:r>
+        <w:rPr>
+          <w:noProof/>
+          <w:lang w:val="en-US"/>
+        </w:rPr>
+        <w:t>Mengelola</w:t>
+      </w:r>
+      <w:r>
+        <w:rPr>
+          <w:noProof/>
+        </w:rPr>
+        <w:t xml:space="preserve"> </w:t>
+      </w:r>
+      <w:r>
+        <w:rPr>
+          <w:noProof/>
+          <w:lang w:val="en-US"/>
+        </w:rPr>
+        <w:t>Posting Pengetahuan</w:t>
+      </w:r>
+      <w:r>
+        <w:rPr>
+          <w:noProof/>
+        </w:rPr>
+        <w:tab/>
+      </w:r>
+      <w:r>
+        <w:rPr>
+          <w:noProof/>
+        </w:rPr>
+        <w:fldChar w:fldCharType="begin"/>
+      </w:r>
+      <w:r>
+        <w:rPr>
+          <w:noProof/>
+        </w:rPr>
+        <w:instrText xml:space="preserve"> PAGEREF _Toc386358584 \h </w:instrText>
+      </w:r>
+      <w:r>
+        <w:rPr>
+          <w:noProof/>
+        </w:rPr>
+      </w:r>
+      <w:r>
+        <w:rPr>
+          <w:noProof/>
+        </w:rPr>
+        <w:fldChar w:fldCharType="separate"/>
+      </w:r>
+      <w:r>
+        <w:rPr>
+          <w:noProof/>
+        </w:rPr>
+        <w:t>44</w:t>
+      </w:r>
+      <w:r>
+        <w:rPr>
+          <w:noProof/>
+        </w:rPr>
+        <w:fldChar w:fldCharType="end"/>
+      </w:r>
+    </w:p>
+    <w:p>
+      <w:pPr>
+        <w:pStyle w:val="TOC3"/>
+        <w:tabs>
+          <w:tab w:val="left" w:pos="1200"/>
+          <w:tab w:val="right" w:leader="dot" w:pos="9062"/>
+        </w:tabs>
+        <w:rPr>
+          <w:rFonts w:asciiTheme="minorHAnsi" w:eastAsiaTheme="minorEastAsia" w:hAnsiTheme="minorHAnsi" w:cstheme="minorBidi"/>
+          <w:noProof/>
+          <w:sz w:val="22"/>
+          <w:szCs w:val="22"/>
+          <w:lang w:val="en-US"/>
+        </w:rPr>
+      </w:pPr>
+      <w:r>
+        <w:rPr>
+          <w:noProof/>
+        </w:rPr>
+        <w:t>3.7.4</w:t>
+      </w:r>
+      <w:r>
+        <w:rPr>
+          <w:rFonts w:asciiTheme="minorHAnsi" w:eastAsiaTheme="minorEastAsia" w:hAnsiTheme="minorHAnsi" w:cstheme="minorBidi"/>
+          <w:noProof/>
+          <w:sz w:val="22"/>
+          <w:szCs w:val="22"/>
+          <w:lang w:val="en-US"/>
+        </w:rPr>
+        <w:tab/>
+      </w:r>
+      <w:r>
+        <w:rPr>
+          <w:noProof/>
+        </w:rPr>
+        <w:t xml:space="preserve">Use Case </w:t>
+      </w:r>
+      <w:r>
+        <w:rPr>
+          <w:noProof/>
+          <w:lang w:val="en-US"/>
+        </w:rPr>
+        <w:t>Data Jadwal Karyawan</w:t>
+      </w:r>
+      <w:r>
+        <w:rPr>
+          <w:noProof/>
+        </w:rPr>
+        <w:tab/>
+      </w:r>
+      <w:r>
+        <w:rPr>
+          <w:noProof/>
+        </w:rPr>
+        <w:fldChar w:fldCharType="begin"/>
+      </w:r>
+      <w:r>
+        <w:rPr>
+          <w:noProof/>
+        </w:rPr>
+        <w:instrText xml:space="preserve"> PAGEREF _Toc386358585 \h </w:instrText>
+      </w:r>
+      <w:r>
+        <w:rPr>
+          <w:noProof/>
+        </w:rPr>
+      </w:r>
+      <w:r>
+        <w:rPr>
+          <w:noProof/>
+        </w:rPr>
+        <w:fldChar w:fldCharType="separate"/>
+      </w:r>
+      <w:r>
+        <w:rPr>
+          <w:noProof/>
+        </w:rPr>
+        <w:t>44</w:t>
+      </w:r>
+      <w:r>
+        <w:rPr>
+          <w:noProof/>
+        </w:rPr>
+        <w:fldChar w:fldCharType="end"/>
+      </w:r>
+    </w:p>
+    <w:p>
+      <w:pPr>
+        <w:pStyle w:val="TOC3"/>
+        <w:tabs>
+          <w:tab w:val="left" w:pos="1200"/>
+          <w:tab w:val="right" w:leader="dot" w:pos="9062"/>
+        </w:tabs>
+        <w:rPr>
+          <w:rFonts w:asciiTheme="minorHAnsi" w:eastAsiaTheme="minorEastAsia" w:hAnsiTheme="minorHAnsi" w:cstheme="minorBidi"/>
+          <w:noProof/>
+          <w:sz w:val="22"/>
+          <w:szCs w:val="22"/>
+          <w:lang w:val="en-US"/>
+        </w:rPr>
+      </w:pPr>
+      <w:r>
+        <w:rPr>
+          <w:noProof/>
+        </w:rPr>
+        <w:t>3.7.5</w:t>
+      </w:r>
+      <w:r>
+        <w:rPr>
+          <w:rFonts w:asciiTheme="minorHAnsi" w:eastAsiaTheme="minorEastAsia" w:hAnsiTheme="minorHAnsi" w:cstheme="minorBidi"/>
+          <w:noProof/>
+          <w:sz w:val="22"/>
+          <w:szCs w:val="22"/>
+          <w:lang w:val="en-US"/>
+        </w:rPr>
+        <w:tab/>
+      </w:r>
+      <w:r>
+        <w:rPr>
+          <w:noProof/>
+        </w:rPr>
+        <w:t xml:space="preserve">Use Case </w:t>
+      </w:r>
+      <w:r>
+        <w:rPr>
+          <w:noProof/>
+          <w:lang w:val="en-US"/>
+        </w:rPr>
+        <w:t>Track Record Karyawan</w:t>
+      </w:r>
+      <w:r>
+        <w:rPr>
+          <w:noProof/>
+        </w:rPr>
+        <w:tab/>
+      </w:r>
+      <w:r>
+        <w:rPr>
+          <w:noProof/>
+        </w:rPr>
+        <w:fldChar w:fldCharType="begin"/>
+      </w:r>
+      <w:r>
+        <w:rPr>
+          <w:noProof/>
+        </w:rPr>
+        <w:instrText xml:space="preserve"> PAGEREF _Toc386358586 \h </w:instrText>
+      </w:r>
+      <w:r>
+        <w:rPr>
+          <w:noProof/>
+        </w:rPr>
+      </w:r>
+      <w:r>
+        <w:rPr>
+          <w:noProof/>
+        </w:rPr>
+        <w:fldChar w:fldCharType="separate"/>
+      </w:r>
+      <w:r>
+        <w:rPr>
+          <w:noProof/>
+        </w:rPr>
+        <w:t>44</w:t>
       </w:r>
       <w:r>
         <w:rPr>
@@ -4656,7 +4928,7 @@
         <w:rPr>
           <w:noProof/>
         </w:rPr>
-        <w:instrText xml:space="preserve"> PAGEREF _Toc384921825 \h </w:instrText>
+        <w:instrText xml:space="preserve"> PAGEREF _Toc386358587 \h </w:instrText>
       </w:r>
       <w:r>
         <w:rPr>
@@ -4673,7 +4945,7 @@
         <w:rPr>
           <w:noProof/>
         </w:rPr>
-        <w:t>36</w:t>
+        <w:t>44</w:t>
       </w:r>
       <w:r>
         <w:rPr>
@@ -4737,7 +5009,7 @@
         <w:rPr>
           <w:noProof/>
         </w:rPr>
-        <w:instrText xml:space="preserve"> PAGEREF _Toc384921826 \h </w:instrText>
+        <w:instrText xml:space="preserve"> PAGEREF _Toc386358588 \h </w:instrText>
       </w:r>
       <w:r>
         <w:rPr>
@@ -4754,7 +5026,7 @@
         <w:rPr>
           <w:noProof/>
         </w:rPr>
-        <w:t>36</w:t>
+        <w:t>45</w:t>
       </w:r>
       <w:r>
         <w:rPr>
@@ -4818,7 +5090,7 @@
         <w:rPr>
           <w:noProof/>
         </w:rPr>
-        <w:instrText xml:space="preserve"> PAGEREF _Toc384921827 \h </w:instrText>
+        <w:instrText xml:space="preserve"> PAGEREF _Toc386358589 \h </w:instrText>
       </w:r>
       <w:r>
         <w:rPr>
@@ -4835,7 +5107,7 @@
         <w:rPr>
           <w:noProof/>
         </w:rPr>
-        <w:t>37</w:t>
+        <w:t>46</w:t>
       </w:r>
       <w:r>
         <w:rPr>
@@ -4899,7 +5171,7 @@
         <w:rPr>
           <w:noProof/>
         </w:rPr>
-        <w:instrText xml:space="preserve"> PAGEREF _Toc384921828 \h </w:instrText>
+        <w:instrText xml:space="preserve"> PAGEREF _Toc386358590 \h </w:instrText>
       </w:r>
       <w:r>
         <w:rPr>
@@ -4916,7 +5188,7 @@
         <w:rPr>
           <w:noProof/>
         </w:rPr>
-        <w:t>37</w:t>
+        <w:t>46</w:t>
       </w:r>
       <w:r>
         <w:rPr>
@@ -4980,7 +5252,7 @@
         <w:rPr>
           <w:noProof/>
         </w:rPr>
-        <w:instrText xml:space="preserve"> PAGEREF _Toc384921829 \h </w:instrText>
+        <w:instrText xml:space="preserve"> PAGEREF _Toc386358591 \h </w:instrText>
       </w:r>
       <w:r>
         <w:rPr>
@@ -4997,7 +5269,7 @@
         <w:rPr>
           <w:noProof/>
         </w:rPr>
-        <w:t>37</w:t>
+        <w:t>46</w:t>
       </w:r>
       <w:r>
         <w:rPr>
@@ -5061,7 +5333,7 @@
         <w:rPr>
           <w:noProof/>
         </w:rPr>
-        <w:instrText xml:space="preserve"> PAGEREF _Toc384921830 \h </w:instrText>
+        <w:instrText xml:space="preserve"> PAGEREF _Toc386358592 \h </w:instrText>
       </w:r>
       <w:r>
         <w:rPr>
@@ -5078,7 +5350,7 @@
         <w:rPr>
           <w:noProof/>
         </w:rPr>
-        <w:t>37</w:t>
+        <w:t>46</w:t>
       </w:r>
       <w:r>
         <w:rPr>
@@ -5142,7 +5414,7 @@
         <w:rPr>
           <w:noProof/>
         </w:rPr>
-        <w:instrText xml:space="preserve"> PAGEREF _Toc384921831 \h </w:instrText>
+        <w:instrText xml:space="preserve"> PAGEREF _Toc386358593 \h </w:instrText>
       </w:r>
       <w:r>
         <w:rPr>
@@ -5159,7 +5431,7 @@
         <w:rPr>
           <w:noProof/>
         </w:rPr>
-        <w:t>37</w:t>
+        <w:t>46</w:t>
       </w:r>
       <w:r>
         <w:rPr>
@@ -5223,7 +5495,7 @@
         <w:rPr>
           <w:noProof/>
         </w:rPr>
-        <w:instrText xml:space="preserve"> PAGEREF _Toc384921832 \h </w:instrText>
+        <w:instrText xml:space="preserve"> PAGEREF _Toc386358594 \h </w:instrText>
       </w:r>
       <w:r>
         <w:rPr>
@@ -5240,7 +5512,7 @@
         <w:rPr>
           <w:noProof/>
         </w:rPr>
-        <w:t>38</w:t>
+        <w:t>47</w:t>
       </w:r>
       <w:r>
         <w:rPr>
@@ -5304,7 +5576,7 @@
         <w:rPr>
           <w:noProof/>
         </w:rPr>
-        <w:instrText xml:space="preserve"> PAGEREF _Toc384921833 \h </w:instrText>
+        <w:instrText xml:space="preserve"> PAGEREF _Toc386358595 \h </w:instrText>
       </w:r>
       <w:r>
         <w:rPr>
@@ -5321,7 +5593,7 @@
         <w:rPr>
           <w:noProof/>
         </w:rPr>
-        <w:t>39</w:t>
+        <w:t>48</w:t>
       </w:r>
       <w:r>
         <w:rPr>
@@ -5385,7 +5657,7 @@
         <w:rPr>
           <w:noProof/>
         </w:rPr>
-        <w:instrText xml:space="preserve"> PAGEREF _Toc384921834 \h </w:instrText>
+        <w:instrText xml:space="preserve"> PAGEREF _Toc386358596 \h </w:instrText>
       </w:r>
       <w:r>
         <w:rPr>
@@ -5402,7 +5674,7 @@
         <w:rPr>
           <w:noProof/>
         </w:rPr>
-        <w:t>39</w:t>
+        <w:t>48</w:t>
       </w:r>
       <w:r>
         <w:rPr>
@@ -5466,7 +5738,7 @@
         <w:rPr>
           <w:noProof/>
         </w:rPr>
-        <w:instrText xml:space="preserve"> PAGEREF _Toc384921835 \h </w:instrText>
+        <w:instrText xml:space="preserve"> PAGEREF _Toc386358597 \h </w:instrText>
       </w:r>
       <w:r>
         <w:rPr>
@@ -5483,7 +5755,7 @@
         <w:rPr>
           <w:noProof/>
         </w:rPr>
-        <w:t>39</w:t>
+        <w:t>48</w:t>
       </w:r>
       <w:r>
         <w:rPr>
@@ -5547,7 +5819,7 @@
         <w:rPr>
           <w:noProof/>
         </w:rPr>
-        <w:instrText xml:space="preserve"> PAGEREF _Toc384921836 \h </w:instrText>
+        <w:instrText xml:space="preserve"> PAGEREF _Toc386358598 \h </w:instrText>
       </w:r>
       <w:r>
         <w:rPr>
@@ -5564,7 +5836,7 @@
         <w:rPr>
           <w:noProof/>
         </w:rPr>
-        <w:t>39</w:t>
+        <w:t>48</w:t>
       </w:r>
       <w:r>
         <w:rPr>
@@ -5628,7 +5900,7 @@
         <w:rPr>
           <w:noProof/>
         </w:rPr>
-        <w:instrText xml:space="preserve"> PAGEREF _Toc384921837 \h </w:instrText>
+        <w:instrText xml:space="preserve"> PAGEREF _Toc386358599 \h </w:instrText>
       </w:r>
       <w:r>
         <w:rPr>
@@ -5645,7 +5917,7 @@
         <w:rPr>
           <w:noProof/>
         </w:rPr>
-        <w:t>39</w:t>
+        <w:t>48</w:t>
       </w:r>
       <w:r>
         <w:rPr>
@@ -5709,7 +5981,7 @@
         <w:rPr>
           <w:noProof/>
         </w:rPr>
-        <w:instrText xml:space="preserve"> PAGEREF _Toc384921838 \h </w:instrText>
+        <w:instrText xml:space="preserve"> PAGEREF _Toc386358600 \h </w:instrText>
       </w:r>
       <w:r>
         <w:rPr>
@@ -5726,7 +5998,7 @@
         <w:rPr>
           <w:noProof/>
         </w:rPr>
-        <w:t>39</w:t>
+        <w:t>48</w:t>
       </w:r>
       <w:r>
         <w:rPr>
@@ -5755,6 +6027,7 @@
           <w:noProof/>
           <w:color w:val="FF0000"/>
         </w:rPr>
+        <w:lastRenderedPageBreak/>
         <w:t>6</w:t>
       </w:r>
       <w:r>
@@ -5790,7 +6063,7 @@
         <w:rPr>
           <w:noProof/>
         </w:rPr>
-        <w:instrText xml:space="preserve"> PAGEREF _Toc384921839 \h </w:instrText>
+        <w:instrText xml:space="preserve"> PAGEREF _Toc386358601 \h </w:instrText>
       </w:r>
       <w:r>
         <w:rPr>
@@ -5807,7 +6080,7 @@
         <w:rPr>
           <w:noProof/>
         </w:rPr>
-        <w:t>40</w:t>
+        <w:t>49</w:t>
       </w:r>
       <w:r>
         <w:rPr>
@@ -5859,7 +6132,7 @@
         <w:lastRenderedPageBreak/>
         <w:t xml:space="preserve"> </w:t>
       </w:r>
-      <w:bookmarkStart w:id="0" w:name="_Toc384921794"/>
+      <w:bookmarkStart w:id="0" w:name="_Toc386358553"/>
       <w:r>
         <w:t>Pendahuluan</w:t>
       </w:r>
@@ -5870,7 +6143,7 @@
       <w:pPr>
         <w:pStyle w:val="Heading2"/>
       </w:pPr>
-      <w:bookmarkStart w:id="1" w:name="_Toc384921795"/>
+      <w:bookmarkStart w:id="1" w:name="_Toc386358554"/>
       <w:r>
         <w:t>Tujuan Penulisan Dokumen</w:t>
       </w:r>
@@ -5922,7 +6195,7 @@
       <w:pPr>
         <w:pStyle w:val="Heading2"/>
       </w:pPr>
-      <w:bookmarkStart w:id="2" w:name="_Toc384921796"/>
+      <w:bookmarkStart w:id="2" w:name="_Toc386358555"/>
       <w:r>
         <w:t>Lingkup Masalah</w:t>
       </w:r>
@@ -5969,7 +6242,7 @@
       <w:pPr>
         <w:pStyle w:val="Heading2"/>
       </w:pPr>
-      <w:bookmarkStart w:id="3" w:name="_Toc384921797"/>
+      <w:bookmarkStart w:id="3" w:name="_Toc386358556"/>
       <w:r>
         <w:t>Aturan Penomoran</w:t>
       </w:r>
@@ -6302,7 +6575,16 @@
         <w:t>n</w:t>
       </w:r>
       <w:r>
-        <w:t xml:space="preserve"> gambar, dengan X merupakan nomor bab, dan YY merupakan nomor gambar</w:t>
+        <w:t xml:space="preserve"> gambar, dengan X merupakan nomor bab, dan YY merupakan </w:t>
+      </w:r>
+      <w:r>
+        <w:rPr>
+          <w:lang w:val="en-US"/>
+        </w:rPr>
+        <w:t>v</w:t>
+      </w:r>
+      <w:r>
+        <w:t>nomor gambar</w:t>
       </w:r>
     </w:p>
     <w:p>
@@ -6323,7 +6605,7 @@
       <w:pPr>
         <w:pStyle w:val="Heading2"/>
       </w:pPr>
-      <w:bookmarkStart w:id="4" w:name="_Toc384921798"/>
+      <w:bookmarkStart w:id="4" w:name="_Toc386358557"/>
       <w:r>
         <w:t>Referensi</w:t>
       </w:r>
@@ -6448,7 +6730,7 @@
       <w:pPr>
         <w:pStyle w:val="Heading2"/>
       </w:pPr>
-      <w:bookmarkStart w:id="5" w:name="_Toc384921799"/>
+      <w:bookmarkStart w:id="5" w:name="_Toc386358558"/>
       <w:r>
         <w:t xml:space="preserve">Deskripsi </w:t>
       </w:r>
@@ -6550,7 +6832,7 @@
       <w:r>
         <w:br w:type="page"/>
       </w:r>
-      <w:bookmarkStart w:id="6" w:name="_Toc384921800"/>
+      <w:bookmarkStart w:id="6" w:name="_Toc386358559"/>
       <w:r>
         <w:lastRenderedPageBreak/>
         <w:t>Kebutuhan Perangkat Lunak</w:t>
@@ -6562,7 +6844,7 @@
       <w:pPr>
         <w:pStyle w:val="Heading2"/>
       </w:pPr>
-      <w:bookmarkStart w:id="7" w:name="_Toc384921801"/>
+      <w:bookmarkStart w:id="7" w:name="_Toc386358560"/>
       <w:r>
         <w:t>Deskripsi Umum Sistem</w:t>
       </w:r>
@@ -6934,7 +7216,7 @@
       <w:pPr>
         <w:pStyle w:val="Heading2"/>
       </w:pPr>
-      <w:bookmarkStart w:id="8" w:name="_Toc384921802"/>
+      <w:bookmarkStart w:id="8" w:name="_Toc386358561"/>
       <w:r>
         <w:t xml:space="preserve">Model Kebutuhan </w:t>
       </w:r>
@@ -9004,7 +9286,7 @@
       <w:pPr>
         <w:pStyle w:val="Heading2"/>
       </w:pPr>
-      <w:bookmarkStart w:id="9" w:name="_Toc384921803"/>
+      <w:bookmarkStart w:id="9" w:name="_Toc386358562"/>
       <w:r>
         <w:t>Spesifikasi Kebutuhan Perangkat Lunak</w:t>
       </w:r>
@@ -9041,7 +9323,7 @@
       <w:pPr>
         <w:pStyle w:val="Heading3"/>
       </w:pPr>
-      <w:bookmarkStart w:id="10" w:name="_Toc384921804"/>
+      <w:bookmarkStart w:id="10" w:name="_Toc386358563"/>
       <w:r>
         <w:t>Kebutuhan Fungsional</w:t>
       </w:r>
@@ -9688,7 +9970,7 @@
       <w:pPr>
         <w:pStyle w:val="Heading3"/>
       </w:pPr>
-      <w:bookmarkStart w:id="11" w:name="_Toc384921805"/>
+      <w:bookmarkStart w:id="11" w:name="_Toc386358564"/>
       <w:r>
         <w:t>Kebutuhan Non Fungsional</w:t>
       </w:r>
@@ -9946,27 +10228,27 @@
         </w:rPr>
         <w:br w:type="page"/>
       </w:r>
-      <w:bookmarkStart w:id="12" w:name="_Toc384921806"/>
-      <w:bookmarkStart w:id="13" w:name="_Toc96755449"/>
+      <w:bookmarkStart w:id="12" w:name="_Toc96755449"/>
+      <w:bookmarkStart w:id="13" w:name="_Toc386358565"/>
       <w:r>
         <w:lastRenderedPageBreak/>
         <w:t>Model Analisis dan Perancangan</w:t>
       </w:r>
+      <w:bookmarkEnd w:id="13"/>
+    </w:p>
+    <w:p/>
+    <w:p>
+      <w:pPr>
+        <w:pStyle w:val="Heading2"/>
+      </w:pPr>
+      <w:r>
+        <w:t xml:space="preserve"> </w:t>
+      </w:r>
+      <w:bookmarkStart w:id="14" w:name="_Toc386358566"/>
+      <w:r>
+        <w:t>Deskripsi Arsitektur</w:t>
+      </w:r>
       <w:bookmarkEnd w:id="12"/>
-    </w:p>
-    <w:p/>
-    <w:p>
-      <w:pPr>
-        <w:pStyle w:val="Heading2"/>
-      </w:pPr>
-      <w:r>
-        <w:t xml:space="preserve"> </w:t>
-      </w:r>
-      <w:bookmarkStart w:id="14" w:name="_Toc384921807"/>
-      <w:r>
-        <w:t>Deskripsi Arsitektur</w:t>
-      </w:r>
-      <w:bookmarkEnd w:id="13"/>
       <w:bookmarkEnd w:id="14"/>
     </w:p>
     <w:p>
@@ -9998,6 +10280,12 @@
       <w:r>
         <w:t>Gambaran lebih lanjut dapat dilihat pada gambar 3.1.</w:t>
       </w:r>
+    </w:p>
+    <w:p>
+      <w:pPr>
+        <w:pStyle w:val="BodyText"/>
+        <w:jc w:val="both"/>
+      </w:pPr>
     </w:p>
     <w:p>
       <w:pPr>
@@ -10070,7 +10358,7 @@
       <w:pPr>
         <w:pStyle w:val="Heading2"/>
       </w:pPr>
-      <w:bookmarkStart w:id="15" w:name="_Toc384921808"/>
+      <w:bookmarkStart w:id="15" w:name="_Toc386358567"/>
       <w:r>
         <w:t xml:space="preserve">Pedoman </w:t>
       </w:r>
@@ -10166,17 +10454,17 @@
         <w:t>K</w:t>
       </w:r>
       <w:r>
-        <w:t xml:space="preserve">elas fisik view kurang lebih akan direpresentasikan oleh kelas lojik </w:t>
+        <w:t xml:space="preserve">elas fisik view kurang lebih akan </w:t>
+      </w:r>
+      <w:r>
+        <w:lastRenderedPageBreak/>
+        <w:t xml:space="preserve">direpresentasikan oleh kelas lojik </w:t>
       </w:r>
       <w:r>
         <w:t xml:space="preserve">server page dan </w:t>
       </w:r>
       <w:r>
-        <w:t xml:space="preserve">client page pada elemen WAE, sedangkan </w:t>
-      </w:r>
-      <w:r>
-        <w:lastRenderedPageBreak/>
-        <w:t>kelas model</w:t>
+        <w:t>client page pada elemen WAE, sedangkan kelas model</w:t>
       </w:r>
       <w:r>
         <w:t xml:space="preserve"> dan kelas controller</w:t>
@@ -10265,24 +10553,25 @@
       <w:pPr>
         <w:pStyle w:val="Heading2"/>
       </w:pPr>
-      <w:bookmarkStart w:id="16" w:name="_Toc384921809"/>
-      <w:bookmarkStart w:id="17" w:name="_Toc215319371"/>
-      <w:bookmarkStart w:id="18" w:name="_Toc96756357"/>
+      <w:bookmarkStart w:id="16" w:name="_Toc215319371"/>
+      <w:bookmarkStart w:id="17" w:name="_Toc96756357"/>
+      <w:bookmarkStart w:id="18" w:name="_Toc386358568"/>
       <w:r>
         <w:t>Realisasi Use Case</w:t>
       </w:r>
+      <w:bookmarkEnd w:id="18"/>
+      <w:r>
+        <w:t xml:space="preserve"> </w:t>
+      </w:r>
       <w:bookmarkEnd w:id="16"/>
-      <w:r>
-        <w:t xml:space="preserve"> </w:t>
-      </w:r>
-      <w:bookmarkEnd w:id="17"/>
-    </w:p>
+    </w:p>
+    <w:p/>
     <w:p>
       <w:pPr>
         <w:pStyle w:val="Heading3"/>
       </w:pPr>
       <w:bookmarkStart w:id="19" w:name="_Toc215319372"/>
-      <w:bookmarkStart w:id="20" w:name="_Toc384921810"/>
+      <w:bookmarkStart w:id="20" w:name="_Toc386358569"/>
       <w:r>
         <w:t xml:space="preserve">Use Case </w:t>
       </w:r>
@@ -10292,6 +10581,7 @@
       </w:r>
       <w:bookmarkEnd w:id="20"/>
     </w:p>
+    <w:p/>
     <w:p>
       <w:pPr>
         <w:pStyle w:val="Heading4"/>
@@ -10616,6 +10906,7 @@
       </w:pPr>
       <w:bookmarkStart w:id="22" w:name="_Toc215319374"/>
       <w:r>
+        <w:lastRenderedPageBreak/>
         <w:t xml:space="preserve">Identifikasi Kelas </w:t>
       </w:r>
       <w:bookmarkEnd w:id="22"/>
@@ -10666,7 +10957,6 @@
               <w:rPr>
                 <w:i/>
               </w:rPr>
-              <w:lastRenderedPageBreak/>
               <w:t>No</w:t>
             </w:r>
           </w:p>
@@ -10818,7 +11108,7 @@
           <v:shape id="_x0000_i1025" type="#_x0000_t75" style="width:453.75pt;height:267.75pt" o:ole="">
             <v:imagedata r:id="rId14" o:title=""/>
           </v:shape>
-          <o:OLEObject Type="Embed" ProgID="Visio.Drawing.15" ShapeID="_x0000_i1025" DrawAspect="Content" ObjectID="_1460100644" r:id="rId15"/>
+          <o:OLEObject Type="Embed" ProgID="Visio.Drawing.15" ShapeID="_x0000_i1025" DrawAspect="Content" ObjectID="_1460101995" r:id="rId15"/>
         </w:object>
       </w:r>
       <w:r>
@@ -10831,13 +11121,6 @@
         <w:tab/>
         <w:t>Sequence Diagram untuk skenario log in sukses</w:t>
       </w:r>
-    </w:p>
-    <w:p>
-      <w:pPr>
-        <w:rPr>
-          <w:color w:val="FF0000"/>
-        </w:rPr>
-      </w:pPr>
     </w:p>
     <w:p>
       <w:pPr>
@@ -10855,7 +11138,7 @@
           <v:shape id="_x0000_i1026" type="#_x0000_t75" style="width:453.75pt;height:245.25pt" o:ole="">
             <v:imagedata r:id="rId16" o:title=""/>
           </v:shape>
-          <o:OLEObject Type="Embed" ProgID="Visio.Drawing.15" ShapeID="_x0000_i1026" DrawAspect="Content" ObjectID="_1460100645" r:id="rId17"/>
+          <o:OLEObject Type="Embed" ProgID="Visio.Drawing.15" ShapeID="_x0000_i1026" DrawAspect="Content" ObjectID="_1460101996" r:id="rId17"/>
         </w:object>
       </w:r>
       <w:r>
@@ -10867,31 +11150,16 @@
     </w:p>
     <w:p>
       <w:pPr>
-        <w:rPr>
-          <w:color w:val="FF0000"/>
-        </w:rPr>
-      </w:pPr>
-    </w:p>
-    <w:p>
-      <w:pPr>
         <w:pStyle w:val="Heading4"/>
-        <w:rPr>
-          <w:color w:val="FF0000"/>
-        </w:rPr>
       </w:pPr>
       <w:bookmarkStart w:id="24" w:name="_Toc215319376"/>
       <w:bookmarkStart w:id="25" w:name="OLE_LINK1"/>
       <w:bookmarkStart w:id="26" w:name="OLE_LINK2"/>
       <w:r>
-        <w:rPr>
-          <w:color w:val="FF0000"/>
-        </w:rPr>
         <w:lastRenderedPageBreak/>
         <w:t xml:space="preserve">Diagram Kelas </w:t>
       </w:r>
-      <w:bookmarkStart w:id="27" w:name="_GoBack"/>
       <w:bookmarkEnd w:id="24"/>
-      <w:bookmarkEnd w:id="27"/>
     </w:p>
     <w:bookmarkEnd w:id="25"/>
     <w:bookmarkEnd w:id="26"/>
@@ -10902,12 +11170,72 @@
           <w:szCs w:val="24"/>
         </w:rPr>
       </w:pPr>
-      <w:r>
+    </w:p>
+    <w:p>
+      <w:pPr>
+        <w:jc w:val="center"/>
         <w:rPr>
           <w:color w:val="FF0000"/>
           <w:szCs w:val="24"/>
-        </w:rPr>
-        <w:t>Buatlah diagram kelas lengkap dengan Elemen WAE-Logical View (jika berbasis web).</w:t>
+          <w:lang w:val="en-US"/>
+        </w:rPr>
+      </w:pPr>
+      <w:r>
+        <w:rPr>
+          <w:noProof/>
+          <w:lang w:val="en-US"/>
+        </w:rPr>
+        <w:drawing>
+          <wp:inline distT="0" distB="0" distL="0" distR="0" wp14:anchorId="4BFA026E" wp14:editId="3CAD6899">
+            <wp:extent cx="2924175" cy="2847975"/>
+            <wp:effectExtent l="0" t="0" r="9525" b="9525"/>
+            <wp:docPr id="1" name="Picture 1"/>
+            <wp:cNvGraphicFramePr>
+              <a:graphicFrameLocks xmlns:a="http://schemas.openxmlformats.org/drawingml/2006/main" noChangeAspect="1"/>
+            </wp:cNvGraphicFramePr>
+            <a:graphic xmlns:a="http://schemas.openxmlformats.org/drawingml/2006/main">
+              <a:graphicData uri="http://schemas.openxmlformats.org/drawingml/2006/picture">
+                <pic:pic xmlns:pic="http://schemas.openxmlformats.org/drawingml/2006/picture">
+                  <pic:nvPicPr>
+                    <pic:cNvPr id="1" name=""/>
+                    <pic:cNvPicPr/>
+                  </pic:nvPicPr>
+                  <pic:blipFill>
+                    <a:blip r:embed="rId18"/>
+                    <a:stretch>
+                      <a:fillRect/>
+                    </a:stretch>
+                  </pic:blipFill>
+                  <pic:spPr>
+                    <a:xfrm>
+                      <a:off x="0" y="0"/>
+                      <a:ext cx="2924175" cy="2847975"/>
+                    </a:xfrm>
+                    <a:prstGeom prst="rect">
+                      <a:avLst/>
+                    </a:prstGeom>
+                  </pic:spPr>
+                </pic:pic>
+              </a:graphicData>
+            </a:graphic>
+          </wp:inline>
+        </w:drawing>
+      </w:r>
+      <w:r>
+        <w:rPr>
+          <w:color w:val="FF0000"/>
+          <w:szCs w:val="24"/>
+        </w:rPr>
+        <w:br/>
+      </w:r>
+      <w:r>
+        <w:t>CL-D-</w:t>
+      </w:r>
+      <w:r>
+        <w:rPr>
+          <w:lang w:val="en-US"/>
+        </w:rPr>
+        <w:t>01 Class Diagram untuk use case melakukan otentikasi</w:t>
       </w:r>
     </w:p>
     <w:p>
@@ -10922,15 +11250,16 @@
       <w:pPr>
         <w:pStyle w:val="Heading3"/>
       </w:pPr>
-      <w:bookmarkStart w:id="28" w:name="_Toc384921811"/>
+      <w:bookmarkStart w:id="27" w:name="_Toc386358570"/>
       <w:r>
         <w:t xml:space="preserve">Use Case </w:t>
       </w:r>
       <w:r>
         <w:t>Mengelola Data Profil Karyawan</w:t>
       </w:r>
-      <w:bookmarkEnd w:id="28"/>
-    </w:p>
+      <w:bookmarkEnd w:id="27"/>
+    </w:p>
+    <w:p/>
     <w:p>
       <w:pPr>
         <w:pStyle w:val="Heading4"/>
@@ -11646,11 +11975,13 @@
       </w:tr>
     </w:tbl>
     <w:p/>
+    <w:p/>
     <w:p>
       <w:pPr>
         <w:pStyle w:val="Heading4"/>
       </w:pPr>
       <w:r>
+        <w:lastRenderedPageBreak/>
         <w:t xml:space="preserve">Sequence Diagram </w:t>
       </w:r>
     </w:p>
@@ -11665,9 +11996,9 @@
       <w:r>
         <w:object w:dxaOrig="10891" w:dyaOrig="5835">
           <v:shape id="_x0000_i1027" type="#_x0000_t75" style="width:453pt;height:243pt" o:ole="">
-            <v:imagedata r:id="rId18" o:title=""/>
+            <v:imagedata r:id="rId19" o:title=""/>
           </v:shape>
-          <o:OLEObject Type="Embed" ProgID="Visio.Drawing.15" ShapeID="_x0000_i1027" DrawAspect="Content" ObjectID="_1460100646" r:id="rId19"/>
+          <o:OLEObject Type="Embed" ProgID="Visio.Drawing.15" ShapeID="_x0000_i1027" DrawAspect="Content" ObjectID="_1460101997" r:id="rId20"/>
         </w:object>
       </w:r>
       <w:r>
@@ -11690,14 +12021,42 @@
     </w:p>
     <w:p>
       <w:pPr>
+        <w:rPr>
+          <w:color w:val="FF0000"/>
+        </w:rPr>
+      </w:pPr>
+    </w:p>
+    <w:p>
+      <w:pPr>
+        <w:rPr>
+          <w:color w:val="FF0000"/>
+        </w:rPr>
+      </w:pPr>
+    </w:p>
+    <w:p>
+      <w:pPr>
+        <w:rPr>
+          <w:color w:val="FF0000"/>
+        </w:rPr>
+      </w:pPr>
+    </w:p>
+    <w:p>
+      <w:pPr>
+        <w:rPr>
+          <w:color w:val="FF0000"/>
+        </w:rPr>
+      </w:pPr>
+    </w:p>
+    <w:p>
+      <w:pPr>
         <w:jc w:val="center"/>
       </w:pPr>
       <w:r>
         <w:object w:dxaOrig="10891" w:dyaOrig="4695">
           <v:shape id="_x0000_i1028" type="#_x0000_t75" style="width:453pt;height:195pt" o:ole="">
-            <v:imagedata r:id="rId20" o:title=""/>
+            <v:imagedata r:id="rId21" o:title=""/>
           </v:shape>
-          <o:OLEObject Type="Embed" ProgID="Visio.Drawing.15" ShapeID="_x0000_i1028" DrawAspect="Content" ObjectID="_1460100647" r:id="rId21"/>
+          <o:OLEObject Type="Embed" ProgID="Visio.Drawing.15" ShapeID="_x0000_i1028" DrawAspect="Content" ObjectID="_1460101998" r:id="rId22"/>
         </w:object>
       </w:r>
       <w:r>
@@ -11735,9 +12094,9 @@
       <w:r>
         <w:object w:dxaOrig="9331" w:dyaOrig="5551">
           <v:shape id="_x0000_i1029" type="#_x0000_t75" style="width:453.75pt;height:270pt" o:ole="">
-            <v:imagedata r:id="rId22" o:title=""/>
+            <v:imagedata r:id="rId23" o:title=""/>
           </v:shape>
-          <o:OLEObject Type="Embed" ProgID="Visio.Drawing.15" ShapeID="_x0000_i1029" DrawAspect="Content" ObjectID="_1460100648" r:id="rId23"/>
+          <o:OLEObject Type="Embed" ProgID="Visio.Drawing.15" ShapeID="_x0000_i1029" DrawAspect="Content" ObjectID="_1460101999" r:id="rId24"/>
         </w:object>
       </w:r>
       <w:r>
@@ -11768,6 +12127,16 @@
     <w:p>
       <w:pPr>
         <w:jc w:val="center"/>
+      </w:pPr>
+    </w:p>
+    <w:p>
+      <w:pPr>
+        <w:jc w:val="center"/>
+      </w:pPr>
+    </w:p>
+    <w:p>
+      <w:pPr>
+        <w:jc w:val="center"/>
         <w:rPr>
           <w:szCs w:val="24"/>
         </w:rPr>
@@ -11775,9 +12144,9 @@
       <w:r>
         <w:object w:dxaOrig="9331" w:dyaOrig="4846">
           <v:shape id="_x0000_i1030" type="#_x0000_t75" style="width:453.75pt;height:235.5pt" o:ole="">
-            <v:imagedata r:id="rId24" o:title=""/>
+            <v:imagedata r:id="rId25" o:title=""/>
           </v:shape>
-          <o:OLEObject Type="Embed" ProgID="Visio.Drawing.15" ShapeID="_x0000_i1030" DrawAspect="Content" ObjectID="_1460100649" r:id="rId25"/>
+          <o:OLEObject Type="Embed" ProgID="Visio.Drawing.15" ShapeID="_x0000_i1030" DrawAspect="Content" ObjectID="_1460102000" r:id="rId26"/>
         </w:object>
       </w:r>
       <w:r>
@@ -11816,9 +12185,9 @@
       <w:r>
         <w:object w:dxaOrig="10891" w:dyaOrig="6121">
           <v:shape id="_x0000_i1031" type="#_x0000_t75" style="width:453pt;height:255pt" o:ole="">
-            <v:imagedata r:id="rId26" o:title=""/>
+            <v:imagedata r:id="rId27" o:title=""/>
           </v:shape>
-          <o:OLEObject Type="Embed" ProgID="Visio.Drawing.15" ShapeID="_x0000_i1031" DrawAspect="Content" ObjectID="_1460100650" r:id="rId27"/>
+          <o:OLEObject Type="Embed" ProgID="Visio.Drawing.15" ShapeID="_x0000_i1031" DrawAspect="Content" ObjectID="_1460102001" r:id="rId28"/>
         </w:object>
       </w:r>
       <w:r>
@@ -11841,12 +12210,27 @@
       <w:pPr>
         <w:jc w:val="center"/>
       </w:pPr>
+    </w:p>
+    <w:p>
+      <w:pPr>
+        <w:jc w:val="center"/>
+      </w:pPr>
+    </w:p>
+    <w:p>
+      <w:pPr>
+        <w:jc w:val="center"/>
+      </w:pPr>
+    </w:p>
+    <w:p>
+      <w:pPr>
+        <w:jc w:val="center"/>
+      </w:pPr>
       <w:r>
         <w:object w:dxaOrig="10891" w:dyaOrig="5101">
           <v:shape id="_x0000_i1032" type="#_x0000_t75" style="width:453pt;height:212.25pt" o:ole="">
-            <v:imagedata r:id="rId28" o:title=""/>
+            <v:imagedata r:id="rId29" o:title=""/>
           </v:shape>
-          <o:OLEObject Type="Embed" ProgID="Visio.Drawing.15" ShapeID="_x0000_i1032" DrawAspect="Content" ObjectID="_1460100651" r:id="rId29"/>
+          <o:OLEObject Type="Embed" ProgID="Visio.Drawing.15" ShapeID="_x0000_i1032" DrawAspect="Content" ObjectID="_1460102002" r:id="rId30"/>
         </w:object>
       </w:r>
       <w:r>
@@ -11877,9 +12261,9 @@
       <w:r>
         <w:object w:dxaOrig="7635" w:dyaOrig="4980">
           <v:shape id="_x0000_i1033" type="#_x0000_t75" style="width:444pt;height:290.25pt" o:ole="">
-            <v:imagedata r:id="rId30" o:title=""/>
+            <v:imagedata r:id="rId31" o:title=""/>
           </v:shape>
-          <o:OLEObject Type="Embed" ProgID="Visio.Drawing.15" ShapeID="_x0000_i1033" DrawAspect="Content" ObjectID="_1460100652" r:id="rId31"/>
+          <o:OLEObject Type="Embed" ProgID="Visio.Drawing.15" ShapeID="_x0000_i1033" DrawAspect="Content" ObjectID="_1460102003" r:id="rId32"/>
         </w:object>
       </w:r>
       <w:r>
@@ -11899,12 +12283,22 @@
       <w:pPr>
         <w:jc w:val="center"/>
       </w:pPr>
+    </w:p>
+    <w:p>
+      <w:pPr>
+        <w:jc w:val="center"/>
+      </w:pPr>
+    </w:p>
+    <w:p>
+      <w:pPr>
+        <w:jc w:val="center"/>
+      </w:pPr>
       <w:r>
         <w:object w:dxaOrig="7635" w:dyaOrig="4980">
           <v:shape id="_x0000_i1034" type="#_x0000_t75" style="width:442.5pt;height:288.75pt" o:ole="">
-            <v:imagedata r:id="rId32" o:title=""/>
+            <v:imagedata r:id="rId33" o:title=""/>
           </v:shape>
-          <o:OLEObject Type="Embed" ProgID="Visio.Drawing.15" ShapeID="_x0000_i1034" DrawAspect="Content" ObjectID="_1460100653" r:id="rId33"/>
+          <o:OLEObject Type="Embed" ProgID="Visio.Drawing.15" ShapeID="_x0000_i1034" DrawAspect="Content" ObjectID="_1460102004" r:id="rId34"/>
         </w:object>
       </w:r>
       <w:r>
@@ -11944,10 +12338,10 @@
       </w:pPr>
       <w:r>
         <w:object w:dxaOrig="5941" w:dyaOrig="4816">
-          <v:shape id="_x0000_i1035" type="#_x0000_t75" style="width:372pt;height:302.25pt" o:ole="">
-            <v:imagedata r:id="rId34" o:title=""/>
+          <v:shape id="_x0000_i1035" type="#_x0000_t75" style="width:366pt;height:297.75pt" o:ole="">
+            <v:imagedata r:id="rId35" o:title=""/>
           </v:shape>
-          <o:OLEObject Type="Embed" ProgID="Visio.Drawing.15" ShapeID="_x0000_i1035" DrawAspect="Content" ObjectID="_1460100654" r:id="rId35"/>
+          <o:OLEObject Type="Embed" ProgID="Visio.Drawing.15" ShapeID="_x0000_i1035" DrawAspect="Content" ObjectID="_1460102005" r:id="rId36"/>
         </w:object>
       </w:r>
       <w:r>
@@ -11973,12 +12367,22 @@
       <w:pPr>
         <w:jc w:val="center"/>
       </w:pPr>
+    </w:p>
+    <w:p>
+      <w:pPr>
+        <w:jc w:val="center"/>
+      </w:pPr>
+    </w:p>
+    <w:p>
+      <w:pPr>
+        <w:jc w:val="center"/>
+      </w:pPr>
       <w:r>
         <w:object w:dxaOrig="5941" w:dyaOrig="3961">
           <v:shape id="_x0000_i1036" type="#_x0000_t75" style="width:362.25pt;height:241.5pt" o:ole="">
-            <v:imagedata r:id="rId36" o:title=""/>
+            <v:imagedata r:id="rId37" o:title=""/>
           </v:shape>
-          <o:OLEObject Type="Embed" ProgID="Visio.Drawing.15" ShapeID="_x0000_i1036" DrawAspect="Content" ObjectID="_1460100655" r:id="rId37"/>
+          <o:OLEObject Type="Embed" ProgID="Visio.Drawing.15" ShapeID="_x0000_i1036" DrawAspect="Content" ObjectID="_1460102006" r:id="rId38"/>
         </w:object>
       </w:r>
       <w:r>
@@ -12001,18 +12405,160 @@
     </w:p>
     <w:p>
       <w:pPr>
+        <w:rPr>
+          <w:i/>
+        </w:rPr>
+      </w:pPr>
+    </w:p>
+    <w:p>
+      <w:pPr>
+        <w:rPr>
+          <w:i/>
+        </w:rPr>
+      </w:pPr>
+    </w:p>
+    <w:p>
+      <w:pPr>
+        <w:pStyle w:val="Heading4"/>
+      </w:pPr>
+      <w:r>
+        <w:lastRenderedPageBreak/>
+        <w:t xml:space="preserve">Diagram Kelas </w:t>
+      </w:r>
+    </w:p>
+    <w:p>
+      <w:pPr>
+        <w:rPr>
+          <w:i/>
+        </w:rPr>
+      </w:pPr>
+    </w:p>
+    <w:p>
+      <w:pPr>
+        <w:rPr>
+          <w:i/>
+        </w:rPr>
+      </w:pPr>
+    </w:p>
+    <w:p>
+      <w:pPr>
+        <w:rPr>
+          <w:i/>
+        </w:rPr>
+      </w:pPr>
+    </w:p>
+    <w:p>
+      <w:pPr>
+        <w:rPr>
+          <w:i/>
+        </w:rPr>
+      </w:pPr>
+    </w:p>
+    <w:p>
+      <w:pPr>
+        <w:rPr>
+          <w:i/>
+        </w:rPr>
+      </w:pPr>
+    </w:p>
+    <w:p>
+      <w:pPr>
+        <w:rPr>
+          <w:i/>
+        </w:rPr>
+      </w:pPr>
+    </w:p>
+    <w:p>
+      <w:pPr>
+        <w:rPr>
+          <w:i/>
+        </w:rPr>
+      </w:pPr>
+    </w:p>
+    <w:p>
+      <w:pPr>
+        <w:rPr>
+          <w:i/>
+        </w:rPr>
+      </w:pPr>
+    </w:p>
+    <w:p>
+      <w:pPr>
+        <w:rPr>
+          <w:i/>
+        </w:rPr>
+      </w:pPr>
+    </w:p>
+    <w:p>
+      <w:pPr>
+        <w:rPr>
+          <w:i/>
+        </w:rPr>
+      </w:pPr>
+    </w:p>
+    <w:p>
+      <w:pPr>
+        <w:rPr>
+          <w:i/>
+        </w:rPr>
+      </w:pPr>
+    </w:p>
+    <w:p>
+      <w:pPr>
+        <w:rPr>
+          <w:i/>
+        </w:rPr>
+      </w:pPr>
+    </w:p>
+    <w:p>
+      <w:pPr>
+        <w:rPr>
+          <w:i/>
+        </w:rPr>
+      </w:pPr>
+    </w:p>
+    <w:p>
+      <w:pPr>
+        <w:rPr>
+          <w:i/>
+        </w:rPr>
+      </w:pPr>
+    </w:p>
+    <w:p>
+      <w:pPr>
+        <w:rPr>
+          <w:i/>
+        </w:rPr>
+      </w:pPr>
+    </w:p>
+    <w:p>
+      <w:pPr>
+        <w:rPr>
+          <w:i/>
+        </w:rPr>
+      </w:pPr>
+    </w:p>
+    <w:p>
+      <w:pPr>
+        <w:rPr>
+          <w:i/>
+        </w:rPr>
+      </w:pPr>
+    </w:p>
+    <w:p>
+      <w:pPr>
         <w:pStyle w:val="Heading3"/>
       </w:pPr>
-      <w:bookmarkStart w:id="29" w:name="_Toc384567521"/>
-      <w:bookmarkStart w:id="30" w:name="_Toc384921812"/>
+      <w:bookmarkStart w:id="28" w:name="_Toc384567521"/>
+      <w:bookmarkStart w:id="29" w:name="_Toc386358571"/>
       <w:r>
         <w:t xml:space="preserve">Use Case </w:t>
       </w:r>
+      <w:bookmarkEnd w:id="28"/>
+      <w:r>
+        <w:t>Mengelola Posting Pengetahuan</w:t>
+      </w:r>
       <w:bookmarkEnd w:id="29"/>
-      <w:r>
-        <w:t>Mengelola Posting Pengetahuan</w:t>
-      </w:r>
-      <w:bookmarkEnd w:id="30"/>
     </w:p>
     <w:p>
       <w:pPr>
@@ -12161,6 +12707,8 @@
             <w:tcW w:w="967" w:type="pct"/>
           </w:tcPr>
           <w:p>
+            <w:bookmarkStart w:id="30" w:name="_GoBack"/>
+            <w:bookmarkEnd w:id="30"/>
             <w:r>
               <w:rPr>
                 <w:i/>
@@ -13052,7 +13600,6 @@
         <w:pStyle w:val="Heading4"/>
       </w:pPr>
       <w:r>
-        <w:lastRenderedPageBreak/>
         <w:t xml:space="preserve">Identifikasi Kelas </w:t>
       </w:r>
     </w:p>
@@ -13102,6 +13649,7 @@
               <w:rPr>
                 <w:i/>
               </w:rPr>
+              <w:lastRenderedPageBreak/>
               <w:t>No</w:t>
             </w:r>
           </w:p>
@@ -13324,9 +13872,9 @@
       <w:r>
         <w:object w:dxaOrig="7606" w:dyaOrig="5266">
           <v:shape id="_x0000_i1037" type="#_x0000_t75" style="width:434.25pt;height:300.75pt" o:ole="">
-            <v:imagedata r:id="rId38" o:title=""/>
+            <v:imagedata r:id="rId39" o:title=""/>
           </v:shape>
-          <o:OLEObject Type="Embed" ProgID="Visio.Drawing.15" ShapeID="_x0000_i1037" DrawAspect="Content" ObjectID="_1460100656" r:id="rId39"/>
+          <o:OLEObject Type="Embed" ProgID="Visio.Drawing.15" ShapeID="_x0000_i1037" DrawAspect="Content" ObjectID="_1460102007" r:id="rId40"/>
         </w:object>
       </w:r>
       <w:r>
@@ -13369,9 +13917,9 @@
       <w:r>
         <w:object w:dxaOrig="7606" w:dyaOrig="4695">
           <v:shape id="_x0000_i1038" type="#_x0000_t75" style="width:437.25pt;height:270pt" o:ole="">
-            <v:imagedata r:id="rId40" o:title=""/>
+            <v:imagedata r:id="rId41" o:title=""/>
           </v:shape>
-          <o:OLEObject Type="Embed" ProgID="Visio.Drawing.15" ShapeID="_x0000_i1038" DrawAspect="Content" ObjectID="_1460100657" r:id="rId41"/>
+          <o:OLEObject Type="Embed" ProgID="Visio.Drawing.15" ShapeID="_x0000_i1038" DrawAspect="Content" ObjectID="_1460102008" r:id="rId42"/>
         </w:object>
       </w:r>
       <w:r>
@@ -13394,13 +13942,7 @@
         <w:rPr>
           <w:lang w:val="en-US"/>
         </w:rPr>
-        <w:t xml:space="preserve">menambah pengetahuan dan </w:t>
-      </w:r>
-      <w:r>
-        <w:rPr>
-          <w:lang w:val="en-US"/>
-        </w:rPr>
-        <w:t>gagal</w:t>
+        <w:t>menambah pengetahuan dan gagal</w:t>
       </w:r>
     </w:p>
     <w:p>
@@ -13421,9 +13963,9 @@
       <w:r>
         <w:object w:dxaOrig="9256" w:dyaOrig="6121">
           <v:shape id="_x0000_i1039" type="#_x0000_t75" style="width:453.75pt;height:300pt" o:ole="">
-            <v:imagedata r:id="rId42" o:title=""/>
+            <v:imagedata r:id="rId43" o:title=""/>
           </v:shape>
-          <o:OLEObject Type="Embed" ProgID="Visio.Drawing.15" ShapeID="_x0000_i1039" DrawAspect="Content" ObjectID="_1460100658" r:id="rId43"/>
+          <o:OLEObject Type="Embed" ProgID="Visio.Drawing.15" ShapeID="_x0000_i1039" DrawAspect="Content" ObjectID="_1460102009" r:id="rId44"/>
         </w:object>
       </w:r>
       <w:r>
@@ -13446,19 +13988,7 @@
         <w:rPr>
           <w:lang w:val="en-US"/>
         </w:rPr>
-        <w:t>menghapus</w:t>
-      </w:r>
-      <w:r>
-        <w:rPr>
-          <w:lang w:val="en-US"/>
-        </w:rPr>
-        <w:t xml:space="preserve"> pengetahuan </w:t>
-      </w:r>
-      <w:r>
-        <w:rPr>
-          <w:lang w:val="en-US"/>
-        </w:rPr>
-        <w:t>dan dikonfirmasi iya</w:t>
+        <w:t>menghapus pengetahuan dan dikonfirmasi iya</w:t>
       </w:r>
       <w:r>
         <w:rPr>
@@ -13485,9 +14015,9 @@
       <w:r>
         <w:object w:dxaOrig="9256" w:dyaOrig="5191">
           <v:shape id="_x0000_i1040" type="#_x0000_t75" style="width:453.75pt;height:254.25pt" o:ole="">
-            <v:imagedata r:id="rId44" o:title=""/>
+            <v:imagedata r:id="rId45" o:title=""/>
           </v:shape>
-          <o:OLEObject Type="Embed" ProgID="Visio.Drawing.15" ShapeID="_x0000_i1040" DrawAspect="Content" ObjectID="_1460100659" r:id="rId45"/>
+          <o:OLEObject Type="Embed" ProgID="Visio.Drawing.15" ShapeID="_x0000_i1040" DrawAspect="Content" ObjectID="_1460102010" r:id="rId46"/>
         </w:object>
       </w:r>
       <w:r>
@@ -13531,9 +14061,9 @@
       <w:r>
         <w:object w:dxaOrig="7606" w:dyaOrig="5266">
           <v:shape id="_x0000_i1041" type="#_x0000_t75" style="width:434.25pt;height:300.75pt" o:ole="">
-            <v:imagedata r:id="rId46" o:title=""/>
+            <v:imagedata r:id="rId47" o:title=""/>
           </v:shape>
-          <o:OLEObject Type="Embed" ProgID="Visio.Drawing.15" ShapeID="_x0000_i1041" DrawAspect="Content" ObjectID="_1460100660" r:id="rId47"/>
+          <o:OLEObject Type="Embed" ProgID="Visio.Drawing.15" ShapeID="_x0000_i1041" DrawAspect="Content" ObjectID="_1460102011" r:id="rId48"/>
         </w:object>
       </w:r>
       <w:r>
@@ -13580,9 +14110,9 @@
       <w:r>
         <w:object w:dxaOrig="7606" w:dyaOrig="4695">
           <v:shape id="_x0000_i1042" type="#_x0000_t75" style="width:429.75pt;height:265.5pt" o:ole="">
-            <v:imagedata r:id="rId48" o:title=""/>
+            <v:imagedata r:id="rId49" o:title=""/>
           </v:shape>
-          <o:OLEObject Type="Embed" ProgID="Visio.Drawing.15" ShapeID="_x0000_i1042" DrawAspect="Content" ObjectID="_1460100661" r:id="rId49"/>
+          <o:OLEObject Type="Embed" ProgID="Visio.Drawing.15" ShapeID="_x0000_i1042" DrawAspect="Content" ObjectID="_1460102012" r:id="rId50"/>
         </w:object>
       </w:r>
       <w:r>
@@ -13608,19 +14138,7 @@
         <w:rPr>
           <w:lang w:val="en-US"/>
         </w:rPr>
-        <w:t>mengedit</w:t>
-      </w:r>
-      <w:r>
-        <w:rPr>
-          <w:lang w:val="en-US"/>
-        </w:rPr>
-        <w:t xml:space="preserve"> pengetahuan dan </w:t>
-      </w:r>
-      <w:r>
-        <w:rPr>
-          <w:lang w:val="en-US"/>
-        </w:rPr>
-        <w:t>gagal</w:t>
+        <w:t>mengedit pengetahuan dan gagal</w:t>
       </w:r>
     </w:p>
     <w:p>
@@ -13649,9 +14167,9 @@
       <w:r>
         <w:object w:dxaOrig="7635" w:dyaOrig="4980">
           <v:shape id="_x0000_i1043" type="#_x0000_t75" style="width:432.75pt;height:282pt" o:ole="">
-            <v:imagedata r:id="rId50" o:title=""/>
+            <v:imagedata r:id="rId51" o:title=""/>
           </v:shape>
-          <o:OLEObject Type="Embed" ProgID="Visio.Drawing.15" ShapeID="_x0000_i1043" DrawAspect="Content" ObjectID="_1460100662" r:id="rId51"/>
+          <o:OLEObject Type="Embed" ProgID="Visio.Drawing.15" ShapeID="_x0000_i1043" DrawAspect="Content" ObjectID="_1460102013" r:id="rId52"/>
         </w:object>
       </w:r>
       <w:r>
@@ -13703,9 +14221,9 @@
       <w:r>
         <w:object w:dxaOrig="7635" w:dyaOrig="4980">
           <v:shape id="_x0000_i1044" type="#_x0000_t75" style="width:433.5pt;height:282.75pt" o:ole="">
-            <v:imagedata r:id="rId52" o:title=""/>
+            <v:imagedata r:id="rId53" o:title=""/>
           </v:shape>
-          <o:OLEObject Type="Embed" ProgID="Visio.Drawing.15" ShapeID="_x0000_i1044" DrawAspect="Content" ObjectID="_1460100663" r:id="rId53"/>
+          <o:OLEObject Type="Embed" ProgID="Visio.Drawing.15" ShapeID="_x0000_i1044" DrawAspect="Content" ObjectID="_1460102014" r:id="rId54"/>
         </w:object>
       </w:r>
       <w:r>
@@ -13731,19 +14249,7 @@
         <w:rPr>
           <w:lang w:val="en-US"/>
         </w:rPr>
-        <w:t>mencari</w:t>
-      </w:r>
-      <w:r>
-        <w:rPr>
-          <w:lang w:val="en-US"/>
-        </w:rPr>
-        <w:t xml:space="preserve"> pengetahuan dan </w:t>
-      </w:r>
-      <w:r>
-        <w:rPr>
-          <w:lang w:val="en-US"/>
-        </w:rPr>
-        <w:t>tidak ditemukan</w:t>
+        <w:t>mencari pengetahuan dan tidak ditemukan</w:t>
       </w:r>
     </w:p>
     <w:p>
@@ -13769,9 +14275,9 @@
       <w:r>
         <w:object w:dxaOrig="5941" w:dyaOrig="3915">
           <v:shape id="_x0000_i1045" type="#_x0000_t75" style="width:435.75pt;height:287.25pt" o:ole="">
-            <v:imagedata r:id="rId54" o:title=""/>
+            <v:imagedata r:id="rId55" o:title=""/>
           </v:shape>
-          <o:OLEObject Type="Embed" ProgID="Visio.Drawing.15" ShapeID="_x0000_i1045" DrawAspect="Content" ObjectID="_1460100664" r:id="rId55"/>
+          <o:OLEObject Type="Embed" ProgID="Visio.Drawing.15" ShapeID="_x0000_i1045" DrawAspect="Content" ObjectID="_1460102015" r:id="rId56"/>
         </w:object>
       </w:r>
       <w:r>
@@ -13819,10 +14325,10 @@
       </w:pPr>
       <w:r>
         <w:object w:dxaOrig="7635" w:dyaOrig="4591">
-          <v:shape id="_x0000_i1049" type="#_x0000_t75" style="width:441.75pt;height:265.5pt" o:ole="">
-            <v:imagedata r:id="rId56" o:title=""/>
+          <v:shape id="_x0000_i1046" type="#_x0000_t75" style="width:441.75pt;height:265.5pt" o:ole="">
+            <v:imagedata r:id="rId57" o:title=""/>
           </v:shape>
-          <o:OLEObject Type="Embed" ProgID="Visio.Drawing.15" ShapeID="_x0000_i1049" DrawAspect="Content" ObjectID="_1460100665" r:id="rId57"/>
+          <o:OLEObject Type="Embed" ProgID="Visio.Drawing.15" ShapeID="_x0000_i1046" DrawAspect="Content" ObjectID="_1460102016" r:id="rId58"/>
         </w:object>
       </w:r>
       <w:r>
@@ -13845,41 +14351,35 @@
         <w:rPr>
           <w:lang w:val="en-US"/>
         </w:rPr>
-        <w:t xml:space="preserve">menambah </w:t>
-      </w:r>
-      <w:r>
+        <w:t>menambah komentar</w:t>
+      </w:r>
+    </w:p>
+    <w:p>
+      <w:pPr>
+        <w:jc w:val="center"/>
         <w:rPr>
           <w:lang w:val="en-US"/>
         </w:rPr>
-        <w:t>komentar</w:t>
-      </w:r>
+      </w:pPr>
     </w:p>
     <w:p>
       <w:pPr>
         <w:jc w:val="center"/>
+      </w:pPr>
+    </w:p>
+    <w:p>
+      <w:pPr>
+        <w:jc w:val="center"/>
         <w:rPr>
           <w:lang w:val="en-US"/>
         </w:rPr>
       </w:pPr>
-    </w:p>
-    <w:p>
-      <w:pPr>
-        <w:jc w:val="center"/>
-      </w:pPr>
-    </w:p>
-    <w:p>
-      <w:pPr>
-        <w:jc w:val="center"/>
-        <w:rPr>
-          <w:lang w:val="en-US"/>
-        </w:rPr>
-      </w:pPr>
       <w:r>
         <w:object w:dxaOrig="7635" w:dyaOrig="4591">
-          <v:shape id="_x0000_i1050" type="#_x0000_t75" style="width:441.75pt;height:265.5pt" o:ole="">
-            <v:imagedata r:id="rId58" o:title=""/>
+          <v:shape id="_x0000_i1047" type="#_x0000_t75" style="width:441.75pt;height:265.5pt" o:ole="">
+            <v:imagedata r:id="rId59" o:title=""/>
           </v:shape>
-          <o:OLEObject Type="Embed" ProgID="Visio.Drawing.15" ShapeID="_x0000_i1050" DrawAspect="Content" ObjectID="_1460100666" r:id="rId59"/>
+          <o:OLEObject Type="Embed" ProgID="Visio.Drawing.15" ShapeID="_x0000_i1047" DrawAspect="Content" ObjectID="_1460102017" r:id="rId60"/>
         </w:object>
       </w:r>
       <w:r>
@@ -13899,41 +14399,35 @@
         <w:rPr>
           <w:lang w:val="en-US"/>
         </w:rPr>
-        <w:t>menghapus</w:t>
-      </w:r>
-      <w:r>
+        <w:t>menghapus komentar</w:t>
+      </w:r>
+    </w:p>
+    <w:p>
+      <w:pPr>
+        <w:jc w:val="center"/>
         <w:rPr>
           <w:lang w:val="en-US"/>
         </w:rPr>
-        <w:t xml:space="preserve"> komentar</w:t>
-      </w:r>
+      </w:pPr>
     </w:p>
     <w:p>
       <w:pPr>
         <w:jc w:val="center"/>
+      </w:pPr>
+    </w:p>
+    <w:p>
+      <w:pPr>
+        <w:jc w:val="center"/>
         <w:rPr>
           <w:lang w:val="en-US"/>
         </w:rPr>
       </w:pPr>
-    </w:p>
-    <w:p>
-      <w:pPr>
-        <w:jc w:val="center"/>
-      </w:pPr>
-    </w:p>
-    <w:p>
-      <w:pPr>
-        <w:jc w:val="center"/>
-        <w:rPr>
-          <w:lang w:val="en-US"/>
-        </w:rPr>
-      </w:pPr>
       <w:r>
         <w:object w:dxaOrig="7635" w:dyaOrig="4591">
-          <v:shape id="_x0000_i1051" type="#_x0000_t75" style="width:437.25pt;height:263.25pt" o:ole="">
-            <v:imagedata r:id="rId60" o:title=""/>
+          <v:shape id="_x0000_i1048" type="#_x0000_t75" style="width:437.25pt;height:263.25pt" o:ole="">
+            <v:imagedata r:id="rId61" o:title=""/>
           </v:shape>
-          <o:OLEObject Type="Embed" ProgID="Visio.Drawing.15" ShapeID="_x0000_i1051" DrawAspect="Content" ObjectID="_1460100667" r:id="rId61"/>
+          <o:OLEObject Type="Embed" ProgID="Visio.Drawing.15" ShapeID="_x0000_i1048" DrawAspect="Content" ObjectID="_1460102018" r:id="rId62"/>
         </w:object>
       </w:r>
       <w:r>
@@ -13953,41 +14447,35 @@
         <w:rPr>
           <w:lang w:val="en-US"/>
         </w:rPr>
-        <w:t>mengedit</w:t>
-      </w:r>
-      <w:r>
+        <w:t>mengedit komentar</w:t>
+      </w:r>
+    </w:p>
+    <w:p>
+      <w:pPr>
+        <w:jc w:val="center"/>
         <w:rPr>
           <w:lang w:val="en-US"/>
         </w:rPr>
-        <w:t xml:space="preserve"> komentar</w:t>
-      </w:r>
+      </w:pPr>
     </w:p>
     <w:p>
       <w:pPr>
         <w:jc w:val="center"/>
+      </w:pPr>
+    </w:p>
+    <w:p>
+      <w:pPr>
+        <w:jc w:val="center"/>
         <w:rPr>
           <w:lang w:val="en-US"/>
         </w:rPr>
       </w:pPr>
-    </w:p>
-    <w:p>
-      <w:pPr>
-        <w:jc w:val="center"/>
-      </w:pPr>
-    </w:p>
-    <w:p>
-      <w:pPr>
-        <w:jc w:val="center"/>
-        <w:rPr>
-          <w:lang w:val="en-US"/>
-        </w:rPr>
-      </w:pPr>
       <w:r>
         <w:object w:dxaOrig="7606" w:dyaOrig="5266">
-          <v:shape id="_x0000_i1046" type="#_x0000_t75" style="width:446.25pt;height:309pt" o:ole="">
-            <v:imagedata r:id="rId62" o:title=""/>
+          <v:shape id="_x0000_i1049" type="#_x0000_t75" style="width:446.25pt;height:309pt" o:ole="">
+            <v:imagedata r:id="rId63" o:title=""/>
           </v:shape>
-          <o:OLEObject Type="Embed" ProgID="Visio.Drawing.15" ShapeID="_x0000_i1046" DrawAspect="Content" ObjectID="_1460100668" r:id="rId63"/>
+          <o:OLEObject Type="Embed" ProgID="Visio.Drawing.15" ShapeID="_x0000_i1049" DrawAspect="Content" ObjectID="_1460102019" r:id="rId64"/>
         </w:object>
       </w:r>
       <w:r>
@@ -14007,41 +14495,35 @@
         <w:rPr>
           <w:lang w:val="en-US"/>
         </w:rPr>
-        <w:t xml:space="preserve">menambah </w:t>
-      </w:r>
-      <w:r>
+        <w:t>menambah file dan berhasil</w:t>
+      </w:r>
+    </w:p>
+    <w:p>
+      <w:pPr>
+        <w:jc w:val="center"/>
         <w:rPr>
           <w:lang w:val="en-US"/>
         </w:rPr>
-        <w:t>file dan berhasil</w:t>
-      </w:r>
+      </w:pPr>
     </w:p>
     <w:p>
       <w:pPr>
         <w:jc w:val="center"/>
+      </w:pPr>
+    </w:p>
+    <w:p>
+      <w:pPr>
+        <w:jc w:val="center"/>
         <w:rPr>
           <w:lang w:val="en-US"/>
         </w:rPr>
       </w:pPr>
-    </w:p>
-    <w:p>
-      <w:pPr>
-        <w:jc w:val="center"/>
-      </w:pPr>
-    </w:p>
-    <w:p>
-      <w:pPr>
-        <w:jc w:val="center"/>
-        <w:rPr>
-          <w:lang w:val="en-US"/>
-        </w:rPr>
-      </w:pPr>
       <w:r>
         <w:object w:dxaOrig="7606" w:dyaOrig="4816">
-          <v:shape id="_x0000_i1047" type="#_x0000_t75" style="width:434.25pt;height:275.25pt" o:ole="">
-            <v:imagedata r:id="rId64" o:title=""/>
+          <v:shape id="_x0000_i1050" type="#_x0000_t75" style="width:434.25pt;height:275.25pt" o:ole="">
+            <v:imagedata r:id="rId65" o:title=""/>
           </v:shape>
-          <o:OLEObject Type="Embed" ProgID="Visio.Drawing.15" ShapeID="_x0000_i1047" DrawAspect="Content" ObjectID="_1460100669" r:id="rId65"/>
+          <o:OLEObject Type="Embed" ProgID="Visio.Drawing.15" ShapeID="_x0000_i1050" DrawAspect="Content" ObjectID="_1460102020" r:id="rId66"/>
         </w:object>
       </w:r>
       <w:r>
@@ -14061,17 +14543,19 @@
         <w:rPr>
           <w:lang w:val="en-US"/>
         </w:rPr>
-        <w:t xml:space="preserve">menambah </w:t>
-      </w:r>
-      <w:r>
+        <w:t>menambah file dan gagal</w:t>
+      </w:r>
+    </w:p>
+    <w:p>
+      <w:pPr>
         <w:rPr>
           <w:lang w:val="en-US"/>
         </w:rPr>
-        <w:t>file dan gagal</w:t>
-      </w:r>
-    </w:p>
-    <w:p>
-      <w:pPr>
+      </w:pPr>
+    </w:p>
+    <w:p>
+      <w:pPr>
+        <w:jc w:val="center"/>
         <w:rPr>
           <w:lang w:val="en-US"/>
         </w:rPr>
@@ -14084,20 +14568,12 @@
           <w:lang w:val="en-US"/>
         </w:rPr>
       </w:pPr>
-    </w:p>
-    <w:p>
-      <w:pPr>
-        <w:jc w:val="center"/>
-        <w:rPr>
-          <w:lang w:val="en-US"/>
-        </w:rPr>
-      </w:pPr>
       <w:r>
         <w:object w:dxaOrig="7635" w:dyaOrig="4876">
-          <v:shape id="_x0000_i1048" type="#_x0000_t75" style="width:439.5pt;height:280.5pt" o:ole="">
-            <v:imagedata r:id="rId66" o:title=""/>
+          <v:shape id="_x0000_i1051" type="#_x0000_t75" style="width:439.5pt;height:280.5pt" o:ole="">
+            <v:imagedata r:id="rId67" o:title=""/>
           </v:shape>
-          <o:OLEObject Type="Embed" ProgID="Visio.Drawing.15" ShapeID="_x0000_i1048" DrawAspect="Content" ObjectID="_1460100670" r:id="rId67"/>
+          <o:OLEObject Type="Embed" ProgID="Visio.Drawing.15" ShapeID="_x0000_i1051" DrawAspect="Content" ObjectID="_1460102021" r:id="rId68"/>
         </w:object>
       </w:r>
       <w:r>
@@ -14117,19 +14593,7 @@
         <w:rPr>
           <w:lang w:val="en-US"/>
         </w:rPr>
-        <w:t>melihat</w:t>
-      </w:r>
-      <w:r>
-        <w:rPr>
-          <w:lang w:val="en-US"/>
-        </w:rPr>
-        <w:t xml:space="preserve"> </w:t>
-      </w:r>
-      <w:r>
-        <w:rPr>
-          <w:lang w:val="en-US"/>
-        </w:rPr>
-        <w:t>fil</w:t>
+        <w:t>melihat fil</w:t>
       </w:r>
       <w:r>
         <w:rPr>
@@ -14179,7 +14643,7 @@
         <w:pStyle w:val="Heading3"/>
       </w:pPr>
       <w:bookmarkStart w:id="31" w:name="_Toc384567522"/>
-      <w:bookmarkStart w:id="32" w:name="_Toc384921813"/>
+      <w:bookmarkStart w:id="32" w:name="_Toc386358572"/>
       <w:r>
         <w:lastRenderedPageBreak/>
         <w:t xml:space="preserve">Use Case </w:t>
@@ -15107,7 +15571,7 @@
       <w:pPr>
         <w:pStyle w:val="Heading3"/>
       </w:pPr>
-      <w:bookmarkStart w:id="33" w:name="_Toc384921814"/>
+      <w:bookmarkStart w:id="33" w:name="_Toc386358573"/>
       <w:r>
         <w:t xml:space="preserve">Use Case </w:t>
       </w:r>
@@ -16802,7 +17266,7 @@
         <w:pStyle w:val="Heading2"/>
       </w:pPr>
       <w:bookmarkStart w:id="34" w:name="_Toc215319390"/>
-      <w:bookmarkStart w:id="35" w:name="_Toc384921815"/>
+      <w:bookmarkStart w:id="35" w:name="_Toc386358574"/>
       <w:r>
         <w:t>Perancangan Detil Elemen Logical View</w:t>
       </w:r>
@@ -20216,7 +20680,7 @@
         </w:rPr>
       </w:pPr>
       <w:bookmarkStart w:id="36" w:name="_Toc215319391"/>
-      <w:bookmarkStart w:id="37" w:name="_Toc384921816"/>
+      <w:bookmarkStart w:id="37" w:name="_Toc386358575"/>
       <w:r>
         <w:rPr>
           <w:color w:val="FF0000"/>
@@ -20782,7 +21246,7 @@
         </w:rPr>
       </w:pPr>
       <w:bookmarkStart w:id="38" w:name="_Toc215319392"/>
-      <w:bookmarkStart w:id="39" w:name="_Toc384921817"/>
+      <w:bookmarkStart w:id="39" w:name="_Toc386358576"/>
       <w:r>
         <w:rPr>
           <w:color w:val="FF0000"/>
@@ -21345,7 +21809,7 @@
         <w:pStyle w:val="Heading2"/>
       </w:pPr>
       <w:bookmarkStart w:id="40" w:name="_Toc215319393"/>
-      <w:bookmarkStart w:id="41" w:name="_Toc384921818"/>
+      <w:bookmarkStart w:id="41" w:name="_Toc386358577"/>
       <w:r>
         <w:t>Perancangan Detil Kelas</w:t>
       </w:r>
@@ -21779,7 +22243,7 @@
         </w:rPr>
       </w:pPr>
       <w:bookmarkStart w:id="42" w:name="_Toc215319394"/>
-      <w:bookmarkStart w:id="43" w:name="_Toc384921819"/>
+      <w:bookmarkStart w:id="43" w:name="_Toc386358578"/>
       <w:r>
         <w:rPr>
           <w:color w:val="FF0000"/>
@@ -22314,7 +22778,7 @@
         </w:rPr>
       </w:pPr>
       <w:bookmarkStart w:id="44" w:name="_Toc215319395"/>
-      <w:bookmarkStart w:id="45" w:name="_Toc384921820"/>
+      <w:bookmarkStart w:id="45" w:name="_Toc386358579"/>
       <w:r>
         <w:rPr>
           <w:color w:val="FF0000"/>
@@ -22840,8 +23304,8 @@
           <w:color w:val="FF0000"/>
         </w:rPr>
       </w:pPr>
-      <w:bookmarkStart w:id="46" w:name="_Toc384921821"/>
-      <w:bookmarkEnd w:id="18"/>
+      <w:bookmarkStart w:id="46" w:name="_Toc386358580"/>
+      <w:bookmarkEnd w:id="17"/>
       <w:r>
         <w:rPr>
           <w:color w:val="FF0000"/>
@@ -22886,7 +23350,7 @@
         <w:pStyle w:val="Heading2"/>
       </w:pPr>
       <w:bookmarkStart w:id="47" w:name="_Toc96756360"/>
-      <w:bookmarkStart w:id="48" w:name="_Toc384921822"/>
+      <w:bookmarkStart w:id="48" w:name="_Toc386358581"/>
       <w:r>
         <w:t xml:space="preserve">Perancangan </w:t>
       </w:r>
@@ -22910,7 +23374,7 @@
       <w:pPr>
         <w:pStyle w:val="Heading3"/>
       </w:pPr>
-      <w:bookmarkStart w:id="49" w:name="_Toc384921823"/>
+      <w:bookmarkStart w:id="49" w:name="_Toc386358582"/>
       <w:r>
         <w:t>Use Case Melakukan Otentifikasi</w:t>
       </w:r>
@@ -22943,7 +23407,7 @@
                     <pic:cNvPicPr/>
                   </pic:nvPicPr>
                   <pic:blipFill rotWithShape="1">
-                    <a:blip r:embed="rId68"/>
+                    <a:blip r:embed="rId69"/>
                     <a:srcRect l="14715" t="6176" r="15509" b="7371"/>
                     <a:stretch/>
                   </pic:blipFill>
@@ -23024,7 +23488,7 @@
                     <pic:cNvPicPr/>
                   </pic:nvPicPr>
                   <pic:blipFill rotWithShape="1">
-                    <a:blip r:embed="rId69"/>
+                    <a:blip r:embed="rId70"/>
                     <a:srcRect l="14881" t="5881" r="15344" b="7077"/>
                     <a:stretch/>
                   </pic:blipFill>
@@ -23075,7 +23539,7 @@
       <w:pPr>
         <w:pStyle w:val="Heading3"/>
       </w:pPr>
-      <w:bookmarkStart w:id="50" w:name="_Toc384921824"/>
+      <w:bookmarkStart w:id="50" w:name="_Toc386358583"/>
       <w:r>
         <w:t>Use Case Mengelola Data Profil Karyawan</w:t>
       </w:r>
@@ -23110,7 +23574,7 @@
                     <pic:cNvPicPr/>
                   </pic:nvPicPr>
                   <pic:blipFill rotWithShape="1">
-                    <a:blip r:embed="rId70"/>
+                    <a:blip r:embed="rId71"/>
                     <a:srcRect l="15047" t="6176" r="15509" b="7665"/>
                     <a:stretch/>
                   </pic:blipFill>
@@ -23212,7 +23676,7 @@
                     <pic:cNvPicPr/>
                   </pic:nvPicPr>
                   <pic:blipFill rotWithShape="1">
-                    <a:blip r:embed="rId71"/>
+                    <a:blip r:embed="rId72"/>
                     <a:srcRect l="14881" t="6176" r="15510" b="7371"/>
                     <a:stretch/>
                   </pic:blipFill>
@@ -23294,7 +23758,7 @@
                     <pic:cNvPicPr/>
                   </pic:nvPicPr>
                   <pic:blipFill rotWithShape="1">
-                    <a:blip r:embed="rId72"/>
+                    <a:blip r:embed="rId73"/>
                     <a:srcRect l="14550" t="5881" r="15178" b="7371"/>
                     <a:stretch/>
                   </pic:blipFill>
@@ -23377,7 +23841,7 @@
                     <pic:cNvPicPr/>
                   </pic:nvPicPr>
                   <pic:blipFill rotWithShape="1">
-                    <a:blip r:embed="rId73"/>
+                    <a:blip r:embed="rId74"/>
                     <a:srcRect l="14715" t="6176" r="15509" b="7371"/>
                     <a:stretch/>
                   </pic:blipFill>
@@ -23463,7 +23927,7 @@
                     <pic:cNvPicPr/>
                   </pic:nvPicPr>
                   <pic:blipFill rotWithShape="1">
-                    <a:blip r:embed="rId74"/>
+                    <a:blip r:embed="rId75"/>
                     <a:srcRect l="14550" t="6176" r="15509" b="7371"/>
                     <a:stretch/>
                   </pic:blipFill>
@@ -23543,7 +24007,7 @@
                     <pic:cNvPicPr/>
                   </pic:nvPicPr>
                   <pic:blipFill rotWithShape="1">
-                    <a:blip r:embed="rId75"/>
+                    <a:blip r:embed="rId76"/>
                     <a:srcRect l="14715" t="5293" r="15179" b="7372"/>
                     <a:stretch/>
                   </pic:blipFill>
@@ -23610,7 +24074,7 @@
                     <pic:cNvPicPr/>
                   </pic:nvPicPr>
                   <pic:blipFill rotWithShape="1">
-                    <a:blip r:embed="rId76"/>
+                    <a:blip r:embed="rId77"/>
                     <a:srcRect l="14715" t="6176" r="15179" b="7078"/>
                     <a:stretch/>
                   </pic:blipFill>
@@ -23689,7 +24153,7 @@
                     <pic:cNvPicPr/>
                   </pic:nvPicPr>
                   <pic:blipFill rotWithShape="1">
-                    <a:blip r:embed="rId77"/>
+                    <a:blip r:embed="rId78"/>
                     <a:srcRect l="14881" t="5881" r="15344" b="7077"/>
                     <a:stretch/>
                   </pic:blipFill>
@@ -23755,6 +24219,7 @@
           <w:lang w:val="en-US"/>
         </w:rPr>
       </w:pPr>
+      <w:bookmarkStart w:id="51" w:name="_Toc386358584"/>
       <w:r>
         <w:t xml:space="preserve">Use Case </w:t>
       </w:r>
@@ -23773,6 +24238,7 @@
         </w:rPr>
         <w:t>Posting Pengetahuan</w:t>
       </w:r>
+      <w:bookmarkEnd w:id="51"/>
     </w:p>
     <w:p>
       <w:pPr>
@@ -23785,6 +24251,7 @@
       <w:pPr>
         <w:pStyle w:val="Heading3"/>
       </w:pPr>
+      <w:bookmarkStart w:id="52" w:name="_Toc386358585"/>
       <w:r>
         <w:t xml:space="preserve">Use Case </w:t>
       </w:r>
@@ -23794,6 +24261,7 @@
         </w:rPr>
         <w:t>Data Jadwal Karyawan</w:t>
       </w:r>
+      <w:bookmarkEnd w:id="52"/>
     </w:p>
     <w:p>
       <w:pPr>
@@ -23806,6 +24274,7 @@
       <w:pPr>
         <w:pStyle w:val="Heading3"/>
       </w:pPr>
+      <w:bookmarkStart w:id="53" w:name="_Toc386358586"/>
       <w:r>
         <w:t xml:space="preserve">Use Case </w:t>
       </w:r>
@@ -23815,6 +24284,7 @@
         </w:rPr>
         <w:t>Track Record Karyawan</w:t>
       </w:r>
+      <w:bookmarkEnd w:id="53"/>
     </w:p>
     <w:p>
       <w:pPr>
@@ -23845,13 +24315,13 @@
       <w:pPr>
         <w:pStyle w:val="Heading2"/>
       </w:pPr>
-      <w:bookmarkStart w:id="51" w:name="_Toc215319397"/>
-      <w:bookmarkStart w:id="52" w:name="_Toc384921825"/>
+      <w:bookmarkStart w:id="54" w:name="_Toc215319397"/>
+      <w:bookmarkStart w:id="55" w:name="_Toc386358587"/>
       <w:r>
         <w:t>Perancangan Representasi Persistensi Kelas</w:t>
       </w:r>
-      <w:bookmarkEnd w:id="51"/>
-      <w:bookmarkEnd w:id="52"/>
+      <w:bookmarkEnd w:id="54"/>
+      <w:bookmarkEnd w:id="55"/>
     </w:p>
     <w:p/>
     <w:p>
@@ -23890,7 +24360,7 @@
                     <pic:cNvPicPr/>
                   </pic:nvPicPr>
                   <pic:blipFill>
-                    <a:blip r:embed="rId78">
+                    <a:blip r:embed="rId79">
                       <a:extLst>
                         <a:ext uri="{28A0092B-C50C-407E-A947-70E740481C1C}">
                           <a14:useLocalDpi xmlns:a14="http://schemas.microsoft.com/office/drawing/2010/main" val="0"/>
@@ -23924,22 +24394,22 @@
           <w:color w:val="FF0000"/>
         </w:rPr>
       </w:pPr>
-      <w:bookmarkStart w:id="53" w:name="_Toc96756361"/>
-      <w:bookmarkStart w:id="54" w:name="_Toc384921826"/>
+      <w:bookmarkStart w:id="56" w:name="_Toc96756361"/>
+      <w:bookmarkStart w:id="57" w:name="_Toc386358588"/>
       <w:r>
         <w:rPr>
           <w:color w:val="FF0000"/>
         </w:rPr>
         <w:t>Deployment</w:t>
       </w:r>
-      <w:bookmarkEnd w:id="53"/>
+      <w:bookmarkEnd w:id="56"/>
       <w:r>
         <w:rPr>
           <w:color w:val="FF0000"/>
         </w:rPr>
         <w:t xml:space="preserve"> Diagram</w:t>
       </w:r>
-      <w:bookmarkEnd w:id="54"/>
+      <w:bookmarkEnd w:id="57"/>
     </w:p>
     <w:p>
       <w:pPr>
@@ -24006,7 +24476,7 @@
         </w:rPr>
         <w:br w:type="page"/>
       </w:r>
-      <w:bookmarkStart w:id="55" w:name="_Toc384921827"/>
+      <w:bookmarkStart w:id="58" w:name="_Toc386358589"/>
       <w:r>
         <w:rPr>
           <w:color w:val="FF0000"/>
@@ -24014,7 +24484,7 @@
         <w:lastRenderedPageBreak/>
         <w:t>Implementasi</w:t>
       </w:r>
-      <w:bookmarkEnd w:id="55"/>
+      <w:bookmarkEnd w:id="58"/>
     </w:p>
     <w:p>
       <w:pPr>
@@ -24100,15 +24570,15 @@
           <w:color w:val="FF0000"/>
         </w:rPr>
       </w:pPr>
-      <w:bookmarkStart w:id="56" w:name="_Toc384921828"/>
-      <w:bookmarkStart w:id="57" w:name="_Toc96756649"/>
+      <w:bookmarkStart w:id="59" w:name="_Toc96756649"/>
+      <w:bookmarkStart w:id="60" w:name="_Toc386358590"/>
       <w:r>
         <w:rPr>
           <w:color w:val="FF0000"/>
         </w:rPr>
         <w:t>Lingkungan Implementasi</w:t>
       </w:r>
-      <w:bookmarkEnd w:id="56"/>
+      <w:bookmarkEnd w:id="60"/>
     </w:p>
     <w:p>
       <w:pPr>
@@ -24131,21 +24601,21 @@
           <w:color w:val="FF0000"/>
         </w:rPr>
       </w:pPr>
-      <w:bookmarkStart w:id="58" w:name="_Toc384921829"/>
+      <w:bookmarkStart w:id="61" w:name="_Toc386358591"/>
       <w:r>
         <w:rPr>
           <w:color w:val="FF0000"/>
         </w:rPr>
         <w:t xml:space="preserve">Implementasi </w:t>
       </w:r>
-      <w:bookmarkEnd w:id="57"/>
+      <w:bookmarkEnd w:id="59"/>
       <w:r>
         <w:rPr>
           <w:color w:val="FF0000"/>
         </w:rPr>
         <w:t>Kelas</w:t>
       </w:r>
-      <w:bookmarkEnd w:id="58"/>
+      <w:bookmarkEnd w:id="61"/>
     </w:p>
     <w:p>
       <w:pPr>
@@ -24487,15 +24957,15 @@
           <w:color w:val="FF0000"/>
         </w:rPr>
       </w:pPr>
-      <w:bookmarkStart w:id="59" w:name="_Toc384921830"/>
-      <w:bookmarkStart w:id="60" w:name="_Toc96756651"/>
+      <w:bookmarkStart w:id="62" w:name="_Toc96756651"/>
+      <w:bookmarkStart w:id="63" w:name="_Toc386358592"/>
       <w:r>
         <w:rPr>
           <w:color w:val="FF0000"/>
         </w:rPr>
         <w:t>Implementasi Elemen WAE (Component View)</w:t>
       </w:r>
-      <w:bookmarkEnd w:id="59"/>
+      <w:bookmarkEnd w:id="63"/>
     </w:p>
     <w:p>
       <w:pPr>
@@ -24988,15 +25458,15 @@
           <w:color w:val="FF0000"/>
         </w:rPr>
       </w:pPr>
-      <w:bookmarkStart w:id="61" w:name="_Toc384921831"/>
+      <w:bookmarkStart w:id="64" w:name="_Toc386358593"/>
       <w:r>
         <w:rPr>
           <w:color w:val="FF0000"/>
         </w:rPr>
         <w:t>Implementasi Antarmuka</w:t>
       </w:r>
-      <w:bookmarkEnd w:id="60"/>
-      <w:bookmarkEnd w:id="61"/>
+      <w:bookmarkEnd w:id="62"/>
+      <w:bookmarkEnd w:id="64"/>
     </w:p>
     <w:p>
       <w:pPr>
@@ -25310,7 +25780,7 @@
           <w:color w:val="FF0000"/>
         </w:rPr>
       </w:pPr>
-      <w:bookmarkStart w:id="62" w:name="_Toc384921832"/>
+      <w:bookmarkStart w:id="65" w:name="_Toc386358594"/>
       <w:r>
         <w:rPr>
           <w:color w:val="FF0000"/>
@@ -25318,7 +25788,7 @@
         <w:lastRenderedPageBreak/>
         <w:t>File Lain</w:t>
       </w:r>
-      <w:bookmarkEnd w:id="62"/>
+      <w:bookmarkEnd w:id="65"/>
     </w:p>
     <w:p>
       <w:pPr>
@@ -25580,7 +26050,7 @@
         </w:rPr>
         <w:br w:type="page"/>
       </w:r>
-      <w:bookmarkStart w:id="63" w:name="_Toc384921833"/>
+      <w:bookmarkStart w:id="66" w:name="_Toc386358595"/>
       <w:r>
         <w:rPr>
           <w:color w:val="FF0000"/>
@@ -25588,7 +26058,7 @@
         <w:lastRenderedPageBreak/>
         <w:t>Pengujian</w:t>
       </w:r>
-      <w:bookmarkEnd w:id="63"/>
+      <w:bookmarkEnd w:id="66"/>
     </w:p>
     <w:p>
       <w:pPr>
@@ -25597,22 +26067,22 @@
           <w:color w:val="FF0000"/>
         </w:rPr>
       </w:pPr>
-      <w:bookmarkStart w:id="64" w:name="_Toc96756972"/>
-      <w:bookmarkStart w:id="65" w:name="_Toc384921834"/>
+      <w:bookmarkStart w:id="67" w:name="_Toc96756972"/>
+      <w:bookmarkStart w:id="68" w:name="_Toc386358596"/>
       <w:r>
         <w:rPr>
           <w:color w:val="FF0000"/>
         </w:rPr>
         <w:t xml:space="preserve">Rencana </w:t>
       </w:r>
-      <w:bookmarkEnd w:id="64"/>
+      <w:bookmarkEnd w:id="67"/>
       <w:r>
         <w:rPr>
           <w:color w:val="FF0000"/>
         </w:rPr>
         <w:t>dan Prosedur Pengujian</w:t>
       </w:r>
-      <w:bookmarkEnd w:id="65"/>
+      <w:bookmarkEnd w:id="68"/>
     </w:p>
     <w:p>
       <w:pPr>
@@ -25621,14 +26091,14 @@
           <w:color w:val="FF0000"/>
         </w:rPr>
       </w:pPr>
-      <w:bookmarkStart w:id="66" w:name="_Toc384921835"/>
+      <w:bookmarkStart w:id="69" w:name="_Toc386358597"/>
       <w:r>
         <w:rPr>
           <w:color w:val="FF0000"/>
         </w:rPr>
         <w:t>Rencana Pengujian</w:t>
       </w:r>
-      <w:bookmarkEnd w:id="66"/>
+      <w:bookmarkEnd w:id="69"/>
     </w:p>
     <w:p>
       <w:pPr>
@@ -26040,16 +26510,16 @@
           <w:color w:val="FF0000"/>
         </w:rPr>
       </w:pPr>
-      <w:bookmarkStart w:id="67" w:name="_Toc96756974"/>
-      <w:bookmarkStart w:id="68" w:name="_Toc384921836"/>
+      <w:bookmarkStart w:id="70" w:name="_Toc96756974"/>
+      <w:bookmarkStart w:id="71" w:name="_Toc386358598"/>
       <w:r>
         <w:rPr>
           <w:color w:val="FF0000"/>
         </w:rPr>
         <w:t>Kasus Uji</w:t>
       </w:r>
-      <w:bookmarkEnd w:id="67"/>
-      <w:bookmarkEnd w:id="68"/>
+      <w:bookmarkEnd w:id="70"/>
+      <w:bookmarkEnd w:id="71"/>
     </w:p>
     <w:p>
       <w:pPr>
@@ -26072,14 +26542,14 @@
           <w:color w:val="FF0000"/>
         </w:rPr>
       </w:pPr>
-      <w:bookmarkStart w:id="69" w:name="_Toc384921837"/>
+      <w:bookmarkStart w:id="72" w:name="_Toc386358599"/>
       <w:r>
         <w:rPr>
           <w:color w:val="FF0000"/>
         </w:rPr>
         <w:t>Pengujian Use Case &lt;nama use case&gt;</w:t>
       </w:r>
-      <w:bookmarkEnd w:id="69"/>
+      <w:bookmarkEnd w:id="72"/>
     </w:p>
     <w:tbl>
       <w:tblPr>
@@ -26878,16 +27348,16 @@
           <w:color w:val="FF0000"/>
         </w:rPr>
       </w:pPr>
-      <w:bookmarkStart w:id="70" w:name="_Toc96756977"/>
-      <w:bookmarkStart w:id="71" w:name="_Toc384921838"/>
+      <w:bookmarkStart w:id="73" w:name="_Toc96756977"/>
+      <w:bookmarkStart w:id="74" w:name="_Toc386358600"/>
       <w:r>
         <w:rPr>
           <w:color w:val="FF0000"/>
         </w:rPr>
         <w:t>Evaluasi Pengujian</w:t>
       </w:r>
-      <w:bookmarkEnd w:id="70"/>
-      <w:bookmarkEnd w:id="71"/>
+      <w:bookmarkEnd w:id="73"/>
+      <w:bookmarkEnd w:id="74"/>
     </w:p>
     <w:p>
       <w:pPr>
@@ -26930,7 +27400,7 @@
         </w:rPr>
         <w:br w:type="page"/>
       </w:r>
-      <w:bookmarkStart w:id="72" w:name="_Toc384921839"/>
+      <w:bookmarkStart w:id="75" w:name="_Toc386358601"/>
       <w:r>
         <w:rPr>
           <w:color w:val="FF0000"/>
@@ -26938,7 +27408,7 @@
         <w:lastRenderedPageBreak/>
         <w:t>Lampiran</w:t>
       </w:r>
-      <w:bookmarkEnd w:id="72"/>
+      <w:bookmarkEnd w:id="75"/>
     </w:p>
     <w:p>
       <w:pPr>
@@ -31963,7 +32433,7 @@
       </w:pPr>
     </w:p>
     <w:sectPr>
-      <w:footerReference w:type="default" r:id="rId79"/>
+      <w:footerReference w:type="default" r:id="rId80"/>
       <w:pgSz w:w="11907" w:h="16840" w:code="9"/>
       <w:pgMar w:top="1134" w:right="1134" w:bottom="1134" w:left="1701" w:header="720" w:footer="720" w:gutter="0"/>
       <w:cols w:space="720"/>
@@ -32197,7 +32667,7 @@
               <w:sz w:val="18"/>
               <w:szCs w:val="18"/>
             </w:rPr>
-            <w:t>19</w:t>
+            <w:t>35</w:t>
           </w:r>
           <w:r>
             <w:rPr>
@@ -32269,7 +32739,7 @@
               <w:sz w:val="18"/>
               <w:szCs w:val="18"/>
             </w:rPr>
-            <w:t>49</w:t>
+            <w:t>51</w:t>
           </w:r>
           <w:r>
             <w:rPr>

</xml_diff>